<commit_message>
translat the third chapter
</commit_message>
<xml_diff>
--- a/Chapters/3.docx
+++ b/Chapters/3.docx
@@ -14,12 +14,6 @@
           <w:b/>
         </w:rPr>
         <w:t>第3章</w:t>
-      </w:r>
-      <w:r>
-        <w:rPr>
-          <w:b/>
-        </w:rPr>
-        <w:t xml:space="preserve"> </w:t>
       </w:r>
       <w:bookmarkStart w:id="0" w:name="_GoBack"/>
       <w:bookmarkEnd w:id="0"/>

</xml_diff>

<commit_message>
translat the summary of paper in third chapter
</commit_message>
<xml_diff>
--- a/Chapters/3.docx
+++ b/Chapters/3.docx
@@ -13,18 +13,104 @@
         <w:rPr>
           <w:b/>
         </w:rPr>
-        <w:t>第3章</w:t>
+        <w:t>第3</w:t>
+      </w:r>
+      <w:r>
+        <w:rPr>
+          <w:b/>
+        </w:rPr>
+        <w:t>章基于前景背景先验的室内场景多模态区域一致性显著性检测</w:t>
+      </w:r>
+      <w:r>
+        <w:rPr>
+          <w:b/>
+        </w:rPr>
+        <w:t>研究</w:t>
+      </w:r>
+    </w:p>
+    <w:p>
+      <w:r>
+        <w:rPr>
+          <w:rFonts w:hint="eastAsia"/>
+        </w:rPr>
+        <w:t>摘要：视觉显著性</w:t>
+      </w:r>
+      <w:r>
+        <w:rPr>
+          <w:rFonts w:hint="eastAsia"/>
+        </w:rPr>
+        <w:t>是复杂场景中对象检测的一种非常重要的特征</w:t>
+      </w:r>
+      <w:r>
+        <w:rPr>
+          <w:rFonts w:hint="eastAsia"/>
+        </w:rPr>
+        <w:t>。然而，基于图像</w:t>
+      </w:r>
+      <w:r>
+        <w:rPr>
+          <w:rFonts w:hint="eastAsia"/>
+        </w:rPr>
+        <w:t>显著性</w:t>
+      </w:r>
+      <w:r>
+        <w:rPr>
+          <w:rFonts w:hint="eastAsia"/>
+        </w:rPr>
+        <w:t>受到室内场景中杂乱背景和相似对象的影响，并且基于像素的显著性不能给整个对象提供一致的显著性。因此，在本文中，我们提出一种基于室内场景获得的多模态数据的计算视觉显著性图的方法。同时，保持区域一致性。从一个场景中获取到的多模态数据首先是通过一个RGBD相机得到。然后用自适应方法将该场景为分割为过分割体</w:t>
+      </w:r>
+      <w:r>
+        <w:rPr>
+          <w:rFonts w:hint="eastAsia"/>
+        </w:rPr>
+        <w:t>，用来组合</w:t>
+      </w:r>
+      <w:r>
+        <w:rPr>
+          <w:rFonts w:hint="eastAsia"/>
+        </w:rPr>
+        <w:t>颜色图和深度图</w:t>
+      </w:r>
+      <w:r>
+        <w:rPr>
+          <w:rFonts w:hint="eastAsia"/>
+        </w:rPr>
+        <w:t>。</w:t>
+      </w:r>
+      <w:r>
+        <w:rPr>
+          <w:rFonts w:hint="eastAsia"/>
+        </w:rPr>
+        <w:t>基于这些过分割内容，我们提出两种cues（方法？）作为领域知识，用来改进最终的显著性图，包括从彩色图像获得的焦点区域，以及从点云数据获得的平片背景结构。</w:t>
+      </w:r>
+      <w:r>
+        <w:rPr>
+          <w:rFonts w:hint="eastAsia"/>
+        </w:rPr>
+        <w:t>因此，通过</w:t>
+      </w:r>
+      <w:r>
+        <w:rPr>
+          <w:rFonts w:hint="eastAsia"/>
+        </w:rPr>
+        <w:t>在场景中混合颜色数据，深度数据和点云数据的信息来生成我们的显著性图。在实验中</w:t>
+      </w:r>
+      <w:r>
+        <w:rPr>
+          <w:rFonts w:hint="eastAsia"/>
+        </w:rPr>
+        <w:t>，我们将所提出的方法与最先进的方法进行了广泛的比较，并且我们还将所提出的方法应用于真实的机器人系统以检测感兴趣的对象。实验结果表明，该方法在精度和召回率方面优于其他方法。</w:t>
       </w:r>
       <w:bookmarkStart w:id="0" w:name="_GoBack"/>
       <w:bookmarkEnd w:id="0"/>
-      <w:r>
-        <w:rPr>
-          <w:b/>
-        </w:rPr>
-        <w:t>基于前景背景先验的室内场景多模态区域一致性显著性检测方法研究</w:t>
-      </w:r>
     </w:p>
-    <w:p/>
+    <w:p>
+      <w:pPr>
+        <w:rPr>
+          <w:rFonts w:hint="eastAsia"/>
+        </w:rPr>
+      </w:pPr>
+    </w:p>
     <w:sectPr>
       <w:pgSz w:w="11900" w:h="16840"/>
       <w:pgMar w:top="1440" w:right="1800" w:bottom="1440" w:left="1800" w:header="851" w:footer="992" w:gutter="0"/>
@@ -669,6 +755,57 @@
       <w:ind w:firstLineChars="200" w:firstLine="420"/>
     </w:pPr>
   </w:style>
+  <w:style w:type="paragraph" w:styleId="HTML">
+    <w:name w:val="HTML Preformatted"/>
+    <w:basedOn w:val="a"/>
+    <w:link w:val="HTML0"/>
+    <w:uiPriority w:val="99"/>
+    <w:semiHidden/>
+    <w:unhideWhenUsed/>
+    <w:rsid w:val="00145E46"/>
+    <w:pPr>
+      <w:widowControl/>
+      <w:tabs>
+        <w:tab w:val="left" w:pos="916"/>
+        <w:tab w:val="left" w:pos="1832"/>
+        <w:tab w:val="left" w:pos="2748"/>
+        <w:tab w:val="left" w:pos="3664"/>
+        <w:tab w:val="left" w:pos="4580"/>
+        <w:tab w:val="left" w:pos="5496"/>
+        <w:tab w:val="left" w:pos="6412"/>
+        <w:tab w:val="left" w:pos="7328"/>
+        <w:tab w:val="left" w:pos="8244"/>
+        <w:tab w:val="left" w:pos="9160"/>
+        <w:tab w:val="left" w:pos="10076"/>
+        <w:tab w:val="left" w:pos="10992"/>
+        <w:tab w:val="left" w:pos="11908"/>
+        <w:tab w:val="left" w:pos="12824"/>
+        <w:tab w:val="left" w:pos="13740"/>
+        <w:tab w:val="left" w:pos="14656"/>
+      </w:tabs>
+      <w:jc w:val="left"/>
+    </w:pPr>
+    <w:rPr>
+      <w:rFonts w:ascii="Courier New" w:hAnsi="Courier New" w:cs="Courier New"/>
+      <w:kern w:val="0"/>
+      <w:sz w:val="20"/>
+      <w:szCs w:val="20"/>
+    </w:rPr>
+  </w:style>
+  <w:style w:type="character" w:customStyle="1" w:styleId="HTML0">
+    <w:name w:val="HTML 预设格式字符"/>
+    <w:basedOn w:val="a0"/>
+    <w:link w:val="HTML"/>
+    <w:uiPriority w:val="99"/>
+    <w:semiHidden/>
+    <w:rsid w:val="00145E46"/>
+    <w:rPr>
+      <w:rFonts w:ascii="Courier New" w:hAnsi="Courier New" w:cs="Courier New"/>
+      <w:kern w:val="0"/>
+      <w:sz w:val="20"/>
+      <w:szCs w:val="20"/>
+    </w:rPr>
+  </w:style>
 </w:styles>
 </file>
 

</xml_diff>

<commit_message>
related papers about saliency
</commit_message>
<xml_diff>
--- a/Chapters/3.docx
+++ b/Chapters/3.docx
@@ -19,7 +19,20 @@
         <w:rPr>
           <w:b/>
         </w:rPr>
-        <w:t>章基于前景背景先验的室内场景多模态区域一致性显著性检测</w:t>
+        <w:t>章</w:t>
+      </w:r>
+      <w:r>
+        <w:rPr>
+          <w:rFonts w:hint="eastAsia"/>
+          <w:b/>
+        </w:rPr>
+        <w:t xml:space="preserve">   </w:t>
+      </w:r>
+      <w:r>
+        <w:rPr>
+          <w:b/>
+        </w:rPr>
+        <w:t>基于前景背景先验的室内场景多模态区域一致性显著性检测</w:t>
       </w:r>
       <w:r>
         <w:rPr>
@@ -29,80 +42,83 @@
       </w:r>
     </w:p>
     <w:p>
-      <w:r>
-        <w:rPr>
-          <w:rFonts w:hint="eastAsia"/>
-        </w:rPr>
-        <w:t>摘要：视觉显著性</w:t>
-      </w:r>
-      <w:r>
-        <w:rPr>
-          <w:rFonts w:hint="eastAsia"/>
-        </w:rPr>
-        <w:t>是复杂场景中对象检测的一种非常重要的特征</w:t>
-      </w:r>
-      <w:r>
-        <w:rPr>
-          <w:rFonts w:hint="eastAsia"/>
-        </w:rPr>
-        <w:t>。然而，基于图像</w:t>
-      </w:r>
-      <w:r>
-        <w:rPr>
-          <w:rFonts w:hint="eastAsia"/>
-        </w:rPr>
-        <w:t>显著性</w:t>
-      </w:r>
-      <w:r>
-        <w:rPr>
-          <w:rFonts w:hint="eastAsia"/>
-        </w:rPr>
-        <w:t>受到室内场景中杂乱背景和相似对象的影响，并且基于像素的显著性不能给整个对象提供一致的显著性。因此，在本文中，我们提出一种基于室内场景获得的多模态数据的计算视觉显著性图的方法。同时，保持区域一致性。从一个场景中获取到的多模态数据首先是通过一个RGBD相机得到。然后用自适应方法将该场景为分割为过分割体</w:t>
-      </w:r>
-      <w:r>
-        <w:rPr>
-          <w:rFonts w:hint="eastAsia"/>
-        </w:rPr>
-        <w:t>，用来组合</w:t>
-      </w:r>
-      <w:r>
-        <w:rPr>
-          <w:rFonts w:hint="eastAsia"/>
-        </w:rPr>
-        <w:t>颜色图和深度图</w:t>
-      </w:r>
-      <w:r>
-        <w:rPr>
-          <w:rFonts w:hint="eastAsia"/>
-        </w:rPr>
-        <w:t>。</w:t>
-      </w:r>
-      <w:r>
-        <w:rPr>
-          <w:rFonts w:hint="eastAsia"/>
-        </w:rPr>
-        <w:t>基于这些过分割内容，我们提出两种cues（方法？）作为领域知识，用来改进最终的显著性图，包括从彩色图像获得的焦点区域，以及从点云数据获得的平片背景结构。</w:t>
-      </w:r>
-      <w:r>
-        <w:rPr>
-          <w:rFonts w:hint="eastAsia"/>
-        </w:rPr>
-        <w:t>因此，通过</w:t>
-      </w:r>
-      <w:r>
-        <w:rPr>
-          <w:rFonts w:hint="eastAsia"/>
-        </w:rPr>
-        <w:t>在场景中混合颜色数据，深度数据和点云数据的信息来生成我们的显著性图。在实验中</w:t>
-      </w:r>
-      <w:r>
-        <w:rPr>
-          <w:rFonts w:hint="eastAsia"/>
-        </w:rPr>
-        <w:t>，我们将所提出的方法与最先进的方法进行了广泛的比较，并且我们还将所提出的方法应用于真实的机器人系统以检测感兴趣的对象。实验结果表明，该方法在精度和召回率方面优于其他方法。</w:t>
-      </w:r>
+      <w:pPr>
+        <w:ind w:firstLine="420"/>
+      </w:pPr>
       <w:bookmarkStart w:id="0" w:name="_GoBack"/>
       <w:bookmarkEnd w:id="0"/>
+      <w:r>
+        <w:rPr>
+          <w:rFonts w:hint="eastAsia"/>
+        </w:rPr>
+        <w:t>视觉显著性</w:t>
+      </w:r>
+      <w:r>
+        <w:rPr>
+          <w:rFonts w:hint="eastAsia"/>
+        </w:rPr>
+        <w:t>是复杂场景中对象检测的一种非常重要的特征</w:t>
+      </w:r>
+      <w:r>
+        <w:rPr>
+          <w:rFonts w:hint="eastAsia"/>
+        </w:rPr>
+        <w:t>。然而，基于图像</w:t>
+      </w:r>
+      <w:r>
+        <w:rPr>
+          <w:rFonts w:hint="eastAsia"/>
+        </w:rPr>
+        <w:t>显著性</w:t>
+      </w:r>
+      <w:r>
+        <w:rPr>
+          <w:rFonts w:hint="eastAsia"/>
+        </w:rPr>
+        <w:t>受到室内场景中杂乱背景和相似对象的影响，并且基于像素的显著性不能给整个对象提供一致的显著性。因此，在本文中，我们提出一种基于室内场景获得的多模态数据的计算视觉显著性图的方法。同时，保持区域一致性。从一个场景中获取到的多模态数据首先是通过一个RGBD相机得到。然后用自适应方法将该场景为分割为过分割体</w:t>
+      </w:r>
+      <w:r>
+        <w:rPr>
+          <w:rFonts w:hint="eastAsia"/>
+        </w:rPr>
+        <w:t>，用来组合</w:t>
+      </w:r>
+      <w:r>
+        <w:rPr>
+          <w:rFonts w:hint="eastAsia"/>
+        </w:rPr>
+        <w:t>颜色图和深度图</w:t>
+      </w:r>
+      <w:r>
+        <w:rPr>
+          <w:rFonts w:hint="eastAsia"/>
+        </w:rPr>
+        <w:t>。</w:t>
+      </w:r>
+      <w:r>
+        <w:rPr>
+          <w:rFonts w:hint="eastAsia"/>
+        </w:rPr>
+        <w:t>基于这些过分割内容，我们提出两种cues（方法？）作为领域知识，用来改进最终的显著性图，包括从彩色图像获得的焦点区域，以及从点云数据获得的平片背景结构。</w:t>
+      </w:r>
+      <w:r>
+        <w:rPr>
+          <w:rFonts w:hint="eastAsia"/>
+        </w:rPr>
+        <w:t>因此，通过</w:t>
+      </w:r>
+      <w:r>
+        <w:rPr>
+          <w:rFonts w:hint="eastAsia"/>
+        </w:rPr>
+        <w:t>在场景中混合颜色数据，深度数据和点云数据的信息来生成我们的显著性图。在实验中</w:t>
+      </w:r>
+      <w:r>
+        <w:rPr>
+          <w:rFonts w:hint="eastAsia"/>
+        </w:rPr>
+        <w:t>，我们将所提出的方法与最先进的方法进行了广泛的比较，并且我们还将所提出的方法应用于真实的机器人系统以检测感兴趣的对象。实验结果表明，该方法在精度和召回率方面优于其他方法。</w:t>
+      </w:r>
     </w:p>
     <w:p>
       <w:pPr>

</xml_diff>

<commit_message>
translate the summary and introduction of paper
</commit_message>
<xml_diff>
--- a/Chapters/3.docx
+++ b/Chapters/3.docx
@@ -44,87 +44,1109 @@
     <w:p>
       <w:pPr>
         <w:ind w:firstLine="420"/>
-      </w:pPr>
-      <w:bookmarkStart w:id="0" w:name="_GoBack"/>
-      <w:bookmarkEnd w:id="0"/>
-      <w:r>
-        <w:rPr>
-          <w:rFonts w:hint="eastAsia"/>
-        </w:rPr>
-        <w:t>视觉显著性</w:t>
-      </w:r>
-      <w:r>
-        <w:rPr>
-          <w:rFonts w:hint="eastAsia"/>
-        </w:rPr>
-        <w:t>是复杂场景中对象检测的一种非常重要的特征</w:t>
-      </w:r>
-      <w:r>
-        <w:rPr>
-          <w:rFonts w:hint="eastAsia"/>
+        <w:rPr>
+          <w:rFonts w:hint="eastAsia"/>
+          <w:color w:val="5B9BD5" w:themeColor="accent1"/>
+        </w:rPr>
+      </w:pPr>
+      <w:r>
+        <w:rPr>
+          <w:rFonts w:hint="eastAsia"/>
+          <w:color w:val="5B9BD5" w:themeColor="accent1"/>
+        </w:rPr>
+        <w:t>视觉显著性是复杂场景中对象检测的一种非常重要的特征</w:t>
+      </w:r>
+      <w:r>
+        <w:rPr>
+          <w:rFonts w:hint="eastAsia"/>
+          <w:color w:val="5B9BD5" w:themeColor="accent1"/>
         </w:rPr>
         <w:t>。然而，基于图像</w:t>
       </w:r>
       <w:r>
         <w:rPr>
           <w:rFonts w:hint="eastAsia"/>
+          <w:color w:val="5B9BD5" w:themeColor="accent1"/>
         </w:rPr>
         <w:t>显著性</w:t>
       </w:r>
       <w:r>
         <w:rPr>
           <w:rFonts w:hint="eastAsia"/>
-        </w:rPr>
-        <w:t>受到室内场景中杂乱背景和相似对象的影响，并且基于像素的显著性不能给整个对象提供一致的显著性。因此，在本文中，我们提出一种基于室内场景获得的多模态数据的计算视觉显著性图的方法。同时，保持区域一致性。从一个场景中获取到的多模态数据首先是通过一个RGBD相机得到。然后用自适应方法将该场景为分割为过分割体</w:t>
-      </w:r>
-      <w:r>
-        <w:rPr>
-          <w:rFonts w:hint="eastAsia"/>
+          <w:color w:val="5B9BD5" w:themeColor="accent1"/>
+        </w:rPr>
+        <w:t>受到室内场景中杂乱背景和相似对象的影响，并且基于像素的显著性不能给整个对象提供一致的显著性。</w:t>
+      </w:r>
+      <w:r>
+        <w:rPr>
+          <w:rFonts w:hint="eastAsia"/>
+          <w:color w:val="5B9BD5" w:themeColor="accent1"/>
+        </w:rPr>
+        <w:t>因此，在本文中，我</w:t>
+      </w:r>
+      <w:r>
+        <w:rPr>
+          <w:rFonts w:hint="eastAsia"/>
+          <w:color w:val="5B9BD5" w:themeColor="accent1"/>
+        </w:rPr>
+        <w:t>们提出一种基于室内场景获得的多模态数据</w:t>
+      </w:r>
+      <w:r>
+        <w:rPr>
+          <w:rFonts w:hint="eastAsia"/>
+          <w:color w:val="5B9BD5" w:themeColor="accent1"/>
+        </w:rPr>
+        <w:t>去</w:t>
+      </w:r>
+      <w:r>
+        <w:rPr>
+          <w:rFonts w:hint="eastAsia"/>
+          <w:color w:val="5B9BD5" w:themeColor="accent1"/>
+        </w:rPr>
+        <w:t>计算视觉显著性图并且同时</w:t>
+      </w:r>
+      <w:r>
+        <w:rPr>
+          <w:rFonts w:hint="eastAsia"/>
+          <w:color w:val="5B9BD5" w:themeColor="accent1"/>
+        </w:rPr>
+        <w:t>保持区域一致性</w:t>
+      </w:r>
+      <w:r>
+        <w:rPr>
+          <w:rFonts w:hint="eastAsia"/>
+          <w:color w:val="5B9BD5" w:themeColor="accent1"/>
+        </w:rPr>
+        <w:t>的方法</w:t>
+      </w:r>
+      <w:r>
+        <w:rPr>
+          <w:rFonts w:hint="eastAsia"/>
+          <w:color w:val="5B9BD5" w:themeColor="accent1"/>
+        </w:rPr>
+        <w:t>。</w:t>
+      </w:r>
+      <w:r>
+        <w:rPr>
+          <w:rFonts w:hint="eastAsia"/>
+          <w:color w:val="5B9BD5" w:themeColor="accent1"/>
+        </w:rPr>
+        <w:t>来自一个场景的多模态数据首先是通过</w:t>
+      </w:r>
+      <w:r>
+        <w:rPr>
+          <w:rFonts w:hint="eastAsia"/>
+          <w:color w:val="5B9BD5" w:themeColor="accent1"/>
+        </w:rPr>
+        <w:t>RGBD相机</w:t>
+      </w:r>
+      <w:r>
+        <w:rPr>
+          <w:rFonts w:hint="eastAsia"/>
+          <w:color w:val="5B9BD5" w:themeColor="accent1"/>
+        </w:rPr>
+        <w:t>获取</w:t>
+      </w:r>
+      <w:r>
+        <w:rPr>
+          <w:rFonts w:hint="eastAsia"/>
+          <w:color w:val="5B9BD5" w:themeColor="accent1"/>
+        </w:rPr>
+        <w:t>得到</w:t>
+      </w:r>
+      <w:r>
+        <w:rPr>
+          <w:rFonts w:hint="eastAsia"/>
+          <w:color w:val="5B9BD5" w:themeColor="accent1"/>
+        </w:rPr>
+        <w:t>的</w:t>
+      </w:r>
+      <w:r>
+        <w:rPr>
+          <w:rFonts w:hint="eastAsia"/>
+          <w:color w:val="5B9BD5" w:themeColor="accent1"/>
+        </w:rPr>
+        <w:t>。</w:t>
+      </w:r>
+      <w:r>
+        <w:rPr>
+          <w:rFonts w:hint="eastAsia"/>
+          <w:color w:val="5B9BD5" w:themeColor="accent1"/>
+        </w:rPr>
+        <w:t>然后用自适应方法对</w:t>
+      </w:r>
+      <w:r>
+        <w:rPr>
+          <w:rFonts w:hint="eastAsia"/>
+          <w:color w:val="5B9BD5" w:themeColor="accent1"/>
+        </w:rPr>
+        <w:t>该场景</w:t>
+      </w:r>
+      <w:r>
+        <w:rPr>
+          <w:rFonts w:hint="eastAsia"/>
+          <w:color w:val="5B9BD5" w:themeColor="accent1"/>
+        </w:rPr>
+        <w:t>进行过分割</w:t>
+      </w:r>
+      <w:r>
+        <w:rPr>
+          <w:rFonts w:hint="eastAsia"/>
+          <w:color w:val="5B9BD5" w:themeColor="accent1"/>
         </w:rPr>
         <w:t>，用来组合</w:t>
       </w:r>
       <w:r>
         <w:rPr>
           <w:rFonts w:hint="eastAsia"/>
+          <w:color w:val="5B9BD5" w:themeColor="accent1"/>
+        </w:rPr>
+        <w:t>场景的</w:t>
+      </w:r>
+      <w:r>
+        <w:rPr>
+          <w:rFonts w:hint="eastAsia"/>
+          <w:color w:val="5B9BD5" w:themeColor="accent1"/>
         </w:rPr>
         <w:t>颜色图和深度图</w:t>
       </w:r>
       <w:r>
         <w:rPr>
           <w:rFonts w:hint="eastAsia"/>
+          <w:color w:val="5B9BD5" w:themeColor="accent1"/>
         </w:rPr>
         <w:t>。</w:t>
       </w:r>
       <w:r>
         <w:rPr>
           <w:rFonts w:hint="eastAsia"/>
-        </w:rPr>
-        <w:t>基于这些过分割内容，我们提出两种cues（方法？）作为领域知识，用来改进最终的显著性图，包括从彩色图像获得的焦点区域，以及从点云数据获得的平片背景结构。</w:t>
-      </w:r>
-      <w:r>
-        <w:rPr>
-          <w:rFonts w:hint="eastAsia"/>
+          <w:color w:val="5B9BD5" w:themeColor="accent1"/>
+        </w:rPr>
+        <w:t>基于这些过分割</w:t>
+      </w:r>
+      <w:r>
+        <w:rPr>
+          <w:rFonts w:hint="eastAsia"/>
+          <w:color w:val="5B9BD5" w:themeColor="accent1"/>
+        </w:rPr>
+        <w:t>结果</w:t>
+      </w:r>
+      <w:r>
+        <w:rPr>
+          <w:rFonts w:hint="eastAsia"/>
+          <w:color w:val="5B9BD5" w:themeColor="accent1"/>
+        </w:rPr>
+        <w:t>，我们提出两种</w:t>
+      </w:r>
+      <w:r>
+        <w:rPr>
+          <w:rFonts w:hint="eastAsia"/>
+          <w:color w:val="5B9BD5" w:themeColor="accent1"/>
+        </w:rPr>
+        <w:t>先验</w:t>
+      </w:r>
+      <w:r>
+        <w:rPr>
+          <w:rFonts w:hint="eastAsia"/>
+          <w:color w:val="5B9BD5" w:themeColor="accent1"/>
+        </w:rPr>
+        <w:t>作为提高最终显著性图的领域知识</w:t>
+      </w:r>
+      <w:r>
+        <w:rPr>
+          <w:rFonts w:hint="eastAsia"/>
+          <w:color w:val="5B9BD5" w:themeColor="accent1"/>
+        </w:rPr>
+        <w:t>，包括从彩色图像获得的焦点区域，以及从点云数据获得的</w:t>
+      </w:r>
+      <w:r>
+        <w:rPr>
+          <w:rFonts w:hint="eastAsia"/>
+          <w:color w:val="5B9BD5" w:themeColor="accent1"/>
+        </w:rPr>
+        <w:t>平面</w:t>
+      </w:r>
+      <w:r>
+        <w:rPr>
+          <w:rFonts w:hint="eastAsia"/>
+          <w:color w:val="5B9BD5" w:themeColor="accent1"/>
+        </w:rPr>
+        <w:t>背景结构</w:t>
+      </w:r>
+      <w:r>
+        <w:rPr>
+          <w:rFonts w:hint="eastAsia"/>
+          <w:color w:val="5B9BD5" w:themeColor="accent1"/>
+        </w:rPr>
+        <w:t>。</w:t>
+      </w:r>
+      <w:r>
+        <w:rPr>
+          <w:rFonts w:hint="eastAsia"/>
+          <w:color w:val="5B9BD5" w:themeColor="accent1"/>
         </w:rPr>
         <w:t>因此，通过</w:t>
       </w:r>
       <w:r>
         <w:rPr>
           <w:rFonts w:hint="eastAsia"/>
-        </w:rPr>
-        <w:t>在场景中混合颜色数据，深度数据和点云数据的信息来生成我们的显著性图。在实验中</w:t>
-      </w:r>
-      <w:r>
-        <w:rPr>
-          <w:rFonts w:hint="eastAsia"/>
-        </w:rPr>
-        <w:t>，我们将所提出的方法与最先进的方法进行了广泛的比较，并且我们还将所提出的方法应用于真实的机器人系统以检测感兴趣的对象。实验结果表明，该方法在精度和召回率方面优于其他方法。</w:t>
+          <w:color w:val="5B9BD5" w:themeColor="accent1"/>
+        </w:rPr>
+        <w:t>融合场景中颜色数据、深度数据和点云数据产生新的显著性图。</w:t>
+      </w:r>
+      <w:r>
+        <w:rPr>
+          <w:rFonts w:hint="eastAsia"/>
+          <w:color w:val="5B9BD5" w:themeColor="accent1"/>
+        </w:rPr>
+        <w:t>实验中</w:t>
+      </w:r>
+      <w:r>
+        <w:rPr>
+          <w:rFonts w:hint="eastAsia"/>
+          <w:color w:val="5B9BD5" w:themeColor="accent1"/>
+        </w:rPr>
+        <w:t>，我们将所提出的方法与最前沿的方法进行了深入</w:t>
+      </w:r>
+      <w:r>
+        <w:rPr>
+          <w:rFonts w:hint="eastAsia"/>
+          <w:color w:val="5B9BD5" w:themeColor="accent1"/>
+        </w:rPr>
+        <w:t>的比较，并且我们还将所提出的方法应用于真实的机器人系统以检测感兴趣的对象。实验结果表明，</w:t>
+      </w:r>
+      <w:r>
+        <w:rPr>
+          <w:rFonts w:hint="eastAsia"/>
+          <w:color w:val="5B9BD5" w:themeColor="accent1"/>
+        </w:rPr>
+        <w:t>本文提出的方法</w:t>
+      </w:r>
+      <w:r>
+        <w:rPr>
+          <w:rFonts w:hint="eastAsia"/>
+          <w:color w:val="5B9BD5" w:themeColor="accent1"/>
+        </w:rPr>
+        <w:t>在精度和召回率方面优于其他方法。</w:t>
       </w:r>
     </w:p>
     <w:p>
       <w:pPr>
-        <w:rPr>
-          <w:rFonts w:hint="eastAsia"/>
-        </w:rPr>
+        <w:ind w:firstLine="420"/>
+      </w:pPr>
+    </w:p>
+    <w:p>
+      <w:pPr>
+        <w:rPr>
+          <w:rFonts w:hint="eastAsia"/>
+          <w:b/>
+        </w:rPr>
+      </w:pPr>
+      <w:r>
+        <w:rPr>
+          <w:rFonts w:hint="eastAsia"/>
+          <w:b/>
+        </w:rPr>
+        <w:t>3．1 引言</w:t>
+      </w:r>
+    </w:p>
+    <w:p>
+      <w:pPr>
+        <w:ind w:firstLineChars="200" w:firstLine="480"/>
+      </w:pPr>
+      <w:r>
+        <w:rPr>
+          <w:rFonts w:hint="eastAsia"/>
+        </w:rPr>
+        <w:t>视觉显著性</w:t>
+      </w:r>
+      <w:r>
+        <w:rPr>
+          <w:rFonts w:hint="eastAsia"/>
+        </w:rPr>
+        <w:t>，作为一种</w:t>
+      </w:r>
+      <w:r>
+        <w:rPr>
+          <w:rFonts w:hint="eastAsia"/>
+        </w:rPr>
+        <w:t>重要的视觉特征，最近几年已经得到越来越多的关注。</w:t>
+      </w:r>
+      <w:r>
+        <w:t>[1-4, 26, 27]</w:t>
+      </w:r>
+      <w:r>
+        <w:rPr>
+          <w:rFonts w:hint="eastAsia"/>
+        </w:rPr>
+        <w:t>视觉显著性表明</w:t>
+      </w:r>
+      <w:bookmarkStart w:id="0" w:name="OLE_LINK1"/>
+      <w:bookmarkStart w:id="1" w:name="OLE_LINK2"/>
+      <w:r>
+        <w:rPr>
+          <w:rFonts w:hint="eastAsia"/>
+        </w:rPr>
+        <w:t>子区域是否与周围环境有明显差异兵器能快速</w:t>
+      </w:r>
+      <w:r>
+        <w:rPr>
+          <w:rFonts w:hint="eastAsia"/>
+        </w:rPr>
+        <w:t>引起</w:t>
+      </w:r>
+      <w:r>
+        <w:rPr>
+          <w:rFonts w:hint="eastAsia"/>
+        </w:rPr>
+        <w:t>观察用户的注意</w:t>
+      </w:r>
+      <w:bookmarkEnd w:id="0"/>
+      <w:bookmarkEnd w:id="1"/>
+      <w:r>
+        <w:rPr>
+          <w:rFonts w:hint="eastAsia"/>
+        </w:rPr>
+        <w:t>。自从</w:t>
+      </w:r>
+      <w:r>
+        <w:rPr>
+          <w:rFonts w:hint="eastAsia"/>
+        </w:rPr>
+        <w:t>Itti</w:t>
+      </w:r>
+      <w:r>
+        <w:t>[7]</w:t>
+      </w:r>
+      <w:r>
+        <w:rPr>
+          <w:rFonts w:hint="eastAsia"/>
+        </w:rPr>
+        <w:t>提出并应用</w:t>
+      </w:r>
+      <w:r>
+        <w:rPr>
+          <w:rFonts w:hint="eastAsia"/>
+        </w:rPr>
+        <w:t>计算机视觉的视觉注意力理论以来</w:t>
+      </w:r>
+      <w:r>
+        <w:rPr>
+          <w:rFonts w:hint="eastAsia"/>
+        </w:rPr>
+        <w:t>，所有</w:t>
+      </w:r>
+      <w:r>
+        <w:rPr>
+          <w:rFonts w:hint="eastAsia"/>
+        </w:rPr>
+        <w:t>后来</w:t>
+      </w:r>
+      <w:r>
+        <w:rPr>
+          <w:rFonts w:hint="eastAsia"/>
+        </w:rPr>
+        <w:t>提出的方法都是</w:t>
+      </w:r>
+      <w:r>
+        <w:rPr>
+          <w:rFonts w:hint="eastAsia"/>
+        </w:rPr>
+        <w:t>遵循</w:t>
+      </w:r>
+      <w:r>
+        <w:rPr>
+          <w:rFonts w:hint="eastAsia"/>
+        </w:rPr>
+        <w:t>文献[3]中</w:t>
+      </w:r>
+      <w:r>
+        <w:rPr>
+          <w:rFonts w:hint="eastAsia"/>
+        </w:rPr>
+        <w:t>总结</w:t>
+      </w:r>
+      <w:r>
+        <w:rPr>
+          <w:rFonts w:hint="eastAsia"/>
+        </w:rPr>
+        <w:t>的人类视觉注意</w:t>
+      </w:r>
+      <w:r>
+        <w:rPr>
+          <w:rFonts w:hint="eastAsia"/>
+        </w:rPr>
+        <w:t>四个基本原则</w:t>
+      </w:r>
+      <w:r>
+        <w:rPr>
+          <w:rFonts w:hint="eastAsia"/>
+        </w:rPr>
+        <w:t>中的</w:t>
+      </w:r>
+      <w:r>
+        <w:rPr>
+          <w:rFonts w:hint="eastAsia"/>
+        </w:rPr>
+        <w:t>一个或者几个，这些原则考虑了</w:t>
+      </w:r>
+      <w:r>
+        <w:rPr>
+          <w:rFonts w:hint="eastAsia"/>
+        </w:rPr>
+        <w:t>局部底层</w:t>
+      </w:r>
+      <w:r>
+        <w:rPr>
+          <w:rFonts w:hint="eastAsia"/>
+        </w:rPr>
+        <w:t>因素，全局因素，视觉组织规则以及高级因素</w:t>
+      </w:r>
+      <w:r>
+        <w:rPr>
+          <w:rFonts w:hint="eastAsia"/>
+        </w:rPr>
+        <w:t>。</w:t>
+      </w:r>
+      <w:r>
+        <w:rPr>
+          <w:rFonts w:hint="eastAsia"/>
+        </w:rPr>
+        <w:t>视觉显著性可以被用到许多计算机视觉任务</w:t>
+      </w:r>
+      <w:r>
+        <w:t>[</w:t>
+      </w:r>
+      <w:r>
+        <w:rPr>
+          <w:rFonts w:hint="eastAsia"/>
+        </w:rPr>
+        <w:t>28</w:t>
+      </w:r>
+      <w:r>
+        <w:t>]</w:t>
+      </w:r>
+      <w:r>
+        <w:rPr>
+          <w:rFonts w:hint="eastAsia"/>
+        </w:rPr>
+        <w:t>或者图像处理</w:t>
+      </w:r>
+      <w:r>
+        <w:t>[29]</w:t>
+      </w:r>
+      <w:r>
+        <w:rPr>
+          <w:rFonts w:hint="eastAsia"/>
+        </w:rPr>
+        <w:t>中。</w:t>
+      </w:r>
+      <w:r>
+        <w:rPr>
+          <w:rFonts w:hint="eastAsia"/>
+        </w:rPr>
+        <w:t>许多机器人系统也利用视觉显著性去进行对象识别与检测</w:t>
+      </w:r>
+      <w:r>
+        <w:t xml:space="preserve">[5, </w:t>
+      </w:r>
+      <w:bookmarkStart w:id="2" w:name="_GoBack"/>
+      <w:bookmarkEnd w:id="2"/>
+      <w:r>
+        <w:t>6]</w:t>
+      </w:r>
+      <w:r>
+        <w:rPr>
+          <w:rFonts w:hint="eastAsia"/>
+        </w:rPr>
+        <w:t>。</w:t>
+      </w:r>
+    </w:p>
+    <w:p>
+      <w:pPr>
+        <w:ind w:firstLineChars="200" w:firstLine="480"/>
+      </w:pPr>
+      <w:r>
+        <w:rPr>
+          <w:rFonts w:hint="eastAsia"/>
+          <w:color w:val="5B9BD5" w:themeColor="accent1"/>
+        </w:rPr>
+        <w:lastRenderedPageBreak/>
+        <w:t>当采用视觉显著性进行</w:t>
+      </w:r>
+      <w:r>
+        <w:rPr>
+          <w:rFonts w:hint="eastAsia"/>
+          <w:color w:val="5B9BD5" w:themeColor="accent1"/>
+        </w:rPr>
+        <w:t>对象检测</w:t>
+      </w:r>
+      <w:r>
+        <w:rPr>
+          <w:rFonts w:hint="eastAsia"/>
+          <w:color w:val="5B9BD5" w:themeColor="accent1"/>
+        </w:rPr>
+        <w:t>时</w:t>
+      </w:r>
+      <w:r>
+        <w:rPr>
+          <w:rFonts w:hint="eastAsia"/>
+          <w:color w:val="5B9BD5" w:themeColor="accent1"/>
+        </w:rPr>
+        <w:t>，</w:t>
+      </w:r>
+      <w:r>
+        <w:rPr>
+          <w:rFonts w:hint="eastAsia"/>
+          <w:color w:val="5B9BD5" w:themeColor="accent1"/>
+        </w:rPr>
+        <w:t>由于</w:t>
+      </w:r>
+      <w:r>
+        <w:rPr>
+          <w:rFonts w:hint="eastAsia"/>
+          <w:color w:val="5B9BD5" w:themeColor="accent1"/>
+        </w:rPr>
+        <w:t>人类总是把对象看作一个整体</w:t>
+      </w:r>
+      <w:r>
+        <w:rPr>
+          <w:rFonts w:hint="eastAsia"/>
+          <w:color w:val="5B9BD5" w:themeColor="accent1"/>
+        </w:rPr>
+        <w:t>，因此</w:t>
+      </w:r>
+      <w:r>
+        <w:rPr>
+          <w:rFonts w:hint="eastAsia"/>
+          <w:color w:val="5B9BD5" w:themeColor="accent1"/>
+        </w:rPr>
+        <w:t>很重要的一点是</w:t>
+      </w:r>
+      <w:r>
+        <w:rPr>
+          <w:rFonts w:hint="eastAsia"/>
+          <w:color w:val="5B9BD5" w:themeColor="accent1"/>
+        </w:rPr>
+        <w:t>一个对象中的所有子区域具有相同或相似的显著性值</w:t>
+      </w:r>
+      <w:r>
+        <w:rPr>
+          <w:rFonts w:hint="eastAsia"/>
+          <w:color w:val="5B9BD5" w:themeColor="accent1"/>
+        </w:rPr>
+        <w:t>。</w:t>
+      </w:r>
+      <w:r>
+        <w:rPr>
+          <w:rFonts w:hint="eastAsia"/>
+          <w:color w:val="5B9BD5" w:themeColor="accent1"/>
+        </w:rPr>
+        <w:t>然而，</w:t>
+      </w:r>
+      <w:r>
+        <w:rPr>
+          <w:rFonts w:hint="eastAsia"/>
+          <w:color w:val="5B9BD5" w:themeColor="accent1"/>
+        </w:rPr>
+        <w:t>大多数已有的</w:t>
+      </w:r>
+      <w:r>
+        <w:rPr>
+          <w:rFonts w:hint="eastAsia"/>
+          <w:color w:val="5B9BD5" w:themeColor="accent1"/>
+        </w:rPr>
+        <w:t>方法使用基于像素的方法去计算显著性，</w:t>
+      </w:r>
+      <w:r>
+        <w:rPr>
+          <w:rFonts w:hint="eastAsia"/>
+          <w:color w:val="5B9BD5" w:themeColor="accent1"/>
+        </w:rPr>
+        <w:t>这意味着</w:t>
+      </w:r>
+      <w:r>
+        <w:rPr>
+          <w:rFonts w:hint="eastAsia"/>
+          <w:color w:val="5B9BD5" w:themeColor="accent1"/>
+        </w:rPr>
+        <w:t>显著性值</w:t>
+      </w:r>
+      <w:r>
+        <w:rPr>
+          <w:rFonts w:hint="eastAsia"/>
+          <w:color w:val="5B9BD5" w:themeColor="accent1"/>
+        </w:rPr>
+        <w:t>能在像素间变化</w:t>
+      </w:r>
+      <w:r>
+        <w:rPr>
+          <w:rFonts w:hint="eastAsia"/>
+          <w:color w:val="5B9BD5" w:themeColor="accent1"/>
+        </w:rPr>
+        <w:t>。此外，大部分</w:t>
+      </w:r>
+      <w:r>
+        <w:rPr>
+          <w:rFonts w:hint="eastAsia"/>
+          <w:color w:val="5B9BD5" w:themeColor="accent1"/>
+        </w:rPr>
+        <w:t>已</w:t>
+      </w:r>
+      <w:r>
+        <w:rPr>
+          <w:rFonts w:hint="eastAsia"/>
+          <w:color w:val="5B9BD5" w:themeColor="accent1"/>
+        </w:rPr>
+        <w:t>存在的</w:t>
+      </w:r>
+      <w:r>
+        <w:rPr>
+          <w:rFonts w:hint="eastAsia"/>
+          <w:color w:val="5B9BD5" w:themeColor="accent1"/>
+        </w:rPr>
+        <w:t>计算显著性值</w:t>
+      </w:r>
+      <w:r>
+        <w:rPr>
+          <w:rFonts w:hint="eastAsia"/>
+          <w:color w:val="5B9BD5" w:themeColor="accent1"/>
+        </w:rPr>
+        <w:t>的</w:t>
+      </w:r>
+      <w:r>
+        <w:rPr>
+          <w:rFonts w:hint="eastAsia"/>
+          <w:color w:val="5B9BD5" w:themeColor="accent1"/>
+        </w:rPr>
+        <w:t>方法</w:t>
+      </w:r>
+      <w:r>
+        <w:rPr>
+          <w:rFonts w:hint="eastAsia"/>
+          <w:color w:val="5B9BD5" w:themeColor="accent1"/>
+        </w:rPr>
+        <w:t>仅仅是</w:t>
+      </w:r>
+      <w:r>
+        <w:rPr>
+          <w:rFonts w:hint="eastAsia"/>
+          <w:color w:val="5B9BD5" w:themeColor="accent1"/>
+        </w:rPr>
+        <w:t>基于二维图像</w:t>
+      </w:r>
+      <w:r>
+        <w:rPr>
+          <w:rFonts w:hint="eastAsia"/>
+          <w:color w:val="5B9BD5" w:themeColor="accent1"/>
+        </w:rPr>
+        <w:t>的，其中显著</w:t>
+      </w:r>
+      <w:r>
+        <w:rPr>
+          <w:rFonts w:hint="eastAsia"/>
+          <w:color w:val="5B9BD5" w:themeColor="accent1"/>
+        </w:rPr>
+        <w:t>对象和背景</w:t>
+      </w:r>
+      <w:r>
+        <w:rPr>
+          <w:rFonts w:hint="eastAsia"/>
+          <w:color w:val="5B9BD5" w:themeColor="accent1"/>
+        </w:rPr>
+        <w:t>之间的相似</w:t>
+      </w:r>
+      <w:r>
+        <w:rPr>
+          <w:rFonts w:hint="eastAsia"/>
+          <w:color w:val="5B9BD5" w:themeColor="accent1"/>
+        </w:rPr>
+        <w:t>颜色</w:t>
+      </w:r>
+      <w:r>
+        <w:rPr>
+          <w:rFonts w:hint="eastAsia"/>
+          <w:color w:val="5B9BD5" w:themeColor="accent1"/>
+        </w:rPr>
+        <w:t>和</w:t>
+      </w:r>
+      <w:r>
+        <w:rPr>
+          <w:rFonts w:hint="eastAsia"/>
+          <w:color w:val="5B9BD5" w:themeColor="accent1"/>
+        </w:rPr>
+        <w:t>纹理</w:t>
+      </w:r>
+      <w:r>
+        <w:rPr>
+          <w:rFonts w:hint="eastAsia"/>
+          <w:color w:val="5B9BD5" w:themeColor="accent1"/>
+        </w:rPr>
+        <w:t>会</w:t>
+      </w:r>
+      <w:r>
+        <w:rPr>
+          <w:rFonts w:hint="eastAsia"/>
+          <w:color w:val="5B9BD5" w:themeColor="accent1"/>
+        </w:rPr>
+        <w:t>造成显著性的提取正确率降低。</w:t>
+      </w:r>
+    </w:p>
+    <w:p>
+      <w:pPr>
+        <w:ind w:firstLine="420"/>
+        <w:rPr>
+          <w:rFonts w:hint="eastAsia"/>
+        </w:rPr>
+      </w:pPr>
+      <w:r>
+        <w:rPr>
+          <w:rFonts w:hint="eastAsia"/>
+          <w:color w:val="5B9BD5" w:themeColor="accent1"/>
+        </w:rPr>
+        <w:t>为了</w:t>
+      </w:r>
+      <w:r>
+        <w:rPr>
+          <w:rFonts w:hint="eastAsia"/>
+          <w:color w:val="5B9BD5" w:themeColor="accent1"/>
+        </w:rPr>
+        <w:t>解决</w:t>
+      </w:r>
+      <w:r>
+        <w:rPr>
+          <w:rFonts w:hint="eastAsia"/>
+          <w:color w:val="5B9BD5" w:themeColor="accent1"/>
+        </w:rPr>
+        <w:t>上述提到的问题，通过采用多模态数据，我们提出一种新方法来</w:t>
+      </w:r>
+      <w:r>
+        <w:rPr>
+          <w:rFonts w:hint="eastAsia"/>
+          <w:color w:val="5B9BD5" w:themeColor="accent1"/>
+        </w:rPr>
+        <w:t>计算基于区域的显著性。提出的方法首先精确</w:t>
+      </w:r>
+      <w:r>
+        <w:rPr>
+          <w:rFonts w:hint="eastAsia"/>
+          <w:color w:val="5B9BD5" w:themeColor="accent1"/>
+        </w:rPr>
+        <w:t>地</w:t>
+      </w:r>
+      <w:r>
+        <w:rPr>
+          <w:rFonts w:hint="eastAsia"/>
+          <w:color w:val="5B9BD5" w:themeColor="accent1"/>
+        </w:rPr>
+        <w:t>分割对象，然后将</w:t>
+      </w:r>
+      <w:r>
+        <w:rPr>
+          <w:rFonts w:hint="eastAsia"/>
+          <w:color w:val="5B9BD5" w:themeColor="accent1"/>
+        </w:rPr>
+        <w:t>唯一</w:t>
+      </w:r>
+      <w:r>
+        <w:rPr>
+          <w:rFonts w:hint="eastAsia"/>
+          <w:color w:val="5B9BD5" w:themeColor="accent1"/>
+        </w:rPr>
+        <w:t>的显著性分配给属于一个对象的区域中的</w:t>
+      </w:r>
+      <w:r>
+        <w:rPr>
+          <w:rFonts w:hint="eastAsia"/>
+          <w:color w:val="5B9BD5" w:themeColor="accent1"/>
+        </w:rPr>
+        <w:t>所有</w:t>
+      </w:r>
+      <w:r>
+        <w:rPr>
+          <w:rFonts w:hint="eastAsia"/>
+          <w:color w:val="5B9BD5" w:themeColor="accent1"/>
+        </w:rPr>
+        <w:t>像素</w:t>
+      </w:r>
+      <w:r>
+        <w:rPr>
+          <w:rFonts w:hint="eastAsia"/>
+          <w:color w:val="5B9BD5" w:themeColor="accent1"/>
+        </w:rPr>
+        <w:t>点。</w:t>
+      </w:r>
+      <w:r>
+        <w:rPr>
+          <w:rFonts w:hint="eastAsia"/>
+          <w:color w:val="5B9BD5" w:themeColor="accent1"/>
+        </w:rPr>
+        <w:t>基于</w:t>
+      </w:r>
+      <w:r>
+        <w:rPr>
+          <w:rFonts w:hint="eastAsia"/>
+          <w:color w:val="5B9BD5" w:themeColor="accent1"/>
+        </w:rPr>
+        <w:t>多模态数据，</w:t>
+      </w:r>
+      <w:r>
+        <w:rPr>
+          <w:rFonts w:hint="eastAsia"/>
+          <w:color w:val="5B9BD5" w:themeColor="accent1"/>
+        </w:rPr>
+        <w:t>本文提出的</w:t>
+      </w:r>
+      <w:r>
+        <w:rPr>
+          <w:rFonts w:hint="eastAsia"/>
+          <w:color w:val="5B9BD5" w:themeColor="accent1"/>
+        </w:rPr>
+        <w:t>方法利用不同模态之间的互补性</w:t>
+      </w:r>
+      <w:r>
+        <w:rPr>
+          <w:rFonts w:hint="eastAsia"/>
+          <w:color w:val="5B9BD5" w:themeColor="accent1"/>
+        </w:rPr>
+        <w:t>，因此</w:t>
+      </w:r>
+      <w:r>
+        <w:rPr>
+          <w:rFonts w:hint="eastAsia"/>
+          <w:color w:val="5B9BD5" w:themeColor="accent1"/>
+        </w:rPr>
+        <w:t>减少其他对象和背景</w:t>
+      </w:r>
+      <w:r>
+        <w:rPr>
+          <w:rFonts w:hint="eastAsia"/>
+          <w:color w:val="5B9BD5" w:themeColor="accent1"/>
+        </w:rPr>
+        <w:t>造成</w:t>
+      </w:r>
+      <w:r>
+        <w:rPr>
+          <w:rFonts w:hint="eastAsia"/>
+          <w:color w:val="5B9BD5" w:themeColor="accent1"/>
+        </w:rPr>
+        <w:t>的影响。特别地，</w:t>
+      </w:r>
+      <w:r>
+        <w:rPr>
+          <w:rFonts w:hint="eastAsia"/>
+          <w:color w:val="5B9BD5" w:themeColor="accent1"/>
+        </w:rPr>
+        <w:t>本文</w:t>
+      </w:r>
+      <w:r>
+        <w:rPr>
+          <w:rFonts w:hint="eastAsia"/>
+          <w:color w:val="5B9BD5" w:themeColor="accent1"/>
+        </w:rPr>
+        <w:t>首先</w:t>
+      </w:r>
+      <w:r>
+        <w:rPr>
+          <w:rFonts w:hint="eastAsia"/>
+          <w:color w:val="5B9BD5" w:themeColor="accent1"/>
+        </w:rPr>
+        <w:t>根据一种</w:t>
+      </w:r>
+      <w:r>
+        <w:rPr>
+          <w:rFonts w:hint="eastAsia"/>
+          <w:color w:val="5B9BD5" w:themeColor="accent1"/>
+        </w:rPr>
+        <w:t>自适应方法，</w:t>
+      </w:r>
+      <w:r>
+        <w:rPr>
+          <w:rFonts w:hint="eastAsia"/>
+          <w:color w:val="5B9BD5" w:themeColor="accent1"/>
+        </w:rPr>
+        <w:t>通过使用场景的颜色图和深度图，对场景进行</w:t>
+      </w:r>
+      <w:r>
+        <w:rPr>
+          <w:rFonts w:hint="eastAsia"/>
+          <w:color w:val="5B9BD5" w:themeColor="accent1"/>
+        </w:rPr>
+        <w:t>过分割。接下来，</w:t>
+      </w:r>
+      <w:r>
+        <w:rPr>
+          <w:rFonts w:hint="eastAsia"/>
+          <w:color w:val="5B9BD5" w:themeColor="accent1"/>
+        </w:rPr>
+        <w:t>通过扩展文献</w:t>
+      </w:r>
+      <w:r>
+        <w:rPr>
+          <w:color w:val="5B9BD5" w:themeColor="accent1"/>
+        </w:rPr>
+        <w:t>[10]</w:t>
+      </w:r>
+      <w:r>
+        <w:rPr>
+          <w:rFonts w:hint="eastAsia"/>
+          <w:color w:val="5B9BD5" w:themeColor="accent1"/>
+        </w:rPr>
+        <w:t>中的方法，对颜色图和点云数据中的每个过分割去计算局部区域</w:t>
+      </w:r>
+      <w:r>
+        <w:rPr>
+          <w:rFonts w:hint="eastAsia"/>
+          <w:color w:val="5B9BD5" w:themeColor="accent1"/>
+        </w:rPr>
+        <w:t>对比</w:t>
+      </w:r>
+      <w:r>
+        <w:rPr>
+          <w:rFonts w:hint="eastAsia"/>
+          <w:color w:val="5B9BD5" w:themeColor="accent1"/>
+        </w:rPr>
+        <w:t>的显著性。然后</w:t>
+      </w:r>
+      <w:r>
+        <w:rPr>
+          <w:rFonts w:hint="eastAsia"/>
+          <w:color w:val="5B9BD5" w:themeColor="accent1"/>
+        </w:rPr>
+        <w:t>，考虑基于两种</w:t>
+      </w:r>
+      <w:r>
+        <w:rPr>
+          <w:rFonts w:hint="eastAsia"/>
+          <w:color w:val="5B9BD5" w:themeColor="accent1"/>
+        </w:rPr>
+        <w:t>先验（cues</w:t>
+      </w:r>
+      <w:r>
+        <w:rPr>
+          <w:color w:val="5B9BD5" w:themeColor="accent1"/>
+        </w:rPr>
+        <w:t>=</w:t>
+      </w:r>
+      <w:r>
+        <w:rPr>
+          <w:rFonts w:hint="eastAsia"/>
+          <w:color w:val="5B9BD5" w:themeColor="accent1"/>
+        </w:rPr>
+        <w:t>先验？）</w:t>
+      </w:r>
+      <w:r>
+        <w:rPr>
+          <w:rFonts w:hint="eastAsia"/>
+          <w:color w:val="5B9BD5" w:themeColor="accent1"/>
+        </w:rPr>
+        <w:t>的显著性，如</w:t>
+      </w:r>
+      <w:r>
+        <w:rPr>
+          <w:rFonts w:hint="eastAsia"/>
+          <w:color w:val="5B9BD5" w:themeColor="accent1"/>
+        </w:rPr>
+        <w:t>计算颜色图焦点区域的先验</w:t>
+      </w:r>
+      <w:r>
+        <w:rPr>
+          <w:rFonts w:hint="eastAsia"/>
+          <w:color w:val="5B9BD5" w:themeColor="accent1"/>
+        </w:rPr>
+        <w:t>，以及</w:t>
+      </w:r>
+      <w:r>
+        <w:rPr>
+          <w:rFonts w:hint="eastAsia"/>
+          <w:color w:val="5B9BD5" w:themeColor="accent1"/>
+        </w:rPr>
+        <w:t>计算点云的平面背景的先验</w:t>
+      </w:r>
+      <w:r>
+        <w:rPr>
+          <w:rFonts w:hint="eastAsia"/>
+          <w:color w:val="5B9BD5" w:themeColor="accent1"/>
+        </w:rPr>
+        <w:t>。</w:t>
+      </w:r>
+      <w:r>
+        <w:rPr>
+          <w:rFonts w:hint="eastAsia"/>
+          <w:color w:val="5B9BD5" w:themeColor="accent1"/>
+        </w:rPr>
+        <w:t>最终，我们结合这两种先验信息</w:t>
+      </w:r>
+      <w:r>
+        <w:rPr>
+          <w:rFonts w:hint="eastAsia"/>
+          <w:color w:val="5B9BD5" w:themeColor="accent1"/>
+        </w:rPr>
+        <w:t>，得到在区域中数值一致的</w:t>
+      </w:r>
+      <w:r>
+        <w:rPr>
+          <w:rFonts w:hint="eastAsia"/>
+          <w:color w:val="5B9BD5" w:themeColor="accent1"/>
+        </w:rPr>
+        <w:t>多模态显著性图。</w:t>
+      </w:r>
+    </w:p>
+    <w:p>
+      <w:pPr>
+        <w:ind w:firstLine="420"/>
+      </w:pPr>
+      <w:r>
+        <w:rPr>
+          <w:rFonts w:hint="eastAsia"/>
+        </w:rPr>
+        <w:t>在实验中，首先通过计算过分割的精确度评估颜色图和深度图的互补性的影响。其次，将我们的方法和目前提出的最好的方法进行比较，</w:t>
+      </w:r>
+      <w:r>
+        <w:rPr>
+          <w:rFonts w:hint="eastAsia"/>
+        </w:rPr>
+        <w:t>并且</w:t>
+      </w:r>
+      <w:r>
+        <w:rPr>
+          <w:rFonts w:hint="eastAsia"/>
+        </w:rPr>
+        <w:t>将我们提出的方法应用到</w:t>
+      </w:r>
+      <w:r>
+        <w:rPr>
+          <w:rFonts w:hint="eastAsia"/>
+        </w:rPr>
+        <w:t>真实机器人系统上</w:t>
+      </w:r>
+      <w:r>
+        <w:rPr>
+          <w:rFonts w:hint="eastAsia"/>
+        </w:rPr>
+        <w:t>去</w:t>
+      </w:r>
+      <w:r>
+        <w:rPr>
+          <w:rFonts w:hint="eastAsia"/>
+        </w:rPr>
+        <w:t>检测感兴趣对象。实验结果显示提出的方法能大大的提升感兴趣对象的显著性并且减少背景的影响。此外，一个对象绝大部分有相同的显著性，它简化了对象检测并提升了准确度。</w:t>
+      </w:r>
+    </w:p>
+    <w:p>
+      <w:pPr>
+        <w:ind w:firstLine="420"/>
+      </w:pPr>
+      <w:r>
+        <w:rPr>
+          <w:rFonts w:hint="eastAsia"/>
+        </w:rPr>
+        <w:t>本文的剩余部分安排如下：</w:t>
+      </w:r>
+    </w:p>
+    <w:p>
+      <w:pPr>
+        <w:ind w:firstLine="420"/>
       </w:pPr>
     </w:p>
     <w:sectPr>

</xml_diff>

<commit_message>
translate the related work of paper
</commit_message>
<xml_diff>
--- a/Chapters/3.docx
+++ b/Chapters/3.docx
@@ -411,10 +411,8 @@
         </w:rPr>
         <w:t>观察用户的注意</w:t>
       </w:r>
-      <w:bookmarkStart w:id="2" w:name="_GoBack"/>
       <w:bookmarkEnd w:id="0"/>
       <w:bookmarkEnd w:id="1"/>
-      <w:bookmarkEnd w:id="2"/>
       <w:r>
         <w:rPr>
           <w:rFonts w:hint="eastAsia"/>
@@ -1142,59 +1140,634 @@
     <w:p>
       <w:pPr>
         <w:ind w:firstLine="420"/>
-      </w:pPr>
-      <w:r>
-        <w:rPr>
-          <w:rFonts w:hint="eastAsia"/>
-        </w:rPr>
-        <w:t>在实验中，首先通过计算过分割的精确度评估颜色图和深度图的互补性的影响。其次，将我们的方法和目前提出的最好的方法进行比较，</w:t>
-      </w:r>
-      <w:r>
-        <w:rPr>
-          <w:rFonts w:hint="eastAsia"/>
+        <w:rPr>
+          <w:color w:val="5B9BD5" w:themeColor="accent1"/>
+        </w:rPr>
+      </w:pPr>
+      <w:r>
+        <w:rPr>
+          <w:rFonts w:hint="eastAsia"/>
+          <w:color w:val="5B9BD5" w:themeColor="accent1"/>
+        </w:rPr>
+        <w:t>在实验中，我们首先</w:t>
+      </w:r>
+      <w:r>
+        <w:rPr>
+          <w:rFonts w:hint="eastAsia"/>
+          <w:color w:val="5B9BD5" w:themeColor="accent1"/>
+        </w:rPr>
+        <w:t>用过分割精确度去</w:t>
+      </w:r>
+      <w:r>
+        <w:rPr>
+          <w:rFonts w:hint="eastAsia"/>
+          <w:color w:val="5B9BD5" w:themeColor="accent1"/>
+        </w:rPr>
+        <w:t>评估颜色图和深度图</w:t>
+      </w:r>
+      <w:r>
+        <w:rPr>
+          <w:rFonts w:hint="eastAsia"/>
+          <w:color w:val="5B9BD5" w:themeColor="accent1"/>
+        </w:rPr>
+        <w:t>的</w:t>
+      </w:r>
+      <w:r>
+        <w:rPr>
+          <w:rFonts w:hint="eastAsia"/>
+          <w:color w:val="5B9BD5" w:themeColor="accent1"/>
+        </w:rPr>
+        <w:t>互补效果</w:t>
+      </w:r>
+      <w:r>
+        <w:rPr>
+          <w:rFonts w:hint="eastAsia"/>
+          <w:color w:val="5B9BD5" w:themeColor="accent1"/>
+        </w:rPr>
+        <w:t>。</w:t>
+      </w:r>
+      <w:r>
+        <w:rPr>
+          <w:rFonts w:hint="eastAsia"/>
+          <w:color w:val="5B9BD5" w:themeColor="accent1"/>
+        </w:rPr>
+        <w:t>然后</w:t>
+      </w:r>
+      <w:r>
+        <w:rPr>
+          <w:rFonts w:hint="eastAsia"/>
+          <w:color w:val="5B9BD5" w:themeColor="accent1"/>
+        </w:rPr>
+        <w:t>，将我们的方法和目前提出的最好的方法进行比较，</w:t>
+      </w:r>
+      <w:r>
+        <w:rPr>
+          <w:rFonts w:hint="eastAsia"/>
+          <w:color w:val="5B9BD5" w:themeColor="accent1"/>
         </w:rPr>
         <w:t>并且</w:t>
       </w:r>
       <w:r>
         <w:rPr>
           <w:rFonts w:hint="eastAsia"/>
+          <w:color w:val="5B9BD5" w:themeColor="accent1"/>
         </w:rPr>
         <w:t>将我们提出的方法应用到</w:t>
       </w:r>
       <w:r>
         <w:rPr>
           <w:rFonts w:hint="eastAsia"/>
+          <w:color w:val="5B9BD5" w:themeColor="accent1"/>
         </w:rPr>
         <w:t>真实机器人系统上</w:t>
       </w:r>
       <w:r>
         <w:rPr>
           <w:rFonts w:hint="eastAsia"/>
+          <w:color w:val="5B9BD5" w:themeColor="accent1"/>
         </w:rPr>
         <w:t>去</w:t>
       </w:r>
       <w:r>
         <w:rPr>
           <w:rFonts w:hint="eastAsia"/>
-        </w:rPr>
-        <w:t>检测感兴趣对象。实验结果显示提出的方法能大大的提升感兴趣对象的显著性并且减少背景的影响。此外，一个对象绝大部分有相同的显著性，它简化了对象检测并提升了准确度。</w:t>
+          <w:color w:val="5B9BD5" w:themeColor="accent1"/>
+        </w:rPr>
+        <w:t>检测感兴趣对象。</w:t>
       </w:r>
     </w:p>
     <w:p>
       <w:pPr>
         <w:ind w:firstLine="420"/>
-      </w:pPr>
-      <w:r>
-        <w:rPr>
-          <w:rFonts w:hint="eastAsia"/>
-        </w:rPr>
-        <w:t>本文的剩余部分安排如下：</w:t>
+        <w:rPr>
+          <w:rFonts w:hint="eastAsia"/>
+          <w:color w:val="5B9BD5" w:themeColor="accent1"/>
+        </w:rPr>
+      </w:pPr>
+      <w:r>
+        <w:rPr>
+          <w:rFonts w:hint="eastAsia"/>
+          <w:color w:val="5B9BD5" w:themeColor="accent1"/>
+        </w:rPr>
+        <w:t>本文的剩余部分</w:t>
+      </w:r>
+      <w:r>
+        <w:rPr>
+          <w:rFonts w:hint="eastAsia"/>
+          <w:color w:val="5B9BD5" w:themeColor="accent1"/>
+        </w:rPr>
+        <w:t>结构安排如下。首先在下一节回顾显著性的相关工作。在第三节详细描述我们提出的方法，接下来是实验结果与讨论。最后一小节，我们得出结论。</w:t>
       </w:r>
     </w:p>
     <w:p>
       <w:pPr>
+        <w:rPr>
+          <w:rFonts w:hint="eastAsia"/>
+        </w:rPr>
+      </w:pPr>
+    </w:p>
+    <w:p>
+      <w:pPr>
+        <w:rPr>
+          <w:rFonts w:hint="eastAsia"/>
+        </w:rPr>
+      </w:pPr>
+    </w:p>
+    <w:p>
+      <w:pPr>
+        <w:rPr>
+          <w:rFonts w:hint="eastAsia"/>
+        </w:rPr>
+      </w:pPr>
+      <w:r>
+        <w:rPr>
+          <w:rFonts w:hint="eastAsia"/>
+        </w:rPr>
+        <w:t>3.2 相关工作</w:t>
+      </w:r>
+    </w:p>
+    <w:p>
+      <w:pPr>
         <w:ind w:firstLine="420"/>
-      </w:pPr>
+        <w:rPr>
+          <w:rFonts w:hint="eastAsia"/>
+          <w:color w:val="5B9BD5" w:themeColor="accent1"/>
+        </w:rPr>
+      </w:pPr>
+      <w:r>
+        <w:rPr>
+          <w:rFonts w:hint="eastAsia"/>
+          <w:color w:val="5B9BD5" w:themeColor="accent1"/>
+        </w:rPr>
+        <w:t>显著性是根据人类视觉注意机制，人类借助显著性就能够迅速注意到跟周围环境的差异性最大的区域。人类的视觉注意力的四个基本原则</w:t>
+      </w:r>
+      <w:r>
+        <w:rPr>
+          <w:color w:val="5B9BD5" w:themeColor="accent1"/>
+        </w:rPr>
+        <w:t>[3]</w:t>
+      </w:r>
+      <w:r>
+        <w:rPr>
+          <w:rFonts w:hint="eastAsia"/>
+          <w:color w:val="5B9BD5" w:themeColor="accent1"/>
+        </w:rPr>
+        <w:t>已经被大多数显著性方法所采用（读者可以阅读详细的综述文章</w:t>
+      </w:r>
+      <w:r>
+        <w:rPr>
+          <w:color w:val="5B9BD5" w:themeColor="accent1"/>
+        </w:rPr>
+        <w:t>[8]</w:t>
+      </w:r>
+      <w:r>
+        <w:rPr>
+          <w:rFonts w:hint="eastAsia"/>
+          <w:color w:val="5B9BD5" w:themeColor="accent1"/>
+        </w:rPr>
+        <w:t>）</w:t>
+      </w:r>
+      <w:r>
+        <w:rPr>
+          <w:rFonts w:hint="eastAsia"/>
+          <w:color w:val="5B9BD5" w:themeColor="accent1"/>
+        </w:rPr>
+        <w:t>。本文</w:t>
+      </w:r>
+      <w:r>
+        <w:rPr>
+          <w:rFonts w:hint="eastAsia"/>
+          <w:color w:val="5B9BD5" w:themeColor="accent1"/>
+        </w:rPr>
+        <w:t>主要关注的是自下而上的显著性检测相关文献，包括在</w:t>
+      </w:r>
+      <w:r>
+        <w:rPr>
+          <w:color w:val="5B9BD5" w:themeColor="accent1"/>
+        </w:rPr>
+        <w:t>[3]</w:t>
+      </w:r>
+      <w:r>
+        <w:rPr>
+          <w:rFonts w:hint="eastAsia"/>
+          <w:color w:val="5B9BD5" w:themeColor="accent1"/>
+        </w:rPr>
+        <w:t>中的三个基本原则。这些方法可以被简单的分成两种原子计算单元的组别：基于像素的显著性检测方法</w:t>
+      </w:r>
+      <w:r>
+        <w:rPr>
+          <w:color w:val="5B9BD5" w:themeColor="accent1"/>
+        </w:rPr>
+        <w:t>[2, 3, 12-17]</w:t>
+      </w:r>
+      <w:r>
+        <w:rPr>
+          <w:rFonts w:hint="eastAsia"/>
+          <w:color w:val="5B9BD5" w:themeColor="accent1"/>
+        </w:rPr>
+        <w:t>，以及基于区域的显著性检测方法</w:t>
+      </w:r>
+      <w:r>
+        <w:rPr>
+          <w:color w:val="5B9BD5" w:themeColor="accent1"/>
+        </w:rPr>
+        <w:t>[9-11]</w:t>
+      </w:r>
+      <w:r>
+        <w:rPr>
+          <w:rFonts w:hint="eastAsia"/>
+          <w:color w:val="5B9BD5" w:themeColor="accent1"/>
+        </w:rPr>
+        <w:t>。</w:t>
+      </w:r>
+    </w:p>
+    <w:p>
+      <w:pPr>
+        <w:ind w:firstLine="420"/>
+      </w:pPr>
+      <w:r>
+        <w:rPr>
+          <w:rFonts w:hint="eastAsia"/>
+          <w:color w:val="5B9BD5" w:themeColor="accent1"/>
+        </w:rPr>
+        <w:t>在第一组</w:t>
+      </w:r>
+      <w:r>
+        <w:rPr>
+          <w:rFonts w:hint="eastAsia"/>
+          <w:color w:val="5B9BD5" w:themeColor="accent1"/>
+        </w:rPr>
+        <w:t>中，</w:t>
+      </w:r>
+      <w:r>
+        <w:rPr>
+          <w:rFonts w:hint="eastAsia"/>
+          <w:color w:val="5B9BD5" w:themeColor="accent1"/>
+        </w:rPr>
+        <w:t>基于像素级别计算得到</w:t>
+      </w:r>
+      <w:r>
+        <w:rPr>
+          <w:rFonts w:hint="eastAsia"/>
+          <w:color w:val="5B9BD5" w:themeColor="accent1"/>
+        </w:rPr>
+        <w:t>的显著性</w:t>
+      </w:r>
+      <w:r>
+        <w:rPr>
+          <w:rFonts w:hint="eastAsia"/>
+          <w:color w:val="5B9BD5" w:themeColor="accent1"/>
+        </w:rPr>
+        <w:t>，其中每个像素有唯一的显著性值。在文献[2]中，作者提出采用高维高斯滤波</w:t>
+      </w:r>
+      <w:r>
+        <w:rPr>
+          <w:rFonts w:hint="eastAsia"/>
+          <w:color w:val="5B9BD5" w:themeColor="accent1"/>
+        </w:rPr>
+        <w:t>去计算完整的对比度和显著性，得到像素精确</w:t>
+      </w:r>
+      <w:r>
+        <w:rPr>
+          <w:rFonts w:hint="eastAsia"/>
+          <w:color w:val="5B9BD5" w:themeColor="accent1"/>
+        </w:rPr>
+        <w:t>的显著性图。文献[3]中，考虑多尺度的局部</w:t>
+      </w:r>
+      <w:r>
+        <w:rPr>
+          <w:rFonts w:hint="eastAsia"/>
+          <w:color w:val="5B9BD5" w:themeColor="accent1"/>
+        </w:rPr>
+        <w:t>对比度</w:t>
+      </w:r>
+      <w:r>
+        <w:rPr>
+          <w:rFonts w:hint="eastAsia"/>
+          <w:color w:val="5B9BD5" w:themeColor="accent1"/>
+        </w:rPr>
+        <w:t>和全局</w:t>
+      </w:r>
+      <w:r>
+        <w:rPr>
+          <w:rFonts w:hint="eastAsia"/>
+          <w:color w:val="5B9BD5" w:themeColor="accent1"/>
+        </w:rPr>
+        <w:t>对比度，以及像素的直接上下文，</w:t>
+      </w:r>
+      <w:r>
+        <w:rPr>
+          <w:rFonts w:hint="eastAsia"/>
+          <w:color w:val="5B9BD5" w:themeColor="accent1"/>
+        </w:rPr>
+        <w:t>来计算像素级别</w:t>
+      </w:r>
+      <w:r>
+        <w:rPr>
+          <w:rFonts w:hint="eastAsia"/>
+          <w:color w:val="5B9BD5" w:themeColor="accent1"/>
+        </w:rPr>
+        <w:t>显著性图。文献[12][13]</w:t>
+      </w:r>
+      <w:r>
+        <w:rPr>
+          <w:rFonts w:hint="eastAsia"/>
+          <w:color w:val="5B9BD5" w:themeColor="accent1"/>
+        </w:rPr>
+        <w:t>中，作者提出类似过滤器的方法，根据颜色对比度和光照</w:t>
+      </w:r>
+      <w:r>
+        <w:rPr>
+          <w:rFonts w:hint="eastAsia"/>
+          <w:color w:val="5B9BD5" w:themeColor="accent1"/>
+        </w:rPr>
+        <w:t>对比度来计算显著性图。文献[14]</w:t>
+      </w:r>
+      <w:r>
+        <w:rPr>
+          <w:rFonts w:hint="eastAsia"/>
+          <w:color w:val="5B9BD5" w:themeColor="accent1"/>
+        </w:rPr>
+        <w:t>中，作者提出采用</w:t>
+      </w:r>
+      <w:r>
+        <w:rPr>
+          <w:rFonts w:hint="eastAsia"/>
+          <w:color w:val="5B9BD5" w:themeColor="accent1"/>
+        </w:rPr>
+        <w:t>马尔科夫方法，通过</w:t>
+      </w:r>
+      <w:r>
+        <w:rPr>
+          <w:rFonts w:hint="eastAsia"/>
+          <w:color w:val="5B9BD5" w:themeColor="accent1"/>
+        </w:rPr>
+        <w:t>定义两个点</w:t>
+      </w:r>
+      <w:r>
+        <w:rPr>
+          <w:rFonts w:hint="eastAsia"/>
+          <w:color w:val="5B9BD5" w:themeColor="accent1"/>
+        </w:rPr>
+        <w:t>的不相似性</w:t>
+      </w:r>
+      <w:r>
+        <w:rPr>
+          <w:rFonts w:hint="eastAsia"/>
+          <w:color w:val="5B9BD5" w:themeColor="accent1"/>
+        </w:rPr>
+        <w:t>为其中一个点与两个量的</w:t>
+      </w:r>
+      <w:r>
+        <w:rPr>
+          <w:rFonts w:hint="eastAsia"/>
+          <w:color w:val="5B9BD5" w:themeColor="accent1"/>
+        </w:rPr>
+        <w:t>比率之间的距离</w:t>
+      </w:r>
+      <w:r>
+        <w:rPr>
+          <w:rFonts w:hint="eastAsia"/>
+          <w:color w:val="5B9BD5" w:themeColor="accent1"/>
+        </w:rPr>
+        <w:t>，来计算</w:t>
+      </w:r>
+      <w:r>
+        <w:rPr>
+          <w:rFonts w:hint="eastAsia"/>
+          <w:color w:val="5B9BD5" w:themeColor="accent1"/>
+        </w:rPr>
+        <w:t>像素级别的显著性图。文献[15][16][17]</w:t>
+      </w:r>
+      <w:r>
+        <w:rPr>
+          <w:rFonts w:hint="eastAsia"/>
+          <w:color w:val="5B9BD5" w:themeColor="accent1"/>
+        </w:rPr>
+        <w:t>中，通过采用增量编码长度或者有损</w:t>
+      </w:r>
+      <w:r>
+        <w:rPr>
+          <w:rFonts w:hint="eastAsia"/>
+          <w:color w:val="5B9BD5" w:themeColor="accent1"/>
+        </w:rPr>
+        <w:t>编码长度</w:t>
+      </w:r>
+      <w:r>
+        <w:rPr>
+          <w:rFonts w:hint="eastAsia"/>
+          <w:color w:val="5B9BD5" w:themeColor="accent1"/>
+        </w:rPr>
+        <w:t>来提出基于光谱信息的方法，以测量</w:t>
+      </w:r>
+      <w:r>
+        <w:rPr>
+          <w:rFonts w:hint="eastAsia"/>
+          <w:color w:val="5B9BD5" w:themeColor="accent1"/>
+        </w:rPr>
+        <w:t>每个特征的透视熵</w:t>
+      </w:r>
+      <w:r>
+        <w:rPr>
+          <w:rFonts w:hint="eastAsia"/>
+          <w:color w:val="5B9BD5" w:themeColor="accent1"/>
+        </w:rPr>
+        <w:t>增益</w:t>
+      </w:r>
+      <w:r>
+        <w:rPr>
+          <w:rFonts w:hint="eastAsia"/>
+          <w:color w:val="5B9BD5" w:themeColor="accent1"/>
+        </w:rPr>
+        <w:t>。</w:t>
+      </w:r>
+      <w:r>
+        <w:rPr>
+          <w:rFonts w:hint="eastAsia"/>
+          <w:color w:val="5B9BD5" w:themeColor="accent1"/>
+        </w:rPr>
+        <w:t>所有这些方法</w:t>
+      </w:r>
+      <w:r>
+        <w:rPr>
+          <w:rFonts w:hint="eastAsia"/>
+          <w:color w:val="5B9BD5" w:themeColor="accent1"/>
+        </w:rPr>
+        <w:t>都</w:t>
+      </w:r>
+      <w:r>
+        <w:rPr>
+          <w:rFonts w:hint="eastAsia"/>
+          <w:color w:val="5B9BD5" w:themeColor="accent1"/>
+        </w:rPr>
+        <w:t>能</w:t>
+      </w:r>
+      <w:r>
+        <w:rPr>
+          <w:rFonts w:hint="eastAsia"/>
+          <w:color w:val="5B9BD5" w:themeColor="accent1"/>
+        </w:rPr>
+        <w:t>获得可以突出</w:t>
+      </w:r>
+      <w:r>
+        <w:rPr>
+          <w:rFonts w:hint="eastAsia"/>
+          <w:color w:val="5B9BD5" w:themeColor="accent1"/>
+        </w:rPr>
+        <w:t>感兴趣对</w:t>
+      </w:r>
+      <w:r>
+        <w:rPr>
+          <w:rFonts w:hint="eastAsia"/>
+          <w:color w:val="5B9BD5" w:themeColor="accent1"/>
+        </w:rPr>
+        <w:t>象的比较好的结果，然而，基于像素的方法因为环境</w:t>
+      </w:r>
+      <w:r>
+        <w:rPr>
+          <w:rFonts w:hint="eastAsia"/>
+          <w:color w:val="5B9BD5" w:themeColor="accent1"/>
+        </w:rPr>
+        <w:t>干扰</w:t>
+      </w:r>
+      <w:r>
+        <w:rPr>
+          <w:rFonts w:hint="eastAsia"/>
+          <w:color w:val="5B9BD5" w:themeColor="accent1"/>
+        </w:rPr>
+        <w:t>也可以</w:t>
+      </w:r>
+      <w:r>
+        <w:rPr>
+          <w:rFonts w:hint="eastAsia"/>
+          <w:color w:val="5B9BD5" w:themeColor="accent1"/>
+        </w:rPr>
+        <w:t>给背景过高的显著性。</w:t>
+      </w:r>
+      <w:r>
+        <w:rPr>
+          <w:rFonts w:hint="eastAsia"/>
+          <w:color w:val="5B9BD5" w:themeColor="accent1"/>
+        </w:rPr>
+        <w:t>比如图1，由于第一行桌面上的镜面反射引起的两个高亮区域具有很高的显著性。</w:t>
+      </w:r>
+      <w:r>
+        <w:rPr>
+          <w:rFonts w:hint="eastAsia"/>
+          <w:color w:val="5B9BD5" w:themeColor="accent1"/>
+        </w:rPr>
+        <w:t>并且在第二行中的两个垃圾桶跟背景颜色相似，这两个垃圾桶的显著性值是很低的。</w:t>
+      </w:r>
+    </w:p>
+    <w:p>
+      <w:pPr>
+        <w:rPr>
+          <w:rFonts w:hint="eastAsia"/>
+        </w:rPr>
+      </w:pPr>
+      <w:r>
+        <w:rPr>
+          <w:rFonts w:hint="eastAsia"/>
+        </w:rPr>
+        <w:tab/>
+      </w:r>
+      <w:bookmarkStart w:id="2" w:name="_GoBack"/>
+      <w:r>
+        <w:rPr>
+          <w:rFonts w:hint="eastAsia"/>
+          <w:color w:val="5B9BD5" w:themeColor="accent1"/>
+        </w:rPr>
+        <w:t>最近，越来越多的基于区域的显著性检测方法被研究人员提出来。这是因为当旨在解决显著对象检测问题时，区域一致显著性能获得更好的对象检测结果。文献</w:t>
+      </w:r>
+      <w:r>
+        <w:rPr>
+          <w:color w:val="5B9BD5" w:themeColor="accent1"/>
+        </w:rPr>
+        <w:t>[9]</w:t>
+      </w:r>
+      <w:r>
+        <w:rPr>
+          <w:rFonts w:hint="eastAsia"/>
+          <w:color w:val="5B9BD5" w:themeColor="accent1"/>
+        </w:rPr>
+        <w:t>中，作者提出对图像进行过分割，然后</w:t>
+      </w:r>
+      <w:r>
+        <w:rPr>
+          <w:rFonts w:hint="eastAsia"/>
+          <w:color w:val="5B9BD5" w:themeColor="accent1"/>
+        </w:rPr>
+        <w:t>通过图像的其他部分</w:t>
+      </w:r>
+      <w:r>
+        <w:rPr>
+          <w:rFonts w:hint="eastAsia"/>
+          <w:color w:val="5B9BD5" w:themeColor="accent1"/>
+        </w:rPr>
+        <w:t>计算由</w:t>
+      </w:r>
+      <w:r>
+        <w:rPr>
+          <w:rFonts w:hint="eastAsia"/>
+          <w:color w:val="5B9BD5" w:themeColor="accent1"/>
+        </w:rPr>
+        <w:t>一个或多个过分割区域</w:t>
+      </w:r>
+      <w:r>
+        <w:rPr>
+          <w:rFonts w:hint="eastAsia"/>
+          <w:color w:val="5B9BD5" w:themeColor="accent1"/>
+        </w:rPr>
+        <w:t>组成</w:t>
+      </w:r>
+      <w:r>
+        <w:rPr>
+          <w:rFonts w:hint="eastAsia"/>
+          <w:color w:val="5B9BD5" w:themeColor="accent1"/>
+        </w:rPr>
+        <w:t>的窗口的显著性值。</w:t>
+      </w:r>
+      <w:r>
+        <w:rPr>
+          <w:rFonts w:hint="eastAsia"/>
+          <w:color w:val="5B9BD5" w:themeColor="accent1"/>
+        </w:rPr>
+        <w:t>Cheng等人</w:t>
+      </w:r>
+      <w:r>
+        <w:rPr>
+          <w:color w:val="5B9BD5" w:themeColor="accent1"/>
+        </w:rPr>
+        <w:t>[10]</w:t>
+      </w:r>
+      <w:r>
+        <w:rPr>
+          <w:rFonts w:hint="eastAsia"/>
+          <w:color w:val="5B9BD5" w:themeColor="accent1"/>
+        </w:rPr>
+        <w:t>提出基于区域的显著性，其中一个过分割区域中的所有像素具有相同的显著性值，并且文献</w:t>
+      </w:r>
+      <w:r>
+        <w:rPr>
+          <w:color w:val="5B9BD5" w:themeColor="accent1"/>
+        </w:rPr>
+        <w:t>[30]</w:t>
+      </w:r>
+      <w:r>
+        <w:rPr>
+          <w:rFonts w:hint="eastAsia"/>
+          <w:color w:val="5B9BD5" w:themeColor="accent1"/>
+        </w:rPr>
+        <w:t>在这个基础上结合颜色信息扩展了该方法。这些方法结合了超像素和显著性的优势，并且因此能检测具有高显著性值的显著对象。</w:t>
+      </w:r>
+      <w:r>
+        <w:rPr>
+          <w:rFonts w:hint="eastAsia"/>
+          <w:color w:val="5B9BD5" w:themeColor="accent1"/>
+        </w:rPr>
+        <w:t>然而，这些方法只是针对二维图像，</w:t>
+      </w:r>
+      <w:bookmarkEnd w:id="2"/>
     </w:p>
     <w:sectPr>
       <w:pgSz w:w="11900" w:h="16840"/>

</xml_diff>

<commit_message>
update the third charpter
</commit_message>
<xml_diff>
--- a/Chapters/3.docx
+++ b/Chapters/3.docx
@@ -6580,15 +6580,132 @@
         </w:rPr>
         <w:t>3.2.3 背景先验</w:t>
       </w:r>
-      <w:bookmarkStart w:id="2" w:name="_GoBack"/>
-      <w:bookmarkEnd w:id="2"/>
     </w:p>
     <w:p>
       <w:pPr>
+        <w:ind w:firstLine="420"/>
         <w:rPr>
           <w:rFonts w:hint="eastAsia"/>
         </w:rPr>
       </w:pPr>
+      <w:r>
+        <w:rPr>
+          <w:rFonts w:hint="eastAsia"/>
+        </w:rPr>
+        <w:t>在文献</w:t>
+      </w:r>
+      <w:r>
+        <w:t>[23,24]</w:t>
+      </w:r>
+      <w:r>
+        <w:rPr>
+          <w:rFonts w:hint="eastAsia"/>
+        </w:rPr>
+        <w:t>中</w:t>
+      </w:r>
+      <w:r>
+        <w:rPr>
+          <w:rFonts w:hint="eastAsia"/>
+        </w:rPr>
+        <w:t>，已经采用</w:t>
+      </w:r>
+      <w:r>
+        <w:rPr>
+          <w:rFonts w:hint="eastAsia"/>
+        </w:rPr>
+        <w:t>背景</w:t>
+      </w:r>
+      <w:r>
+        <w:rPr>
+          <w:rFonts w:hint="eastAsia"/>
+        </w:rPr>
+        <w:t>作为一种鲁棒性先验去构建精确的显著性图，然而，这些方法考虑将大部分连接到图像边缘的区域作为背景，由于有时一些物体对象刚好是处在图像的边缘处，对于这种情况上述方法就不适用了</w:t>
+      </w:r>
+      <w:r>
+        <w:rPr>
+          <w:rFonts w:hint="eastAsia"/>
+        </w:rPr>
+        <w:t>，如图3.5所示。</w:t>
+      </w:r>
+    </w:p>
+    <w:p>
+      <w:pPr>
+        <w:ind w:firstLine="420"/>
+        <w:rPr>
+          <w:rFonts w:hint="eastAsia"/>
+        </w:rPr>
+      </w:pPr>
+      <w:r>
+        <w:rPr>
+          <w:rFonts w:hint="eastAsia"/>
+          <w:noProof/>
+        </w:rPr>
+        <w:drawing>
+          <wp:inline distT="0" distB="0" distL="0" distR="0" wp14:anchorId="2D5BBC93" wp14:editId="37CAB140">
+            <wp:extent cx="5273675" cy="2049780"/>
+            <wp:effectExtent l="0" t="0" r="9525" b="7620"/>
+            <wp:docPr id="5" name="图片 5" descr="../../研究成果/小论文1/final/fig5.jpg"/>
+            <wp:cNvGraphicFramePr>
+              <a:graphicFrameLocks xmlns:a="http://schemas.openxmlformats.org/drawingml/2006/main" noChangeAspect="1"/>
+            </wp:cNvGraphicFramePr>
+            <a:graphic xmlns:a="http://schemas.openxmlformats.org/drawingml/2006/main">
+              <a:graphicData uri="http://schemas.openxmlformats.org/drawingml/2006/picture">
+                <pic:pic xmlns:pic="http://schemas.openxmlformats.org/drawingml/2006/picture">
+                  <pic:nvPicPr>
+                    <pic:cNvPr id="0" name="Picture 2" descr="../../研究成果/小论文1/final/fig5.jpg"/>
+                    <pic:cNvPicPr>
+                      <a:picLocks noChangeAspect="1" noChangeArrowheads="1"/>
+                    </pic:cNvPicPr>
+                  </pic:nvPicPr>
+                  <pic:blipFill>
+                    <a:blip r:embed="rId9" cstate="print">
+                      <a:extLst>
+                        <a:ext uri="{28A0092B-C50C-407E-A947-70E740481C1C}">
+                          <a14:useLocalDpi xmlns:a14="http://schemas.microsoft.com/office/drawing/2010/main" val="0"/>
+                        </a:ext>
+                      </a:extLst>
+                    </a:blip>
+                    <a:srcRect/>
+                    <a:stretch>
+                      <a:fillRect/>
+                    </a:stretch>
+                  </pic:blipFill>
+                  <pic:spPr bwMode="auto">
+                    <a:xfrm>
+                      <a:off x="0" y="0"/>
+                      <a:ext cx="5273675" cy="2049780"/>
+                    </a:xfrm>
+                    <a:prstGeom prst="rect">
+                      <a:avLst/>
+                    </a:prstGeom>
+                    <a:noFill/>
+                    <a:ln>
+                      <a:noFill/>
+                    </a:ln>
+                  </pic:spPr>
+                </pic:pic>
+              </a:graphicData>
+            </a:graphic>
+          </wp:inline>
+        </w:drawing>
+      </w:r>
+    </w:p>
+    <w:p>
+      <w:pPr>
+        <w:ind w:firstLine="420"/>
+        <w:jc w:val="center"/>
+        <w:rPr>
+          <w:rFonts w:hint="eastAsia"/>
+        </w:rPr>
+      </w:pPr>
+      <w:r>
+        <w:rPr>
+          <w:rFonts w:hint="eastAsia"/>
+        </w:rPr>
+        <w:t>图3.5 物体对象出现在图像边缘时的例子</w:t>
+      </w:r>
+      <w:bookmarkStart w:id="2" w:name="_GoBack"/>
+      <w:bookmarkEnd w:id="2"/>
     </w:p>
     <w:p>
       <w:pPr>

</xml_diff>

<commit_message>
modified the third chapter except the result of experiments
</commit_message>
<xml_diff>
--- a/Chapters/3.docx
+++ b/Chapters/3.docx
@@ -6704,58 +6704,2359 @@
         </w:rPr>
         <w:t>图3.5 物体对象出现在图像边缘时的例子</w:t>
       </w:r>
+    </w:p>
+    <w:p>
+      <w:pPr>
+        <w:rPr>
+          <w:rFonts w:hint="eastAsia"/>
+        </w:rPr>
+      </w:pPr>
+      <w:r>
+        <w:rPr>
+          <w:rFonts w:hint="eastAsia"/>
+        </w:rPr>
+        <w:tab/>
+      </w:r>
+      <w:r>
+        <w:rPr>
+          <w:rFonts w:hint="eastAsia"/>
+        </w:rPr>
+        <w:t>为了克服这些缺点，我们利用平面分割去检测背景。在室内场景中，存在很多平面结构，比如桌子，地面，墙壁。如果这些平面结构到达了场景边缘，他们一般会被当作背景。由于我们的数据是从类似Kinect的设备上获取的，其同时提供了对应的颜色图和深度图。因此，我们能很轻易的产生点云并且采用文献</w:t>
+      </w:r>
+      <w:r>
+        <w:t>[31]</w:t>
+      </w:r>
+      <w:r>
+        <w:rPr>
+          <w:rFonts w:hint="eastAsia"/>
+        </w:rPr>
+        <w:t>的方法检测出平面区域，然后计算每个连接场景边缘的平面区域的边界长度。我们通过下面的定义作为一个平面分割块的背景连通度：</w:t>
+      </w:r>
+    </w:p>
+    <w:p>
+      <w:pPr>
+        <w:jc w:val="center"/>
+      </w:pPr>
+      <m:oMathPara>
+        <m:oMath>
+          <m:r>
+            <m:rPr>
+              <m:sty m:val="p"/>
+            </m:rPr>
+            <w:rPr>
+              <w:rFonts w:ascii="Cambria Math" w:hAnsi="Cambria Math"/>
+            </w:rPr>
+            <w:lastRenderedPageBreak/>
+            <m:t>Bg</m:t>
+          </m:r>
+          <m:d>
+            <m:dPr>
+              <m:ctrlPr>
+                <w:rPr>
+                  <w:rFonts w:ascii="Cambria Math" w:hAnsi="Cambria Math"/>
+                </w:rPr>
+              </m:ctrlPr>
+            </m:dPr>
+            <m:e>
+              <m:sSub>
+                <m:sSubPr>
+                  <m:ctrlPr>
+                    <w:rPr>
+                      <w:rFonts w:ascii="Cambria Math" w:hAnsi="Cambria Math"/>
+                    </w:rPr>
+                  </m:ctrlPr>
+                </m:sSubPr>
+                <m:e>
+                  <m:r>
+                    <w:rPr>
+                      <w:rFonts w:ascii="Cambria Math" w:hAnsi="Cambria Math"/>
+                    </w:rPr>
+                    <m:t>p</m:t>
+                  </m:r>
+                </m:e>
+                <m:sub>
+                  <m:r>
+                    <w:rPr>
+                      <w:rFonts w:ascii="Cambria Math" w:hAnsi="Cambria Math"/>
+                    </w:rPr>
+                    <m:t>i</m:t>
+                  </m:r>
+                </m:sub>
+              </m:sSub>
+            </m:e>
+          </m:d>
+          <m:r>
+            <m:rPr>
+              <m:sty m:val="p"/>
+            </m:rPr>
+            <w:rPr>
+              <w:rFonts w:ascii="Cambria Math" w:hAnsi="Cambria Math"/>
+            </w:rPr>
+            <m:t>=</m:t>
+          </m:r>
+          <m:f>
+            <m:fPr>
+              <m:ctrlPr>
+                <w:rPr>
+                  <w:rFonts w:ascii="Cambria Math" w:hAnsi="Cambria Math"/>
+                </w:rPr>
+              </m:ctrlPr>
+            </m:fPr>
+            <m:num>
+              <m:r>
+                <w:rPr>
+                  <w:rFonts w:ascii="Cambria Math" w:hAnsi="Cambria Math"/>
+                </w:rPr>
+                <m:t>Len(</m:t>
+              </m:r>
+              <m:sSub>
+                <m:sSubPr>
+                  <m:ctrlPr>
+                    <w:rPr>
+                      <w:rFonts w:ascii="Cambria Math" w:hAnsi="Cambria Math"/>
+                    </w:rPr>
+                  </m:ctrlPr>
+                </m:sSubPr>
+                <m:e>
+                  <m:r>
+                    <w:rPr>
+                      <w:rFonts w:ascii="Cambria Math" w:hAnsi="Cambria Math"/>
+                    </w:rPr>
+                    <m:t>p</m:t>
+                  </m:r>
+                </m:e>
+                <m:sub>
+                  <m:r>
+                    <w:rPr>
+                      <w:rFonts w:ascii="Cambria Math" w:hAnsi="Cambria Math"/>
+                    </w:rPr>
+                    <m:t>i</m:t>
+                  </m:r>
+                </m:sub>
+              </m:sSub>
+              <m:r>
+                <w:rPr>
+                  <w:rFonts w:ascii="Cambria Math" w:hAnsi="Cambria Math"/>
+                </w:rPr>
+                <m:t>)</m:t>
+              </m:r>
+            </m:num>
+            <m:den>
+              <m:rad>
+                <m:radPr>
+                  <m:degHide m:val="1"/>
+                  <m:ctrlPr>
+                    <w:rPr>
+                      <w:rFonts w:ascii="Cambria Math" w:hAnsi="Cambria Math"/>
+                      <w:i/>
+                    </w:rPr>
+                  </m:ctrlPr>
+                </m:radPr>
+                <m:deg/>
+                <m:e>
+                  <m:r>
+                    <w:rPr>
+                      <w:rFonts w:ascii="Cambria Math" w:hAnsi="Cambria Math"/>
+                    </w:rPr>
+                    <m:t>|</m:t>
+                  </m:r>
+                  <m:sSub>
+                    <m:sSubPr>
+                      <m:ctrlPr>
+                        <w:rPr>
+                          <w:rFonts w:ascii="Cambria Math" w:hAnsi="Cambria Math"/>
+                        </w:rPr>
+                      </m:ctrlPr>
+                    </m:sSubPr>
+                    <m:e>
+                      <m:r>
+                        <w:rPr>
+                          <w:rFonts w:ascii="Cambria Math" w:hAnsi="Cambria Math"/>
+                        </w:rPr>
+                        <m:t>p</m:t>
+                      </m:r>
+                    </m:e>
+                    <m:sub>
+                      <m:r>
+                        <w:rPr>
+                          <w:rFonts w:ascii="Cambria Math" w:hAnsi="Cambria Math"/>
+                        </w:rPr>
+                        <m:t>i</m:t>
+                      </m:r>
+                    </m:sub>
+                  </m:sSub>
+                  <m:r>
+                    <w:rPr>
+                      <w:rFonts w:ascii="Cambria Math" w:hAnsi="Cambria Math"/>
+                    </w:rPr>
+                    <m:t>|</m:t>
+                  </m:r>
+                </m:e>
+              </m:rad>
+            </m:den>
+          </m:f>
+        </m:oMath>
+      </m:oMathPara>
+    </w:p>
+    <w:p>
+      <w:pPr>
+        <w:rPr>
+          <w:rFonts w:hint="eastAsia"/>
+        </w:rPr>
+      </w:pPr>
+      <w:r>
+        <w:rPr>
+          <w:rFonts w:hint="eastAsia"/>
+        </w:rPr>
+        <w:t>其中</w:t>
+      </w:r>
+      <m:oMath>
+        <m:r>
+          <w:rPr>
+            <w:rFonts w:ascii="Cambria Math" w:hAnsi="Cambria Math"/>
+          </w:rPr>
+          <m:t>Len(</m:t>
+        </m:r>
+        <m:sSub>
+          <m:sSubPr>
+            <m:ctrlPr>
+              <w:rPr>
+                <w:rFonts w:ascii="Cambria Math" w:hAnsi="Cambria Math"/>
+              </w:rPr>
+            </m:ctrlPr>
+          </m:sSubPr>
+          <m:e>
+            <m:r>
+              <w:rPr>
+                <w:rFonts w:ascii="Cambria Math" w:hAnsi="Cambria Math"/>
+              </w:rPr>
+              <m:t>p</m:t>
+            </m:r>
+          </m:e>
+          <m:sub>
+            <m:r>
+              <w:rPr>
+                <w:rFonts w:ascii="Cambria Math" w:hAnsi="Cambria Math"/>
+              </w:rPr>
+              <m:t>i</m:t>
+            </m:r>
+          </m:sub>
+        </m:sSub>
+        <m:r>
+          <w:rPr>
+            <w:rFonts w:ascii="Cambria Math" w:hAnsi="Cambria Math"/>
+          </w:rPr>
+          <m:t>)</m:t>
+        </m:r>
+      </m:oMath>
+      <w:r>
+        <w:rPr>
+          <w:rFonts w:hint="eastAsia"/>
+        </w:rPr>
+        <w:t xml:space="preserve">表示与场景边缘相邻的边界长度， </w:t>
+      </w:r>
+      <m:oMath>
+        <m:r>
+          <w:rPr>
+            <w:rFonts w:ascii="Cambria Math" w:hAnsi="Cambria Math"/>
+          </w:rPr>
+          <m:t>|</m:t>
+        </m:r>
+        <m:sSub>
+          <m:sSubPr>
+            <m:ctrlPr>
+              <w:rPr>
+                <w:rFonts w:ascii="Cambria Math" w:hAnsi="Cambria Math"/>
+              </w:rPr>
+            </m:ctrlPr>
+          </m:sSubPr>
+          <m:e>
+            <m:r>
+              <w:rPr>
+                <w:rFonts w:ascii="Cambria Math" w:hAnsi="Cambria Math"/>
+              </w:rPr>
+              <m:t>p</m:t>
+            </m:r>
+          </m:e>
+          <m:sub>
+            <m:r>
+              <w:rPr>
+                <w:rFonts w:ascii="Cambria Math" w:hAnsi="Cambria Math"/>
+              </w:rPr>
+              <m:t>i</m:t>
+            </m:r>
+          </m:sub>
+        </m:sSub>
+        <m:r>
+          <w:rPr>
+            <w:rFonts w:ascii="Cambria Math" w:hAnsi="Cambria Math"/>
+          </w:rPr>
+          <m:t>|</m:t>
+        </m:r>
+      </m:oMath>
+      <w:r>
+        <w:rPr>
+          <w:rFonts w:hint="eastAsia"/>
+        </w:rPr>
+        <w:t>是分割平面</w:t>
+      </w:r>
+      <m:oMath>
+        <m:sSub>
+          <m:sSubPr>
+            <m:ctrlPr>
+              <w:rPr>
+                <w:rFonts w:ascii="Cambria Math" w:hAnsi="Cambria Math"/>
+              </w:rPr>
+            </m:ctrlPr>
+          </m:sSubPr>
+          <m:e>
+            <m:r>
+              <w:rPr>
+                <w:rFonts w:ascii="Cambria Math" w:hAnsi="Cambria Math"/>
+              </w:rPr>
+              <m:t>p</m:t>
+            </m:r>
+          </m:e>
+          <m:sub>
+            <m:r>
+              <w:rPr>
+                <w:rFonts w:ascii="Cambria Math" w:hAnsi="Cambria Math"/>
+              </w:rPr>
+              <m:t>i</m:t>
+            </m:r>
+          </m:sub>
+        </m:sSub>
+      </m:oMath>
+      <w:r>
+        <w:rPr>
+          <w:rFonts w:hint="eastAsia"/>
+        </w:rPr>
+        <w:t>的面积</w:t>
+      </w:r>
+      <w:r>
+        <w:rPr>
+          <w:rFonts w:hint="eastAsia"/>
+        </w:rPr>
+        <w:t>。</w:t>
+      </w:r>
+    </w:p>
+    <w:p>
+      <w:pPr>
+        <w:ind w:firstLine="420"/>
+        <w:rPr>
+          <w:rFonts w:hint="eastAsia"/>
+        </w:rPr>
+      </w:pPr>
+      <w:r>
+        <w:rPr>
+          <w:rFonts w:hint="eastAsia"/>
+        </w:rPr>
+        <w:t>基于计算得到的背景连通度，我们简单用下面的公式来定义过分割区域</w:t>
+      </w:r>
+      <m:oMath>
+        <m:sSub>
+          <m:sSubPr>
+            <m:ctrlPr>
+              <w:rPr>
+                <w:rFonts w:ascii="Cambria Math" w:hAnsi="Cambria Math"/>
+              </w:rPr>
+            </m:ctrlPr>
+          </m:sSubPr>
+          <m:e>
+            <m:r>
+              <w:rPr>
+                <w:rFonts w:ascii="Cambria Math" w:hAnsi="Cambria Math"/>
+              </w:rPr>
+              <m:t>r</m:t>
+            </m:r>
+          </m:e>
+          <m:sub>
+            <m:r>
+              <w:rPr>
+                <w:rFonts w:ascii="Cambria Math" w:hAnsi="Cambria Math"/>
+              </w:rPr>
+              <m:t>i</m:t>
+            </m:r>
+          </m:sub>
+        </m:sSub>
+      </m:oMath>
+      <w:r>
+        <w:rPr>
+          <w:rFonts w:hint="eastAsia"/>
+        </w:rPr>
+        <w:t>的背景</w:t>
+      </w:r>
+      <w:r>
+        <w:rPr>
+          <w:rFonts w:hint="eastAsia"/>
+        </w:rPr>
+        <w:t>权重</w:t>
+      </w:r>
+      <w:r>
+        <w:rPr>
+          <w:rFonts w:hint="eastAsia"/>
+        </w:rPr>
+        <w:t>：</w:t>
+      </w:r>
+    </w:p>
+    <w:p>
+      <w:pPr>
+        <w:rPr>
+          <w:rFonts w:hint="eastAsia"/>
+          <w:i/>
+        </w:rPr>
+      </w:pPr>
+      <m:oMathPara>
+        <m:oMath>
+          <m:r>
+            <m:rPr>
+              <m:sty m:val="p"/>
+            </m:rPr>
+            <w:rPr>
+              <w:rFonts w:ascii="Cambria Math" w:hAnsi="Cambria Math"/>
+            </w:rPr>
+            <m:t>Bw</m:t>
+          </m:r>
+          <m:d>
+            <m:dPr>
+              <m:ctrlPr>
+                <w:rPr>
+                  <w:rFonts w:ascii="Cambria Math" w:hAnsi="Cambria Math"/>
+                  <w:i/>
+                </w:rPr>
+              </m:ctrlPr>
+            </m:dPr>
+            <m:e>
+              <m:sSub>
+                <m:sSubPr>
+                  <m:ctrlPr>
+                    <w:rPr>
+                      <w:rFonts w:ascii="Cambria Math" w:hAnsi="Cambria Math"/>
+                      <w:i/>
+                    </w:rPr>
+                  </m:ctrlPr>
+                </m:sSubPr>
+                <m:e>
+                  <m:r>
+                    <w:rPr>
+                      <w:rFonts w:ascii="Cambria Math" w:hAnsi="Cambria Math"/>
+                    </w:rPr>
+                    <m:t>r</m:t>
+                  </m:r>
+                </m:e>
+                <m:sub>
+                  <m:r>
+                    <w:rPr>
+                      <w:rFonts w:ascii="Cambria Math" w:hAnsi="Cambria Math"/>
+                    </w:rPr>
+                    <m:t>k</m:t>
+                  </m:r>
+                </m:sub>
+              </m:sSub>
+            </m:e>
+          </m:d>
+          <m:r>
+            <w:rPr>
+              <w:rFonts w:ascii="Cambria Math" w:hAnsi="Cambria Math"/>
+            </w:rPr>
+            <m:t>=</m:t>
+          </m:r>
+          <m:nary>
+            <m:naryPr>
+              <m:chr m:val="∑"/>
+              <m:limLoc m:val="undOvr"/>
+              <m:supHide m:val="1"/>
+              <m:ctrlPr>
+                <w:rPr>
+                  <w:rFonts w:ascii="Cambria Math" w:hAnsi="Cambria Math"/>
+                  <w:i/>
+                </w:rPr>
+              </m:ctrlPr>
+            </m:naryPr>
+            <m:sub>
+              <m:sSub>
+                <m:sSubPr>
+                  <m:ctrlPr>
+                    <w:rPr>
+                      <w:rFonts w:ascii="Cambria Math" w:hAnsi="Cambria Math"/>
+                      <w:i/>
+                    </w:rPr>
+                  </m:ctrlPr>
+                </m:sSubPr>
+                <m:e>
+                  <m:r>
+                    <w:rPr>
+                      <w:rFonts w:ascii="Cambria Math" w:hAnsi="Cambria Math"/>
+                    </w:rPr>
+                    <m:t>p</m:t>
+                  </m:r>
+                </m:e>
+                <m:sub>
+                  <m:r>
+                    <w:rPr>
+                      <w:rFonts w:ascii="Cambria Math" w:hAnsi="Cambria Math"/>
+                    </w:rPr>
+                    <m:t>i</m:t>
+                  </m:r>
+                </m:sub>
+              </m:sSub>
+              <m:r>
+                <w:rPr>
+                  <w:rFonts w:ascii="Cambria Math" w:hAnsi="Cambria Math"/>
+                </w:rPr>
+                <m:t>∈P</m:t>
+              </m:r>
+            </m:sub>
+            <m:sup/>
+            <m:e>
+              <m:r>
+                <w:rPr>
+                  <w:rFonts w:ascii="Cambria Math" w:hAnsi="Cambria Math"/>
+                </w:rPr>
+                <m:t>Bg(</m:t>
+              </m:r>
+              <m:sSub>
+                <m:sSubPr>
+                  <m:ctrlPr>
+                    <w:rPr>
+                      <w:rFonts w:ascii="Cambria Math" w:hAnsi="Cambria Math"/>
+                      <w:i/>
+                    </w:rPr>
+                  </m:ctrlPr>
+                </m:sSubPr>
+                <m:e>
+                  <m:r>
+                    <w:rPr>
+                      <w:rFonts w:ascii="Cambria Math" w:hAnsi="Cambria Math"/>
+                    </w:rPr>
+                    <m:t>p</m:t>
+                  </m:r>
+                </m:e>
+                <m:sub>
+                  <m:r>
+                    <w:rPr>
+                      <w:rFonts w:ascii="Cambria Math" w:hAnsi="Cambria Math"/>
+                    </w:rPr>
+                    <m:t>i</m:t>
+                  </m:r>
+                </m:sub>
+              </m:sSub>
+              <m:r>
+                <w:rPr>
+                  <w:rFonts w:ascii="Cambria Math" w:hAnsi="Cambria Math"/>
+                </w:rPr>
+                <m:t>)</m:t>
+              </m:r>
+              <m:f>
+                <m:fPr>
+                  <m:ctrlPr>
+                    <w:rPr>
+                      <w:rFonts w:ascii="Cambria Math" w:hAnsi="Cambria Math"/>
+                      <w:i/>
+                    </w:rPr>
+                  </m:ctrlPr>
+                </m:fPr>
+                <m:num>
+                  <m:r>
+                    <w:rPr>
+                      <w:rFonts w:ascii="Cambria Math" w:hAnsi="Cambria Math"/>
+                    </w:rPr>
+                    <m:t>|</m:t>
+                  </m:r>
+                  <m:sSub>
+                    <m:sSubPr>
+                      <m:ctrlPr>
+                        <w:rPr>
+                          <w:rFonts w:ascii="Cambria Math" w:hAnsi="Cambria Math"/>
+                          <w:i/>
+                        </w:rPr>
+                      </m:ctrlPr>
+                    </m:sSubPr>
+                    <m:e>
+                      <m:r>
+                        <w:rPr>
+                          <w:rFonts w:ascii="Cambria Math" w:hAnsi="Cambria Math"/>
+                        </w:rPr>
+                        <m:t>r</m:t>
+                      </m:r>
+                    </m:e>
+                    <m:sub>
+                      <m:r>
+                        <w:rPr>
+                          <w:rFonts w:ascii="Cambria Math" w:hAnsi="Cambria Math"/>
+                        </w:rPr>
+                        <m:t>k</m:t>
+                      </m:r>
+                    </m:sub>
+                  </m:sSub>
+                  <m:r>
+                    <w:rPr>
+                      <w:rFonts w:ascii="Cambria Math" w:hAnsi="Cambria Math"/>
+                    </w:rPr>
+                    <m:t>∩</m:t>
+                  </m:r>
+                  <m:sSub>
+                    <m:sSubPr>
+                      <m:ctrlPr>
+                        <w:rPr>
+                          <w:rFonts w:ascii="Cambria Math" w:hAnsi="Cambria Math"/>
+                          <w:i/>
+                        </w:rPr>
+                      </m:ctrlPr>
+                    </m:sSubPr>
+                    <m:e>
+                      <m:r>
+                        <w:rPr>
+                          <w:rFonts w:ascii="Cambria Math" w:hAnsi="Cambria Math"/>
+                        </w:rPr>
+                        <m:t>p</m:t>
+                      </m:r>
+                    </m:e>
+                    <m:sub>
+                      <m:r>
+                        <w:rPr>
+                          <w:rFonts w:ascii="Cambria Math" w:hAnsi="Cambria Math"/>
+                        </w:rPr>
+                        <m:t>i</m:t>
+                      </m:r>
+                    </m:sub>
+                  </m:sSub>
+                  <m:r>
+                    <w:rPr>
+                      <w:rFonts w:ascii="Cambria Math" w:hAnsi="Cambria Math"/>
+                    </w:rPr>
+                    <m:t>|</m:t>
+                  </m:r>
+                </m:num>
+                <m:den>
+                  <m:r>
+                    <w:rPr>
+                      <w:rFonts w:ascii="Cambria Math" w:hAnsi="Cambria Math"/>
+                    </w:rPr>
+                    <m:t>|</m:t>
+                  </m:r>
+                  <m:sSub>
+                    <m:sSubPr>
+                      <m:ctrlPr>
+                        <w:rPr>
+                          <w:rFonts w:ascii="Cambria Math" w:hAnsi="Cambria Math"/>
+                          <w:i/>
+                        </w:rPr>
+                      </m:ctrlPr>
+                    </m:sSubPr>
+                    <m:e>
+                      <m:r>
+                        <w:rPr>
+                          <w:rFonts w:ascii="Cambria Math" w:hAnsi="Cambria Math"/>
+                        </w:rPr>
+                        <m:t>r</m:t>
+                      </m:r>
+                    </m:e>
+                    <m:sub>
+                      <m:r>
+                        <w:rPr>
+                          <w:rFonts w:ascii="Cambria Math" w:hAnsi="Cambria Math"/>
+                        </w:rPr>
+                        <m:t>k</m:t>
+                      </m:r>
+                    </m:sub>
+                  </m:sSub>
+                  <m:r>
+                    <w:rPr>
+                      <w:rFonts w:ascii="Cambria Math" w:hAnsi="Cambria Math"/>
+                    </w:rPr>
+                    <m:t>|</m:t>
+                  </m:r>
+                </m:den>
+              </m:f>
+            </m:e>
+          </m:nary>
+        </m:oMath>
+      </m:oMathPara>
+    </w:p>
+    <w:p>
+      <w:pPr>
+        <w:rPr>
+          <w:rFonts w:hint="eastAsia"/>
+        </w:rPr>
+      </w:pPr>
+      <w:r>
+        <w:rPr>
+          <w:rFonts w:hint="eastAsia"/>
+        </w:rPr>
+        <w:t>其中P表示所有检测到的平面区域。</w:t>
+      </w:r>
+    </w:p>
+    <w:p>
+      <w:pPr>
+        <w:rPr>
+          <w:rFonts w:hint="eastAsia"/>
+        </w:rPr>
+      </w:pPr>
+      <w:r>
+        <w:rPr>
+          <w:rFonts w:hint="eastAsia"/>
+        </w:rPr>
+        <w:tab/>
+        <w:t>因此，过分割区域和</w:t>
+      </w:r>
+      <w:r>
+        <w:rPr>
+          <w:rFonts w:hint="eastAsia"/>
+        </w:rPr>
+        <w:t>所有分割平面</w:t>
+      </w:r>
+      <w:r>
+        <w:rPr>
+          <w:rFonts w:hint="eastAsia"/>
+        </w:rPr>
+        <w:t>的重合区域越多，背景权重</w:t>
+      </w:r>
+      <m:oMath>
+        <m:r>
+          <m:rPr>
+            <m:sty m:val="p"/>
+          </m:rPr>
+          <w:rPr>
+            <w:rFonts w:ascii="Cambria Math" w:hAnsi="Cambria Math"/>
+          </w:rPr>
+          <m:t>Bw</m:t>
+        </m:r>
+        <m:d>
+          <m:dPr>
+            <m:ctrlPr>
+              <w:rPr>
+                <w:rFonts w:ascii="Cambria Math" w:hAnsi="Cambria Math"/>
+                <w:i/>
+              </w:rPr>
+            </m:ctrlPr>
+          </m:dPr>
+          <m:e>
+            <m:sSub>
+              <m:sSubPr>
+                <m:ctrlPr>
+                  <w:rPr>
+                    <w:rFonts w:ascii="Cambria Math" w:hAnsi="Cambria Math"/>
+                    <w:i/>
+                  </w:rPr>
+                </m:ctrlPr>
+              </m:sSubPr>
+              <m:e>
+                <m:r>
+                  <w:rPr>
+                    <w:rFonts w:ascii="Cambria Math" w:hAnsi="Cambria Math"/>
+                  </w:rPr>
+                  <m:t>r</m:t>
+                </m:r>
+              </m:e>
+              <m:sub>
+                <m:r>
+                  <w:rPr>
+                    <w:rFonts w:ascii="Cambria Math" w:hAnsi="Cambria Math"/>
+                  </w:rPr>
+                  <m:t>k</m:t>
+                </m:r>
+              </m:sub>
+            </m:sSub>
+          </m:e>
+        </m:d>
+      </m:oMath>
+      <w:r>
+        <w:rPr>
+          <w:rFonts w:hint="eastAsia"/>
+        </w:rPr>
+        <w:t>的值越大</w:t>
+      </w:r>
+      <w:r>
+        <w:rPr>
+          <w:rFonts w:hint="eastAsia"/>
+        </w:rPr>
+        <w:t>，也说明过分割区域</w:t>
+      </w:r>
+      <m:oMath>
+        <m:sSub>
+          <m:sSubPr>
+            <m:ctrlPr>
+              <w:rPr>
+                <w:rFonts w:ascii="Cambria Math" w:hAnsi="Cambria Math"/>
+                <w:i/>
+              </w:rPr>
+            </m:ctrlPr>
+          </m:sSubPr>
+          <m:e>
+            <m:r>
+              <w:rPr>
+                <w:rFonts w:ascii="Cambria Math" w:hAnsi="Cambria Math"/>
+              </w:rPr>
+              <m:t>r</m:t>
+            </m:r>
+          </m:e>
+          <m:sub>
+            <m:r>
+              <w:rPr>
+                <w:rFonts w:ascii="Cambria Math" w:hAnsi="Cambria Math"/>
+              </w:rPr>
+              <m:t>k</m:t>
+            </m:r>
+          </m:sub>
+        </m:sSub>
+      </m:oMath>
+      <w:r>
+        <w:rPr>
+          <w:rFonts w:hint="eastAsia"/>
+        </w:rPr>
+        <w:t>属于背景的可能性越高并且有较小的显著性值。</w:t>
+      </w:r>
+      <w:r>
+        <w:rPr>
+          <w:rFonts w:hint="eastAsia"/>
+        </w:rPr>
+        <w:t>很明显，</w:t>
+      </w:r>
+    </w:p>
+    <w:p>
+      <w:pPr>
+        <w:rPr>
+          <w:rFonts w:hint="eastAsia"/>
+        </w:rPr>
+      </w:pPr>
+      <m:oMath>
+        <m:r>
+          <m:rPr>
+            <m:sty m:val="p"/>
+          </m:rPr>
+          <w:rPr>
+            <w:rFonts w:ascii="Cambria Math" w:hAnsi="Cambria Math"/>
+          </w:rPr>
+          <m:t>Bw</m:t>
+        </m:r>
+        <m:d>
+          <m:dPr>
+            <m:ctrlPr>
+              <w:rPr>
+                <w:rFonts w:ascii="Cambria Math" w:hAnsi="Cambria Math"/>
+                <w:i/>
+              </w:rPr>
+            </m:ctrlPr>
+          </m:dPr>
+          <m:e>
+            <m:sSub>
+              <m:sSubPr>
+                <m:ctrlPr>
+                  <w:rPr>
+                    <w:rFonts w:ascii="Cambria Math" w:hAnsi="Cambria Math"/>
+                    <w:i/>
+                  </w:rPr>
+                </m:ctrlPr>
+              </m:sSubPr>
+              <m:e>
+                <m:r>
+                  <w:rPr>
+                    <w:rFonts w:ascii="Cambria Math" w:hAnsi="Cambria Math"/>
+                  </w:rPr>
+                  <m:t>r</m:t>
+                </m:r>
+              </m:e>
+              <m:sub>
+                <m:r>
+                  <w:rPr>
+                    <w:rFonts w:ascii="Cambria Math" w:hAnsi="Cambria Math"/>
+                  </w:rPr>
+                  <m:t>k</m:t>
+                </m:r>
+              </m:sub>
+            </m:sSub>
+          </m:e>
+        </m:d>
+      </m:oMath>
+      <w:r>
+        <w:rPr>
+          <w:rFonts w:hint="eastAsia"/>
+        </w:rPr>
+        <w:t>值的范围是0到1，因此我们基于背景权重去定义DK显著性值如下：</w:t>
+      </w:r>
+    </w:p>
+    <w:p>
+      <w:pPr>
+        <w:jc w:val="center"/>
+        <w:rPr>
+          <w:rFonts w:hint="eastAsia"/>
+        </w:rPr>
+      </w:pPr>
+      <m:oMathPara>
+        <m:oMathParaPr>
+          <m:jc m:val="center"/>
+        </m:oMathParaPr>
+        <m:oMath>
+          <m:sSub>
+            <m:sSubPr>
+              <m:ctrlPr>
+                <w:rPr>
+                  <w:rFonts w:ascii="Cambria Math" w:hAnsi="Cambria Math"/>
+                </w:rPr>
+              </m:ctrlPr>
+            </m:sSubPr>
+            <m:e>
+              <m:r>
+                <w:rPr>
+                  <w:rFonts w:ascii="Cambria Math" w:hAnsi="Cambria Math"/>
+                </w:rPr>
+                <m:t>S</m:t>
+              </m:r>
+            </m:e>
+            <m:sub>
+              <m:r>
+                <w:rPr>
+                  <w:rFonts w:ascii="Cambria Math" w:hAnsi="Cambria Math"/>
+                </w:rPr>
+                <m:t>B</m:t>
+              </m:r>
+            </m:sub>
+          </m:sSub>
+          <m:d>
+            <m:dPr>
+              <m:ctrlPr>
+                <w:rPr>
+                  <w:rFonts w:ascii="Cambria Math" w:hAnsi="Cambria Math"/>
+                </w:rPr>
+              </m:ctrlPr>
+            </m:dPr>
+            <m:e>
+              <m:sSub>
+                <m:sSubPr>
+                  <m:ctrlPr>
+                    <w:rPr>
+                      <w:rFonts w:ascii="Cambria Math" w:hAnsi="Cambria Math"/>
+                      <w:i/>
+                    </w:rPr>
+                  </m:ctrlPr>
+                </m:sSubPr>
+                <m:e>
+                  <m:r>
+                    <w:rPr>
+                      <w:rFonts w:ascii="Cambria Math" w:hAnsi="Cambria Math"/>
+                    </w:rPr>
+                    <m:t>r</m:t>
+                  </m:r>
+                </m:e>
+                <m:sub>
+                  <m:r>
+                    <w:rPr>
+                      <w:rFonts w:ascii="Cambria Math" w:hAnsi="Cambria Math"/>
+                    </w:rPr>
+                    <m:t>k</m:t>
+                  </m:r>
+                </m:sub>
+              </m:sSub>
+            </m:e>
+          </m:d>
+          <m:r>
+            <m:rPr>
+              <m:sty m:val="p"/>
+            </m:rPr>
+            <w:rPr>
+              <w:rFonts w:ascii="Cambria Math" w:hAnsi="Cambria Math"/>
+            </w:rPr>
+            <m:t>=1-</m:t>
+          </m:r>
+          <m:r>
+            <m:rPr>
+              <m:sty m:val="p"/>
+            </m:rPr>
+            <w:rPr>
+              <w:rFonts w:ascii="Cambria Math" w:hAnsi="Cambria Math"/>
+            </w:rPr>
+            <m:t>Bw</m:t>
+          </m:r>
+          <m:d>
+            <m:dPr>
+              <m:ctrlPr>
+                <w:rPr>
+                  <w:rFonts w:ascii="Cambria Math" w:hAnsi="Cambria Math"/>
+                  <w:i/>
+                </w:rPr>
+              </m:ctrlPr>
+            </m:dPr>
+            <m:e>
+              <m:sSub>
+                <m:sSubPr>
+                  <m:ctrlPr>
+                    <w:rPr>
+                      <w:rFonts w:ascii="Cambria Math" w:hAnsi="Cambria Math"/>
+                      <w:i/>
+                    </w:rPr>
+                  </m:ctrlPr>
+                </m:sSubPr>
+                <m:e>
+                  <m:r>
+                    <w:rPr>
+                      <w:rFonts w:ascii="Cambria Math" w:hAnsi="Cambria Math"/>
+                    </w:rPr>
+                    <m:t>r</m:t>
+                  </m:r>
+                </m:e>
+                <m:sub>
+                  <m:r>
+                    <w:rPr>
+                      <w:rFonts w:ascii="Cambria Math" w:hAnsi="Cambria Math"/>
+                    </w:rPr>
+                    <m:t>k</m:t>
+                  </m:r>
+                </m:sub>
+              </m:sSub>
+            </m:e>
+          </m:d>
+        </m:oMath>
+      </m:oMathPara>
+    </w:p>
+    <w:p/>
+    <w:p>
+      <w:pPr>
+        <w:rPr>
+          <w:rFonts w:hint="eastAsia"/>
+        </w:rPr>
+      </w:pPr>
+      <w:r>
+        <w:t xml:space="preserve">3.2.4 </w:t>
+      </w:r>
+      <w:r>
+        <w:rPr>
+          <w:rFonts w:hint="eastAsia"/>
+        </w:rPr>
+        <w:t>多模态区域显著性</w:t>
+      </w:r>
+    </w:p>
+    <w:p>
+      <w:pPr>
+        <w:rPr>
+          <w:rFonts w:hint="eastAsia"/>
+        </w:rPr>
+      </w:pPr>
+      <w:r>
+        <w:rPr>
+          <w:rFonts w:hint="eastAsia"/>
+        </w:rPr>
+        <w:tab/>
+        <w:t>最终，我们的多模态区域一致显著性是结合前景背景先验采用全局区域对比度（GRC）计算得到的。全局区域对比度扩展了文献</w:t>
+      </w:r>
+      <w:r>
+        <w:t>[10]</w:t>
+      </w:r>
+      <w:r>
+        <w:rPr>
+          <w:rFonts w:hint="eastAsia"/>
+        </w:rPr>
+        <w:t>中提出的算法，定义如下：</w:t>
+      </w:r>
+    </w:p>
+    <w:p>
+      <w:pPr>
+        <w:rPr>
+          <w:rFonts w:hint="eastAsia"/>
+        </w:rPr>
+      </w:pPr>
+      <m:oMathPara>
+        <m:oMath>
+          <m:sSub>
+            <m:sSubPr>
+              <m:ctrlPr>
+                <w:rPr>
+                  <w:rFonts w:ascii="Cambria Math" w:hAnsi="Cambria Math"/>
+                </w:rPr>
+              </m:ctrlPr>
+            </m:sSubPr>
+            <m:e>
+              <m:r>
+                <w:rPr>
+                  <w:rFonts w:ascii="Cambria Math" w:hAnsi="Cambria Math"/>
+                </w:rPr>
+                <m:t>S</m:t>
+              </m:r>
+            </m:e>
+            <m:sub>
+              <m:r>
+                <w:rPr>
+                  <w:rFonts w:ascii="Cambria Math" w:hAnsi="Cambria Math"/>
+                </w:rPr>
+                <m:t>G</m:t>
+              </m:r>
+            </m:sub>
+          </m:sSub>
+          <m:d>
+            <m:dPr>
+              <m:ctrlPr>
+                <w:rPr>
+                  <w:rFonts w:ascii="Cambria Math" w:hAnsi="Cambria Math"/>
+                  <w:i/>
+                </w:rPr>
+              </m:ctrlPr>
+            </m:dPr>
+            <m:e>
+              <m:sSub>
+                <m:sSubPr>
+                  <m:ctrlPr>
+                    <w:rPr>
+                      <w:rFonts w:ascii="Cambria Math" w:hAnsi="Cambria Math"/>
+                      <w:i/>
+                    </w:rPr>
+                  </m:ctrlPr>
+                </m:sSubPr>
+                <m:e>
+                  <m:r>
+                    <w:rPr>
+                      <w:rFonts w:ascii="Cambria Math" w:hAnsi="Cambria Math"/>
+                    </w:rPr>
+                    <m:t>r</m:t>
+                  </m:r>
+                </m:e>
+                <m:sub>
+                  <m:r>
+                    <w:rPr>
+                      <w:rFonts w:ascii="Cambria Math" w:hAnsi="Cambria Math"/>
+                    </w:rPr>
+                    <m:t>k</m:t>
+                  </m:r>
+                </m:sub>
+              </m:sSub>
+            </m:e>
+          </m:d>
+          <m:r>
+            <w:rPr>
+              <w:rFonts w:ascii="Cambria Math" w:hAnsi="Cambria Math"/>
+            </w:rPr>
+            <m:t>=</m:t>
+          </m:r>
+          <m:nary>
+            <m:naryPr>
+              <m:chr m:val="∑"/>
+              <m:limLoc m:val="undOvr"/>
+              <m:supHide m:val="1"/>
+              <m:ctrlPr>
+                <w:rPr>
+                  <w:rFonts w:ascii="Cambria Math" w:hAnsi="Cambria Math"/>
+                  <w:i/>
+                </w:rPr>
+              </m:ctrlPr>
+            </m:naryPr>
+            <m:sub>
+              <m:sSub>
+                <m:sSubPr>
+                  <m:ctrlPr>
+                    <w:rPr>
+                      <w:rFonts w:ascii="Cambria Math" w:hAnsi="Cambria Math"/>
+                      <w:i/>
+                    </w:rPr>
+                  </m:ctrlPr>
+                </m:sSubPr>
+                <m:e>
+                  <m:r>
+                    <w:rPr>
+                      <w:rFonts w:ascii="Cambria Math" w:hAnsi="Cambria Math"/>
+                    </w:rPr>
+                    <m:t>r</m:t>
+                  </m:r>
+                </m:e>
+                <m:sub>
+                  <m:r>
+                    <w:rPr>
+                      <w:rFonts w:ascii="Cambria Math" w:hAnsi="Cambria Math"/>
+                    </w:rPr>
+                    <m:t>k</m:t>
+                  </m:r>
+                </m:sub>
+              </m:sSub>
+              <m:r>
+                <w:rPr>
+                  <w:rFonts w:ascii="Cambria Math" w:hAnsi="Cambria Math"/>
+                </w:rPr>
+                <m:t>≠</m:t>
+              </m:r>
+              <m:sSub>
+                <m:sSubPr>
+                  <m:ctrlPr>
+                    <w:rPr>
+                      <w:rFonts w:ascii="Cambria Math" w:hAnsi="Cambria Math"/>
+                      <w:i/>
+                    </w:rPr>
+                  </m:ctrlPr>
+                </m:sSubPr>
+                <m:e>
+                  <m:r>
+                    <w:rPr>
+                      <w:rFonts w:ascii="Cambria Math" w:hAnsi="Cambria Math"/>
+                    </w:rPr>
+                    <m:t>r</m:t>
+                  </m:r>
+                </m:e>
+                <m:sub>
+                  <m:r>
+                    <w:rPr>
+                      <w:rFonts w:ascii="Cambria Math" w:hAnsi="Cambria Math"/>
+                    </w:rPr>
+                    <m:t>i</m:t>
+                  </m:r>
+                </m:sub>
+              </m:sSub>
+            </m:sub>
+            <m:sup/>
+            <m:e>
+              <m:r>
+                <m:rPr>
+                  <m:sty m:val="p"/>
+                </m:rPr>
+                <w:rPr>
+                  <w:rFonts w:ascii="Cambria Math" w:hAnsi="Cambria Math"/>
+                </w:rPr>
+                <m:t>exp⁡</m:t>
+              </m:r>
+              <m:r>
+                <w:rPr>
+                  <w:rFonts w:ascii="Cambria Math" w:hAnsi="Cambria Math"/>
+                </w:rPr>
+                <m:t>(</m:t>
+              </m:r>
+              <m:f>
+                <m:fPr>
+                  <m:type m:val="lin"/>
+                  <m:ctrlPr>
+                    <w:rPr>
+                      <w:rFonts w:ascii="Cambria Math" w:hAnsi="Cambria Math"/>
+                      <w:i/>
+                    </w:rPr>
+                  </m:ctrlPr>
+                </m:fPr>
+                <m:num>
+                  <m:r>
+                    <w:rPr>
+                      <w:rFonts w:ascii="Cambria Math" w:hAnsi="Cambria Math"/>
+                    </w:rPr>
+                    <m:t>-</m:t>
+                  </m:r>
+                  <m:sSub>
+                    <m:sSubPr>
+                      <m:ctrlPr>
+                        <w:rPr>
+                          <w:rFonts w:ascii="Cambria Math" w:hAnsi="Cambria Math"/>
+                          <w:i/>
+                        </w:rPr>
+                      </m:ctrlPr>
+                    </m:sSubPr>
+                    <m:e>
+                      <m:r>
+                        <w:rPr>
+                          <w:rFonts w:ascii="Cambria Math" w:hAnsi="Cambria Math"/>
+                        </w:rPr>
+                        <m:t>D</m:t>
+                      </m:r>
+                    </m:e>
+                    <m:sub>
+                      <m:r>
+                        <w:rPr>
+                          <w:rFonts w:ascii="Cambria Math" w:hAnsi="Cambria Math"/>
+                        </w:rPr>
+                        <m:t>s</m:t>
+                      </m:r>
+                    </m:sub>
+                  </m:sSub>
+                  <m:d>
+                    <m:dPr>
+                      <m:ctrlPr>
+                        <w:rPr>
+                          <w:rFonts w:ascii="Cambria Math" w:hAnsi="Cambria Math"/>
+                          <w:i/>
+                        </w:rPr>
+                      </m:ctrlPr>
+                    </m:dPr>
+                    <m:e>
+                      <m:sSub>
+                        <m:sSubPr>
+                          <m:ctrlPr>
+                            <w:rPr>
+                              <w:rFonts w:ascii="Cambria Math" w:hAnsi="Cambria Math"/>
+                              <w:i/>
+                            </w:rPr>
+                          </m:ctrlPr>
+                        </m:sSubPr>
+                        <m:e>
+                          <m:r>
+                            <w:rPr>
+                              <w:rFonts w:ascii="Cambria Math" w:hAnsi="Cambria Math"/>
+                            </w:rPr>
+                            <m:t>r</m:t>
+                          </m:r>
+                        </m:e>
+                        <m:sub>
+                          <m:r>
+                            <w:rPr>
+                              <w:rFonts w:ascii="Cambria Math" w:hAnsi="Cambria Math"/>
+                            </w:rPr>
+                            <m:t>k</m:t>
+                          </m:r>
+                        </m:sub>
+                      </m:sSub>
+                      <m:r>
+                        <w:rPr>
+                          <w:rFonts w:ascii="Cambria Math" w:hAnsi="Cambria Math"/>
+                        </w:rPr>
+                        <m:t>,</m:t>
+                      </m:r>
+                      <m:sSub>
+                        <m:sSubPr>
+                          <m:ctrlPr>
+                            <w:rPr>
+                              <w:rFonts w:ascii="Cambria Math" w:hAnsi="Cambria Math"/>
+                              <w:i/>
+                            </w:rPr>
+                          </m:ctrlPr>
+                        </m:sSubPr>
+                        <m:e>
+                          <m:r>
+                            <w:rPr>
+                              <w:rFonts w:ascii="Cambria Math" w:hAnsi="Cambria Math"/>
+                            </w:rPr>
+                            <m:t>r</m:t>
+                          </m:r>
+                        </m:e>
+                        <m:sub>
+                          <m:r>
+                            <w:rPr>
+                              <w:rFonts w:ascii="Cambria Math" w:hAnsi="Cambria Math"/>
+                            </w:rPr>
+                            <m:t>i</m:t>
+                          </m:r>
+                        </m:sub>
+                      </m:sSub>
+                    </m:e>
+                  </m:d>
+                </m:num>
+                <m:den>
+                  <m:sSup>
+                    <m:sSupPr>
+                      <m:ctrlPr>
+                        <w:rPr>
+                          <w:rFonts w:ascii="Cambria Math" w:hAnsi="Cambria Math"/>
+                          <w:i/>
+                        </w:rPr>
+                      </m:ctrlPr>
+                    </m:sSupPr>
+                    <m:e>
+                      <m:r>
+                        <w:rPr>
+                          <w:rFonts w:ascii="Cambria Math" w:hAnsi="Cambria Math"/>
+                        </w:rPr>
+                        <m:t>σ</m:t>
+                      </m:r>
+                    </m:e>
+                    <m:sup>
+                      <m:r>
+                        <w:rPr>
+                          <w:rFonts w:ascii="Cambria Math" w:hAnsi="Cambria Math"/>
+                        </w:rPr>
+                        <m:t>2</m:t>
+                      </m:r>
+                    </m:sup>
+                  </m:sSup>
+                </m:den>
+              </m:f>
+              <m:r>
+                <w:rPr>
+                  <w:rFonts w:ascii="Cambria Math" w:hAnsi="Cambria Math"/>
+                </w:rPr>
+                <m:t>)w(</m:t>
+              </m:r>
+              <m:sSub>
+                <m:sSubPr>
+                  <m:ctrlPr>
+                    <w:rPr>
+                      <w:rFonts w:ascii="Cambria Math" w:hAnsi="Cambria Math"/>
+                      <w:i/>
+                    </w:rPr>
+                  </m:ctrlPr>
+                </m:sSubPr>
+                <m:e>
+                  <m:r>
+                    <w:rPr>
+                      <w:rFonts w:ascii="Cambria Math" w:hAnsi="Cambria Math"/>
+                    </w:rPr>
+                    <m:t>r</m:t>
+                  </m:r>
+                </m:e>
+                <m:sub>
+                  <m:r>
+                    <w:rPr>
+                      <w:rFonts w:ascii="Cambria Math" w:hAnsi="Cambria Math"/>
+                    </w:rPr>
+                    <m:t>i</m:t>
+                  </m:r>
+                </m:sub>
+              </m:sSub>
+              <m:r>
+                <w:rPr>
+                  <w:rFonts w:ascii="Cambria Math" w:hAnsi="Cambria Math"/>
+                </w:rPr>
+                <m:t>)</m:t>
+              </m:r>
+              <m:sSub>
+                <m:sSubPr>
+                  <m:ctrlPr>
+                    <w:rPr>
+                      <w:rFonts w:ascii="Cambria Math" w:hAnsi="Cambria Math"/>
+                      <w:i/>
+                    </w:rPr>
+                  </m:ctrlPr>
+                </m:sSubPr>
+                <m:e>
+                  <m:r>
+                    <w:rPr>
+                      <w:rFonts w:ascii="Cambria Math" w:hAnsi="Cambria Math"/>
+                    </w:rPr>
+                    <m:t>D</m:t>
+                  </m:r>
+                </m:e>
+                <m:sub>
+                  <m:r>
+                    <w:rPr>
+                      <w:rFonts w:ascii="Cambria Math" w:hAnsi="Cambria Math"/>
+                    </w:rPr>
+                    <m:t>r</m:t>
+                  </m:r>
+                </m:sub>
+              </m:sSub>
+              <m:d>
+                <m:dPr>
+                  <m:ctrlPr>
+                    <w:rPr>
+                      <w:rFonts w:ascii="Cambria Math" w:hAnsi="Cambria Math"/>
+                      <w:i/>
+                    </w:rPr>
+                  </m:ctrlPr>
+                </m:dPr>
+                <m:e>
+                  <m:sSub>
+                    <m:sSubPr>
+                      <m:ctrlPr>
+                        <w:rPr>
+                          <w:rFonts w:ascii="Cambria Math" w:hAnsi="Cambria Math"/>
+                          <w:i/>
+                        </w:rPr>
+                      </m:ctrlPr>
+                    </m:sSubPr>
+                    <m:e>
+                      <m:r>
+                        <w:rPr>
+                          <w:rFonts w:ascii="Cambria Math" w:hAnsi="Cambria Math"/>
+                        </w:rPr>
+                        <m:t>r</m:t>
+                      </m:r>
+                    </m:e>
+                    <m:sub>
+                      <m:r>
+                        <w:rPr>
+                          <w:rFonts w:ascii="Cambria Math" w:hAnsi="Cambria Math"/>
+                        </w:rPr>
+                        <m:t>k</m:t>
+                      </m:r>
+                    </m:sub>
+                  </m:sSub>
+                  <m:r>
+                    <w:rPr>
+                      <w:rFonts w:ascii="Cambria Math" w:hAnsi="Cambria Math"/>
+                    </w:rPr>
+                    <m:t>,</m:t>
+                  </m:r>
+                  <m:sSub>
+                    <m:sSubPr>
+                      <m:ctrlPr>
+                        <w:rPr>
+                          <w:rFonts w:ascii="Cambria Math" w:hAnsi="Cambria Math"/>
+                          <w:i/>
+                        </w:rPr>
+                      </m:ctrlPr>
+                    </m:sSubPr>
+                    <m:e>
+                      <m:r>
+                        <w:rPr>
+                          <w:rFonts w:ascii="Cambria Math" w:hAnsi="Cambria Math"/>
+                        </w:rPr>
+                        <m:t>r</m:t>
+                      </m:r>
+                    </m:e>
+                    <m:sub>
+                      <m:r>
+                        <w:rPr>
+                          <w:rFonts w:ascii="Cambria Math" w:hAnsi="Cambria Math"/>
+                        </w:rPr>
+                        <m:t>i</m:t>
+                      </m:r>
+                    </m:sub>
+                  </m:sSub>
+                </m:e>
+              </m:d>
+            </m:e>
+          </m:nary>
+        </m:oMath>
+      </m:oMathPara>
+    </w:p>
+    <w:p>
+      <w:pPr>
+        <w:rPr>
+          <w:rFonts w:hint="eastAsia"/>
+        </w:rPr>
+      </w:pPr>
+      <w:r>
+        <w:rPr>
+          <w:rFonts w:hint="eastAsia"/>
+        </w:rPr>
+        <w:t>其中</w:t>
+      </w:r>
+      <m:oMath>
+        <m:sSub>
+          <m:sSubPr>
+            <m:ctrlPr>
+              <w:rPr>
+                <w:rFonts w:ascii="Cambria Math" w:hAnsi="Cambria Math"/>
+                <w:i/>
+              </w:rPr>
+            </m:ctrlPr>
+          </m:sSubPr>
+          <m:e>
+            <m:r>
+              <w:rPr>
+                <w:rFonts w:ascii="Cambria Math" w:hAnsi="Cambria Math"/>
+              </w:rPr>
+              <m:t>D</m:t>
+            </m:r>
+          </m:e>
+          <m:sub>
+            <m:r>
+              <w:rPr>
+                <w:rFonts w:ascii="Cambria Math" w:hAnsi="Cambria Math"/>
+              </w:rPr>
+              <m:t>r</m:t>
+            </m:r>
+          </m:sub>
+        </m:sSub>
+        <m:d>
+          <m:dPr>
+            <m:ctrlPr>
+              <w:rPr>
+                <w:rFonts w:ascii="Cambria Math" w:hAnsi="Cambria Math"/>
+                <w:i/>
+              </w:rPr>
+            </m:ctrlPr>
+          </m:dPr>
+          <m:e>
+            <m:sSub>
+              <m:sSubPr>
+                <m:ctrlPr>
+                  <w:rPr>
+                    <w:rFonts w:ascii="Cambria Math" w:hAnsi="Cambria Math"/>
+                    <w:i/>
+                  </w:rPr>
+                </m:ctrlPr>
+              </m:sSubPr>
+              <m:e>
+                <m:r>
+                  <w:rPr>
+                    <w:rFonts w:ascii="Cambria Math" w:hAnsi="Cambria Math"/>
+                  </w:rPr>
+                  <m:t>r</m:t>
+                </m:r>
+              </m:e>
+              <m:sub>
+                <m:r>
+                  <w:rPr>
+                    <w:rFonts w:ascii="Cambria Math" w:hAnsi="Cambria Math"/>
+                  </w:rPr>
+                  <m:t>k</m:t>
+                </m:r>
+              </m:sub>
+            </m:sSub>
+            <m:r>
+              <w:rPr>
+                <w:rFonts w:ascii="Cambria Math" w:hAnsi="Cambria Math"/>
+              </w:rPr>
+              <m:t>,</m:t>
+            </m:r>
+            <m:sSub>
+              <m:sSubPr>
+                <m:ctrlPr>
+                  <w:rPr>
+                    <w:rFonts w:ascii="Cambria Math" w:hAnsi="Cambria Math"/>
+                    <w:i/>
+                  </w:rPr>
+                </m:ctrlPr>
+              </m:sSubPr>
+              <m:e>
+                <m:r>
+                  <w:rPr>
+                    <w:rFonts w:ascii="Cambria Math" w:hAnsi="Cambria Math"/>
+                  </w:rPr>
+                  <m:t>r</m:t>
+                </m:r>
+              </m:e>
+              <m:sub>
+                <m:r>
+                  <w:rPr>
+                    <w:rFonts w:ascii="Cambria Math" w:hAnsi="Cambria Math"/>
+                  </w:rPr>
+                  <m:t>i</m:t>
+                </m:r>
+              </m:sub>
+            </m:sSub>
+          </m:e>
+        </m:d>
+      </m:oMath>
+      <w:r>
+        <w:rPr>
+          <w:rFonts w:hint="eastAsia"/>
+        </w:rPr>
+        <w:t>和</w:t>
+      </w:r>
+      <m:oMath>
+        <m:sSub>
+          <m:sSubPr>
+            <m:ctrlPr>
+              <w:rPr>
+                <w:rFonts w:ascii="Cambria Math" w:hAnsi="Cambria Math"/>
+                <w:i/>
+              </w:rPr>
+            </m:ctrlPr>
+          </m:sSubPr>
+          <m:e>
+            <m:r>
+              <w:rPr>
+                <w:rFonts w:ascii="Cambria Math" w:hAnsi="Cambria Math"/>
+              </w:rPr>
+              <m:t>D</m:t>
+            </m:r>
+          </m:e>
+          <m:sub>
+            <m:r>
+              <w:rPr>
+                <w:rFonts w:ascii="Cambria Math" w:hAnsi="Cambria Math"/>
+              </w:rPr>
+              <m:t>s</m:t>
+            </m:r>
+          </m:sub>
+        </m:sSub>
+        <m:d>
+          <m:dPr>
+            <m:ctrlPr>
+              <w:rPr>
+                <w:rFonts w:ascii="Cambria Math" w:hAnsi="Cambria Math"/>
+                <w:i/>
+              </w:rPr>
+            </m:ctrlPr>
+          </m:dPr>
+          <m:e>
+            <m:sSub>
+              <m:sSubPr>
+                <m:ctrlPr>
+                  <w:rPr>
+                    <w:rFonts w:ascii="Cambria Math" w:hAnsi="Cambria Math"/>
+                    <w:i/>
+                  </w:rPr>
+                </m:ctrlPr>
+              </m:sSubPr>
+              <m:e>
+                <m:r>
+                  <w:rPr>
+                    <w:rFonts w:ascii="Cambria Math" w:hAnsi="Cambria Math"/>
+                  </w:rPr>
+                  <m:t>r</m:t>
+                </m:r>
+              </m:e>
+              <m:sub>
+                <m:r>
+                  <w:rPr>
+                    <w:rFonts w:ascii="Cambria Math" w:hAnsi="Cambria Math"/>
+                  </w:rPr>
+                  <m:t>k</m:t>
+                </m:r>
+              </m:sub>
+            </m:sSub>
+            <m:r>
+              <w:rPr>
+                <w:rFonts w:ascii="Cambria Math" w:hAnsi="Cambria Math"/>
+              </w:rPr>
+              <m:t>,</m:t>
+            </m:r>
+            <m:sSub>
+              <m:sSubPr>
+                <m:ctrlPr>
+                  <w:rPr>
+                    <w:rFonts w:ascii="Cambria Math" w:hAnsi="Cambria Math"/>
+                    <w:i/>
+                  </w:rPr>
+                </m:ctrlPr>
+              </m:sSubPr>
+              <m:e>
+                <m:r>
+                  <w:rPr>
+                    <w:rFonts w:ascii="Cambria Math" w:hAnsi="Cambria Math"/>
+                  </w:rPr>
+                  <m:t>r</m:t>
+                </m:r>
+              </m:e>
+              <m:sub>
+                <m:r>
+                  <w:rPr>
+                    <w:rFonts w:ascii="Cambria Math" w:hAnsi="Cambria Math"/>
+                  </w:rPr>
+                  <m:t>i</m:t>
+                </m:r>
+              </m:sub>
+            </m:sSub>
+          </m:e>
+        </m:d>
+      </m:oMath>
+      <w:r>
+        <w:rPr>
+          <w:rFonts w:hint="eastAsia"/>
+        </w:rPr>
+        <w:t>分别表示过分割区域</w:t>
+      </w:r>
+      <m:oMath>
+        <m:sSub>
+          <m:sSubPr>
+            <m:ctrlPr>
+              <w:rPr>
+                <w:rFonts w:ascii="Cambria Math" w:hAnsi="Cambria Math"/>
+                <w:i/>
+              </w:rPr>
+            </m:ctrlPr>
+          </m:sSubPr>
+          <m:e>
+            <m:r>
+              <w:rPr>
+                <w:rFonts w:ascii="Cambria Math" w:hAnsi="Cambria Math"/>
+              </w:rPr>
+              <m:t>r</m:t>
+            </m:r>
+          </m:e>
+          <m:sub>
+            <m:r>
+              <w:rPr>
+                <w:rFonts w:ascii="Cambria Math" w:hAnsi="Cambria Math"/>
+              </w:rPr>
+              <m:t>k</m:t>
+            </m:r>
+          </m:sub>
+        </m:sSub>
+      </m:oMath>
+      <w:r>
+        <w:rPr>
+          <w:rFonts w:hint="eastAsia"/>
+        </w:rPr>
+        <w:t>到</w:t>
+      </w:r>
+      <m:oMath>
+        <m:sSub>
+          <m:sSubPr>
+            <m:ctrlPr>
+              <w:rPr>
+                <w:rFonts w:ascii="Cambria Math" w:hAnsi="Cambria Math"/>
+                <w:i/>
+              </w:rPr>
+            </m:ctrlPr>
+          </m:sSubPr>
+          <m:e>
+            <m:r>
+              <w:rPr>
+                <w:rFonts w:ascii="Cambria Math" w:hAnsi="Cambria Math"/>
+              </w:rPr>
+              <m:t>r</m:t>
+            </m:r>
+          </m:e>
+          <m:sub>
+            <m:r>
+              <w:rPr>
+                <w:rFonts w:ascii="Cambria Math" w:hAnsi="Cambria Math"/>
+              </w:rPr>
+              <m:t>i</m:t>
+            </m:r>
+          </m:sub>
+        </m:sSub>
+      </m:oMath>
+      <w:r>
+        <w:rPr>
+          <w:rFonts w:hint="eastAsia"/>
+        </w:rPr>
+        <w:t>之间的颜色距离和空间距离</w:t>
+      </w:r>
+      <w:r>
+        <w:rPr>
+          <w:rFonts w:hint="eastAsia"/>
+        </w:rPr>
+        <w:t>，</w:t>
+      </w:r>
+      <m:oMath>
+        <m:sSup>
+          <m:sSupPr>
+            <m:ctrlPr>
+              <w:rPr>
+                <w:rFonts w:ascii="Cambria Math" w:hAnsi="Cambria Math"/>
+                <w:i/>
+              </w:rPr>
+            </m:ctrlPr>
+          </m:sSupPr>
+          <m:e>
+            <m:r>
+              <w:rPr>
+                <w:rFonts w:ascii="Cambria Math" w:hAnsi="Cambria Math"/>
+              </w:rPr>
+              <m:t>σ</m:t>
+            </m:r>
+          </m:e>
+          <m:sup>
+            <m:r>
+              <w:rPr>
+                <w:rFonts w:ascii="Cambria Math" w:hAnsi="Cambria Math"/>
+              </w:rPr>
+              <m:t>2</m:t>
+            </m:r>
+          </m:sup>
+        </m:sSup>
+      </m:oMath>
+      <w:r>
+        <w:rPr>
+          <w:rFonts w:hint="eastAsia"/>
+        </w:rPr>
+        <w:t>确定空间权值的长度，根据文献</w:t>
+      </w:r>
+      <w:r>
+        <w:t>[10]</w:t>
+      </w:r>
+      <w:r>
+        <w:rPr>
+          <w:rFonts w:hint="eastAsia"/>
+        </w:rPr>
+        <w:t>中的建议设为0.4，并且</w:t>
+      </w:r>
+      <m:oMath>
+        <m:r>
+          <w:rPr>
+            <w:rFonts w:ascii="Cambria Math" w:hAnsi="Cambria Math"/>
+          </w:rPr>
+          <m:t>w(</m:t>
+        </m:r>
+        <m:sSub>
+          <m:sSubPr>
+            <m:ctrlPr>
+              <w:rPr>
+                <w:rFonts w:ascii="Cambria Math" w:hAnsi="Cambria Math"/>
+                <w:i/>
+              </w:rPr>
+            </m:ctrlPr>
+          </m:sSubPr>
+          <m:e>
+            <m:r>
+              <w:rPr>
+                <w:rFonts w:ascii="Cambria Math" w:hAnsi="Cambria Math"/>
+              </w:rPr>
+              <m:t>r</m:t>
+            </m:r>
+          </m:e>
+          <m:sub>
+            <m:r>
+              <w:rPr>
+                <w:rFonts w:ascii="Cambria Math" w:hAnsi="Cambria Math"/>
+              </w:rPr>
+              <m:t>i</m:t>
+            </m:r>
+          </m:sub>
+        </m:sSub>
+        <m:r>
+          <w:rPr>
+            <w:rFonts w:ascii="Cambria Math" w:hAnsi="Cambria Math"/>
+          </w:rPr>
+          <m:t>)</m:t>
+        </m:r>
+      </m:oMath>
+      <w:r>
+        <w:rPr>
+          <w:rFonts w:hint="eastAsia"/>
+        </w:rPr>
+        <w:t>表示区域</w:t>
+      </w:r>
+      <m:oMath>
+        <m:sSub>
+          <m:sSubPr>
+            <m:ctrlPr>
+              <w:rPr>
+                <w:rFonts w:ascii="Cambria Math" w:hAnsi="Cambria Math"/>
+                <w:i/>
+              </w:rPr>
+            </m:ctrlPr>
+          </m:sSubPr>
+          <m:e>
+            <m:r>
+              <w:rPr>
+                <w:rFonts w:ascii="Cambria Math" w:hAnsi="Cambria Math"/>
+              </w:rPr>
+              <m:t>r</m:t>
+            </m:r>
+          </m:e>
+          <m:sub>
+            <m:r>
+              <w:rPr>
+                <w:rFonts w:ascii="Cambria Math" w:hAnsi="Cambria Math"/>
+              </w:rPr>
+              <m:t>i</m:t>
+            </m:r>
+          </m:sub>
+        </m:sSub>
+      </m:oMath>
+      <w:r>
+        <w:rPr>
+          <w:rFonts w:hint="eastAsia"/>
+        </w:rPr>
+        <w:t>的权重，通过计算区域</w:t>
+      </w:r>
+      <m:oMath>
+        <m:sSub>
+          <m:sSubPr>
+            <m:ctrlPr>
+              <w:rPr>
+                <w:rFonts w:ascii="Cambria Math" w:hAnsi="Cambria Math"/>
+                <w:i/>
+              </w:rPr>
+            </m:ctrlPr>
+          </m:sSubPr>
+          <m:e>
+            <m:r>
+              <w:rPr>
+                <w:rFonts w:ascii="Cambria Math" w:hAnsi="Cambria Math"/>
+              </w:rPr>
+              <m:t>r</m:t>
+            </m:r>
+          </m:e>
+          <m:sub>
+            <m:r>
+              <w:rPr>
+                <w:rFonts w:ascii="Cambria Math" w:hAnsi="Cambria Math"/>
+              </w:rPr>
+              <m:t>i</m:t>
+            </m:r>
+          </m:sub>
+        </m:sSub>
+      </m:oMath>
+      <w:r>
+        <w:rPr>
+          <w:rFonts w:hint="eastAsia"/>
+        </w:rPr>
+        <w:t>内的像素数目得到。与文献</w:t>
+      </w:r>
+      <w:r>
+        <w:t>[10]</w:t>
+      </w:r>
+      <w:r>
+        <w:rPr>
+          <w:rFonts w:hint="eastAsia"/>
+        </w:rPr>
+        <w:t>中提到的不同点是，我们扩展了空间距离为</w:t>
+      </w:r>
+      <m:oMath>
+        <m:sSup>
+          <m:sSupPr>
+            <m:ctrlPr>
+              <w:rPr>
+                <w:rFonts w:ascii="Cambria Math" w:hAnsi="Cambria Math"/>
+              </w:rPr>
+            </m:ctrlPr>
+          </m:sSupPr>
+          <m:e>
+            <m:r>
+              <m:rPr>
+                <m:scr m:val="double-struck"/>
+                <m:sty m:val="p"/>
+              </m:rPr>
+              <w:rPr>
+                <w:rFonts w:ascii="Cambria Math" w:hAnsi="Cambria Math"/>
+              </w:rPr>
+              <m:t>R</m:t>
+            </m:r>
+          </m:e>
+          <m:sup>
+            <m:r>
+              <w:rPr>
+                <w:rFonts w:ascii="Cambria Math" w:hAnsi="Cambria Math"/>
+              </w:rPr>
+              <m:t>3</m:t>
+            </m:r>
+          </m:sup>
+        </m:sSup>
+      </m:oMath>
+      <w:r>
+        <w:rPr>
+          <w:rFonts w:hint="eastAsia"/>
+        </w:rPr>
+        <w:t>内的欧氏距离，计算对应于</w:t>
+      </w:r>
+      <m:oMath>
+        <m:sSub>
+          <m:sSubPr>
+            <m:ctrlPr>
+              <w:rPr>
+                <w:rFonts w:ascii="Cambria Math" w:hAnsi="Cambria Math"/>
+                <w:i/>
+              </w:rPr>
+            </m:ctrlPr>
+          </m:sSubPr>
+          <m:e>
+            <m:r>
+              <w:rPr>
+                <w:rFonts w:ascii="Cambria Math" w:hAnsi="Cambria Math"/>
+              </w:rPr>
+              <m:t>r</m:t>
+            </m:r>
+          </m:e>
+          <m:sub>
+            <m:r>
+              <w:rPr>
+                <w:rFonts w:ascii="Cambria Math" w:hAnsi="Cambria Math"/>
+              </w:rPr>
+              <m:t>i</m:t>
+            </m:r>
+          </m:sub>
+        </m:sSub>
+      </m:oMath>
+      <w:r>
+        <w:rPr>
+          <w:rFonts w:hint="eastAsia"/>
+        </w:rPr>
+        <w:t>和</w:t>
+      </w:r>
+      <m:oMath>
+        <m:sSub>
+          <m:sSubPr>
+            <m:ctrlPr>
+              <w:rPr>
+                <w:rFonts w:ascii="Cambria Math" w:hAnsi="Cambria Math"/>
+                <w:i/>
+              </w:rPr>
+            </m:ctrlPr>
+          </m:sSubPr>
+          <m:e>
+            <m:r>
+              <w:rPr>
+                <w:rFonts w:ascii="Cambria Math" w:hAnsi="Cambria Math"/>
+              </w:rPr>
+              <m:t>r</m:t>
+            </m:r>
+          </m:e>
+          <m:sub>
+            <m:r>
+              <w:rPr>
+                <w:rFonts w:ascii="Cambria Math" w:hAnsi="Cambria Math"/>
+              </w:rPr>
+              <m:t>k</m:t>
+            </m:r>
+          </m:sub>
+        </m:sSub>
+      </m:oMath>
+      <w:r>
+        <w:rPr>
+          <w:rFonts w:hint="eastAsia"/>
+        </w:rPr>
+        <w:t>中心的点云中两点之间的距离。然后最终的显著性图通过如下公式获得：</w:t>
+      </w:r>
+    </w:p>
+    <w:p>
+      <w:pPr>
+        <w:rPr>
+          <w:i/>
+        </w:rPr>
+      </w:pPr>
+      <m:oMathPara>
+        <m:oMath>
+          <m:r>
+            <m:rPr>
+              <m:sty m:val="p"/>
+            </m:rPr>
+            <w:rPr>
+              <w:rFonts w:ascii="Cambria Math" w:hAnsi="Cambria Math"/>
+            </w:rPr>
+            <w:lastRenderedPageBreak/>
+            <m:t>S</m:t>
+          </m:r>
+          <m:d>
+            <m:dPr>
+              <m:ctrlPr>
+                <w:rPr>
+                  <w:rFonts w:ascii="Cambria Math" w:hAnsi="Cambria Math"/>
+                  <w:i/>
+                </w:rPr>
+              </m:ctrlPr>
+            </m:dPr>
+            <m:e>
+              <m:sSub>
+                <m:sSubPr>
+                  <m:ctrlPr>
+                    <w:rPr>
+                      <w:rFonts w:ascii="Cambria Math" w:hAnsi="Cambria Math"/>
+                      <w:i/>
+                    </w:rPr>
+                  </m:ctrlPr>
+                </m:sSubPr>
+                <m:e>
+                  <m:r>
+                    <w:rPr>
+                      <w:rFonts w:ascii="Cambria Math" w:hAnsi="Cambria Math"/>
+                    </w:rPr>
+                    <m:t>r</m:t>
+                  </m:r>
+                </m:e>
+                <m:sub>
+                  <m:r>
+                    <w:rPr>
+                      <w:rFonts w:ascii="Cambria Math" w:hAnsi="Cambria Math"/>
+                    </w:rPr>
+                    <m:t>k</m:t>
+                  </m:r>
+                </m:sub>
+              </m:sSub>
+            </m:e>
+          </m:d>
+          <m:r>
+            <w:rPr>
+              <w:rFonts w:ascii="Cambria Math" w:hAnsi="Cambria Math"/>
+            </w:rPr>
+            <m:t>=</m:t>
+          </m:r>
+          <m:sSub>
+            <m:sSubPr>
+              <m:ctrlPr>
+                <w:rPr>
+                  <w:rFonts w:ascii="Cambria Math" w:hAnsi="Cambria Math"/>
+                  <w:i/>
+                </w:rPr>
+              </m:ctrlPr>
+            </m:sSubPr>
+            <m:e>
+              <m:r>
+                <w:rPr>
+                  <w:rFonts w:ascii="Cambria Math" w:hAnsi="Cambria Math"/>
+                </w:rPr>
+                <m:t>S</m:t>
+              </m:r>
+            </m:e>
+            <m:sub>
+              <m:r>
+                <w:rPr>
+                  <w:rFonts w:ascii="Cambria Math" w:hAnsi="Cambria Math"/>
+                </w:rPr>
+                <m:t>F</m:t>
+              </m:r>
+            </m:sub>
+          </m:sSub>
+          <m:r>
+            <w:rPr>
+              <w:rFonts w:ascii="Cambria Math" w:hAnsi="Cambria Math"/>
+            </w:rPr>
+            <m:t>(</m:t>
+          </m:r>
+          <m:sSub>
+            <m:sSubPr>
+              <m:ctrlPr>
+                <w:rPr>
+                  <w:rFonts w:ascii="Cambria Math" w:hAnsi="Cambria Math"/>
+                  <w:i/>
+                </w:rPr>
+              </m:ctrlPr>
+            </m:sSubPr>
+            <m:e>
+              <m:r>
+                <w:rPr>
+                  <w:rFonts w:ascii="Cambria Math" w:hAnsi="Cambria Math"/>
+                </w:rPr>
+                <m:t>r</m:t>
+              </m:r>
+            </m:e>
+            <m:sub>
+              <m:r>
+                <w:rPr>
+                  <w:rFonts w:ascii="Cambria Math" w:hAnsi="Cambria Math"/>
+                </w:rPr>
+                <m:t>k</m:t>
+              </m:r>
+            </m:sub>
+          </m:sSub>
+          <m:r>
+            <w:rPr>
+              <w:rFonts w:ascii="Cambria Math" w:hAnsi="Cambria Math"/>
+            </w:rPr>
+            <m:t>)×</m:t>
+          </m:r>
+          <m:sSub>
+            <m:sSubPr>
+              <m:ctrlPr>
+                <w:rPr>
+                  <w:rFonts w:ascii="Cambria Math" w:hAnsi="Cambria Math"/>
+                  <w:i/>
+                </w:rPr>
+              </m:ctrlPr>
+            </m:sSubPr>
+            <m:e>
+              <m:r>
+                <w:rPr>
+                  <w:rFonts w:ascii="Cambria Math" w:hAnsi="Cambria Math"/>
+                </w:rPr>
+                <m:t>S</m:t>
+              </m:r>
+            </m:e>
+            <m:sub>
+              <m:r>
+                <w:rPr>
+                  <w:rFonts w:ascii="Cambria Math" w:hAnsi="Cambria Math"/>
+                </w:rPr>
+                <m:t>B</m:t>
+              </m:r>
+            </m:sub>
+          </m:sSub>
+          <m:r>
+            <w:rPr>
+              <w:rFonts w:ascii="Cambria Math" w:hAnsi="Cambria Math"/>
+            </w:rPr>
+            <m:t>(</m:t>
+          </m:r>
+          <m:sSub>
+            <m:sSubPr>
+              <m:ctrlPr>
+                <w:rPr>
+                  <w:rFonts w:ascii="Cambria Math" w:hAnsi="Cambria Math"/>
+                  <w:i/>
+                </w:rPr>
+              </m:ctrlPr>
+            </m:sSubPr>
+            <m:e>
+              <m:r>
+                <w:rPr>
+                  <w:rFonts w:ascii="Cambria Math" w:hAnsi="Cambria Math"/>
+                </w:rPr>
+                <m:t>r</m:t>
+              </m:r>
+            </m:e>
+            <m:sub>
+              <m:r>
+                <w:rPr>
+                  <w:rFonts w:ascii="Cambria Math" w:hAnsi="Cambria Math"/>
+                </w:rPr>
+                <m:t>k</m:t>
+              </m:r>
+            </m:sub>
+          </m:sSub>
+          <m:r>
+            <w:rPr>
+              <w:rFonts w:ascii="Cambria Math" w:hAnsi="Cambria Math"/>
+            </w:rPr>
+            <m:t>)×</m:t>
+          </m:r>
+          <m:sSub>
+            <m:sSubPr>
+              <m:ctrlPr>
+                <w:rPr>
+                  <w:rFonts w:ascii="Cambria Math" w:hAnsi="Cambria Math"/>
+                  <w:i/>
+                </w:rPr>
+              </m:ctrlPr>
+            </m:sSubPr>
+            <m:e>
+              <m:r>
+                <w:rPr>
+                  <w:rFonts w:ascii="Cambria Math" w:hAnsi="Cambria Math"/>
+                </w:rPr>
+                <m:t>S</m:t>
+              </m:r>
+            </m:e>
+            <m:sub>
+              <m:r>
+                <w:rPr>
+                  <w:rFonts w:ascii="Cambria Math" w:hAnsi="Cambria Math"/>
+                </w:rPr>
+                <m:t>G</m:t>
+              </m:r>
+            </m:sub>
+          </m:sSub>
+          <m:r>
+            <w:rPr>
+              <w:rFonts w:ascii="Cambria Math" w:hAnsi="Cambria Math"/>
+            </w:rPr>
+            <m:t>(</m:t>
+          </m:r>
+          <m:sSub>
+            <m:sSubPr>
+              <m:ctrlPr>
+                <w:rPr>
+                  <w:rFonts w:ascii="Cambria Math" w:hAnsi="Cambria Math"/>
+                  <w:i/>
+                </w:rPr>
+              </m:ctrlPr>
+            </m:sSubPr>
+            <m:e>
+              <m:r>
+                <w:rPr>
+                  <w:rFonts w:ascii="Cambria Math" w:hAnsi="Cambria Math"/>
+                </w:rPr>
+                <m:t>r</m:t>
+              </m:r>
+            </m:e>
+            <m:sub>
+              <m:r>
+                <w:rPr>
+                  <w:rFonts w:ascii="Cambria Math" w:hAnsi="Cambria Math"/>
+                </w:rPr>
+                <m:t>k</m:t>
+              </m:r>
+            </m:sub>
+          </m:sSub>
+          <m:r>
+            <w:rPr>
+              <w:rFonts w:ascii="Cambria Math" w:hAnsi="Cambria Math"/>
+            </w:rPr>
+            <m:t>)</m:t>
+          </m:r>
+        </m:oMath>
+      </m:oMathPara>
+    </w:p>
+    <w:p/>
+    <w:p>
+      <w:pPr>
+        <w:rPr>
+          <w:rFonts w:hint="eastAsia"/>
+        </w:rPr>
+      </w:pPr>
+      <w:r>
+        <w:t>3.</w:t>
+      </w:r>
+      <w:r>
+        <w:t xml:space="preserve">3 </w:t>
+      </w:r>
+      <w:r>
+        <w:rPr>
+          <w:rFonts w:hint="eastAsia"/>
+        </w:rPr>
+        <w:t>实验结果与分析</w:t>
+      </w:r>
+    </w:p>
+    <w:p>
+      <w:pPr>
+        <w:rPr>
+          <w:rFonts w:hint="eastAsia"/>
+        </w:rPr>
+      </w:pPr>
+      <w:r>
+        <w:rPr>
+          <w:rFonts w:hint="eastAsia"/>
+        </w:rPr>
+        <w:tab/>
+        <w:t>我们从多个方面评估了我们提出的这种方法。首先</w:t>
+      </w:r>
       <w:bookmarkStart w:id="2" w:name="_GoBack"/>
       <w:bookmarkEnd w:id="2"/>
     </w:p>
-    <w:p>
-      <w:pPr>
-        <w:rPr>
-          <w:rFonts w:hint="eastAsia"/>
-        </w:rPr>
-      </w:pPr>
-    </w:p>
-    <w:p>
-      <w:pPr>
-        <w:rPr>
-          <w:rFonts w:hint="eastAsia"/>
-        </w:rPr>
-      </w:pPr>
-    </w:p>
-    <w:p>
-      <w:pPr>
-        <w:rPr>
-          <w:rFonts w:hint="eastAsia"/>
-        </w:rPr>
-      </w:pPr>
-    </w:p>
-    <w:p>
-      <w:pPr>
-        <w:rPr>
-          <w:rFonts w:hint="eastAsia"/>
-        </w:rPr>
-      </w:pPr>
-    </w:p>
-    <w:p>
-      <w:pPr>
-        <w:rPr>
-          <w:rFonts w:hint="eastAsia"/>
-        </w:rPr>
-      </w:pPr>
-    </w:p>
-    <w:p>
-      <w:pPr>
-        <w:rPr>
-          <w:rFonts w:hint="eastAsia"/>
-        </w:rPr>
-      </w:pPr>
-    </w:p>
-    <w:p>
-      <w:pPr>
-        <w:rPr>
-          <w:rFonts w:hint="eastAsia"/>
-        </w:rPr>
-      </w:pPr>
-    </w:p>
+    <w:p/>
     <w:sectPr>
       <w:pgSz w:w="11900" w:h="16840"/>
       <w:pgMar w:top="1440" w:right="1800" w:bottom="1440" w:left="1800" w:header="851" w:footer="992" w:gutter="0"/>

</xml_diff>

<commit_message>
add two doc & docx file
</commit_message>
<xml_diff>
--- a/Chapters/3.docx
+++ b/Chapters/3.docx
@@ -45,280 +45,216 @@
       <w:pPr>
         <w:ind w:firstLine="420"/>
         <w:rPr>
-          <w:rFonts w:hint="eastAsia"/>
-          <w:color w:val="5B9BD5" w:themeColor="accent1"/>
+          <w:rFonts w:ascii="宋体" w:eastAsia="宋体" w:hAnsi="宋体" w:cs="Times New Roman" w:hint="eastAsia"/>
         </w:rPr>
       </w:pPr>
       <w:r>
         <w:rPr>
-          <w:rFonts w:hint="eastAsia"/>
-          <w:color w:val="5B9BD5" w:themeColor="accent1"/>
+          <w:rFonts w:ascii="宋体" w:eastAsia="宋体" w:hAnsi="宋体" w:cs="Times New Roman" w:hint="eastAsia"/>
         </w:rPr>
         <w:t>视觉显著性是复杂场景中对象检测的一种非常重要的特征</w:t>
       </w:r>
       <w:r>
         <w:rPr>
-          <w:rFonts w:hint="eastAsia"/>
-          <w:color w:val="5B9BD5" w:themeColor="accent1"/>
+          <w:rFonts w:ascii="宋体" w:eastAsia="宋体" w:hAnsi="宋体" w:cs="Times New Roman" w:hint="eastAsia"/>
         </w:rPr>
         <w:t>。然而，基于图像</w:t>
       </w:r>
       <w:r>
         <w:rPr>
-          <w:rFonts w:hint="eastAsia"/>
-          <w:color w:val="5B9BD5" w:themeColor="accent1"/>
+          <w:rFonts w:ascii="宋体" w:eastAsia="宋体" w:hAnsi="宋体" w:cs="Times New Roman" w:hint="eastAsia"/>
         </w:rPr>
         <w:t>显著性</w:t>
       </w:r>
       <w:r>
         <w:rPr>
-          <w:rFonts w:hint="eastAsia"/>
-          <w:color w:val="5B9BD5" w:themeColor="accent1"/>
-        </w:rPr>
-        <w:t>受到室内场景中杂乱背景和相似对象的影响，并且基于像素的显著性不能给整个对象提供一致的显著性。</w:t>
-      </w:r>
-      <w:r>
-        <w:rPr>
-          <w:rFonts w:hint="eastAsia"/>
-          <w:color w:val="5B9BD5" w:themeColor="accent1"/>
-        </w:rPr>
-        <w:t>因此，在本文中，我</w:t>
-      </w:r>
-      <w:r>
-        <w:rPr>
-          <w:rFonts w:hint="eastAsia"/>
-          <w:color w:val="5B9BD5" w:themeColor="accent1"/>
+          <w:rFonts w:ascii="宋体" w:eastAsia="宋体" w:hAnsi="宋体" w:cs="Times New Roman" w:hint="eastAsia"/>
+        </w:rPr>
+        <w:t>受到室内场景中杂乱背景和相似对象的影响，并且基于像素的显著性不能给整个对象提供一致的显著性。因此，在本文中，我</w:t>
+      </w:r>
+      <w:r>
+        <w:rPr>
+          <w:rFonts w:ascii="宋体" w:eastAsia="宋体" w:hAnsi="宋体" w:cs="Times New Roman" w:hint="eastAsia"/>
         </w:rPr>
         <w:t>们提出一种基于室内场景获得的多模态数据</w:t>
       </w:r>
       <w:r>
         <w:rPr>
-          <w:rFonts w:hint="eastAsia"/>
-          <w:color w:val="5B9BD5" w:themeColor="accent1"/>
-        </w:rPr>
-        <w:t>去</w:t>
-      </w:r>
-      <w:r>
-        <w:rPr>
-          <w:rFonts w:hint="eastAsia"/>
-          <w:color w:val="5B9BD5" w:themeColor="accent1"/>
-        </w:rPr>
-        <w:t>计算视觉显著性图并且同时</w:t>
-      </w:r>
-      <w:r>
-        <w:rPr>
-          <w:rFonts w:hint="eastAsia"/>
-          <w:color w:val="5B9BD5" w:themeColor="accent1"/>
-        </w:rPr>
-        <w:t>保持区域一致性的方法</w:t>
-      </w:r>
-      <w:r>
-        <w:rPr>
-          <w:rFonts w:hint="eastAsia"/>
-          <w:color w:val="5B9BD5" w:themeColor="accent1"/>
+          <w:rFonts w:ascii="宋体" w:eastAsia="宋体" w:hAnsi="宋体" w:cs="Times New Roman" w:hint="eastAsia"/>
+        </w:rPr>
+        <w:t>去计算视觉显著性图并且同时保持区域一致性的方法</w:t>
+      </w:r>
+      <w:r>
+        <w:rPr>
+          <w:rFonts w:ascii="宋体" w:eastAsia="宋体" w:hAnsi="宋体" w:cs="Times New Roman" w:hint="eastAsia"/>
         </w:rPr>
         <w:t>。</w:t>
       </w:r>
       <w:r>
         <w:rPr>
-          <w:rFonts w:hint="eastAsia"/>
-          <w:color w:val="5B9BD5" w:themeColor="accent1"/>
+          <w:rFonts w:ascii="宋体" w:eastAsia="宋体" w:hAnsi="宋体" w:cs="Times New Roman" w:hint="eastAsia"/>
         </w:rPr>
         <w:t>来自一个场景的多模态数据首先是通过</w:t>
       </w:r>
       <w:r>
         <w:rPr>
-          <w:rFonts w:hint="eastAsia"/>
-          <w:color w:val="5B9BD5" w:themeColor="accent1"/>
+          <w:rFonts w:ascii="宋体" w:eastAsia="宋体" w:hAnsi="宋体" w:cs="Times New Roman" w:hint="eastAsia"/>
         </w:rPr>
         <w:t>RGBD相机</w:t>
       </w:r>
       <w:r>
         <w:rPr>
-          <w:rFonts w:hint="eastAsia"/>
-          <w:color w:val="5B9BD5" w:themeColor="accent1"/>
+          <w:rFonts w:ascii="宋体" w:eastAsia="宋体" w:hAnsi="宋体" w:cs="Times New Roman" w:hint="eastAsia"/>
         </w:rPr>
         <w:t>获取</w:t>
       </w:r>
       <w:r>
         <w:rPr>
-          <w:rFonts w:hint="eastAsia"/>
-          <w:color w:val="5B9BD5" w:themeColor="accent1"/>
+          <w:rFonts w:ascii="宋体" w:eastAsia="宋体" w:hAnsi="宋体" w:cs="Times New Roman" w:hint="eastAsia"/>
         </w:rPr>
         <w:t>得到</w:t>
       </w:r>
       <w:r>
         <w:rPr>
-          <w:rFonts w:hint="eastAsia"/>
-          <w:color w:val="5B9BD5" w:themeColor="accent1"/>
+          <w:rFonts w:ascii="宋体" w:eastAsia="宋体" w:hAnsi="宋体" w:cs="Times New Roman" w:hint="eastAsia"/>
         </w:rPr>
         <w:t>的</w:t>
       </w:r>
       <w:r>
         <w:rPr>
-          <w:rFonts w:hint="eastAsia"/>
-          <w:color w:val="5B9BD5" w:themeColor="accent1"/>
+          <w:rFonts w:ascii="宋体" w:eastAsia="宋体" w:hAnsi="宋体" w:cs="Times New Roman" w:hint="eastAsia"/>
         </w:rPr>
         <w:t>。</w:t>
       </w:r>
       <w:r>
         <w:rPr>
-          <w:rFonts w:hint="eastAsia"/>
-          <w:color w:val="5B9BD5" w:themeColor="accent1"/>
+          <w:rFonts w:ascii="宋体" w:eastAsia="宋体" w:hAnsi="宋体" w:cs="Times New Roman" w:hint="eastAsia"/>
         </w:rPr>
         <w:t>然后用自适应方法对</w:t>
       </w:r>
       <w:r>
         <w:rPr>
-          <w:rFonts w:hint="eastAsia"/>
-          <w:color w:val="5B9BD5" w:themeColor="accent1"/>
+          <w:rFonts w:ascii="宋体" w:eastAsia="宋体" w:hAnsi="宋体" w:cs="Times New Roman" w:hint="eastAsia"/>
         </w:rPr>
         <w:t>该场景</w:t>
       </w:r>
       <w:r>
         <w:rPr>
-          <w:rFonts w:hint="eastAsia"/>
-          <w:color w:val="5B9BD5" w:themeColor="accent1"/>
+          <w:rFonts w:ascii="宋体" w:eastAsia="宋体" w:hAnsi="宋体" w:cs="Times New Roman" w:hint="eastAsia"/>
         </w:rPr>
         <w:t>进行过分割</w:t>
       </w:r>
       <w:r>
         <w:rPr>
-          <w:rFonts w:hint="eastAsia"/>
-          <w:color w:val="5B9BD5" w:themeColor="accent1"/>
+          <w:rFonts w:ascii="宋体" w:eastAsia="宋体" w:hAnsi="宋体" w:cs="Times New Roman" w:hint="eastAsia"/>
         </w:rPr>
         <w:t>，用来组合</w:t>
       </w:r>
       <w:r>
         <w:rPr>
-          <w:rFonts w:hint="eastAsia"/>
-          <w:color w:val="5B9BD5" w:themeColor="accent1"/>
+          <w:rFonts w:ascii="宋体" w:eastAsia="宋体" w:hAnsi="宋体" w:cs="Times New Roman" w:hint="eastAsia"/>
         </w:rPr>
         <w:t>场景的</w:t>
       </w:r>
       <w:r>
         <w:rPr>
-          <w:rFonts w:hint="eastAsia"/>
-          <w:color w:val="5B9BD5" w:themeColor="accent1"/>
+          <w:rFonts w:ascii="宋体" w:eastAsia="宋体" w:hAnsi="宋体" w:cs="Times New Roman" w:hint="eastAsia"/>
         </w:rPr>
         <w:t>颜色图和深度图</w:t>
       </w:r>
       <w:r>
         <w:rPr>
-          <w:rFonts w:hint="eastAsia"/>
-          <w:color w:val="5B9BD5" w:themeColor="accent1"/>
+          <w:rFonts w:ascii="宋体" w:eastAsia="宋体" w:hAnsi="宋体" w:cs="Times New Roman" w:hint="eastAsia"/>
         </w:rPr>
         <w:t>。</w:t>
       </w:r>
       <w:r>
         <w:rPr>
-          <w:rFonts w:hint="eastAsia"/>
-          <w:color w:val="5B9BD5" w:themeColor="accent1"/>
+          <w:rFonts w:ascii="宋体" w:eastAsia="宋体" w:hAnsi="宋体" w:cs="Times New Roman" w:hint="eastAsia"/>
         </w:rPr>
         <w:t>基于这些过分割</w:t>
       </w:r>
       <w:r>
         <w:rPr>
-          <w:rFonts w:hint="eastAsia"/>
-          <w:color w:val="5B9BD5" w:themeColor="accent1"/>
+          <w:rFonts w:ascii="宋体" w:eastAsia="宋体" w:hAnsi="宋体" w:cs="Times New Roman" w:hint="eastAsia"/>
         </w:rPr>
         <w:t>结果</w:t>
       </w:r>
       <w:r>
         <w:rPr>
-          <w:rFonts w:hint="eastAsia"/>
-          <w:color w:val="5B9BD5" w:themeColor="accent1"/>
+          <w:rFonts w:ascii="宋体" w:eastAsia="宋体" w:hAnsi="宋体" w:cs="Times New Roman" w:hint="eastAsia"/>
         </w:rPr>
         <w:t>，我们提出两种</w:t>
       </w:r>
       <w:r>
         <w:rPr>
-          <w:rFonts w:hint="eastAsia"/>
-          <w:color w:val="5B9BD5" w:themeColor="accent1"/>
+          <w:rFonts w:ascii="宋体" w:eastAsia="宋体" w:hAnsi="宋体" w:cs="Times New Roman" w:hint="eastAsia"/>
         </w:rPr>
         <w:t>先验</w:t>
       </w:r>
       <w:r>
         <w:rPr>
-          <w:rFonts w:hint="eastAsia"/>
-          <w:color w:val="5B9BD5" w:themeColor="accent1"/>
+          <w:rFonts w:ascii="宋体" w:eastAsia="宋体" w:hAnsi="宋体" w:cs="Times New Roman" w:hint="eastAsia"/>
         </w:rPr>
         <w:t>作为提高最终显著性图的领域知识</w:t>
       </w:r>
       <w:r>
         <w:rPr>
-          <w:rFonts w:hint="eastAsia"/>
-          <w:color w:val="5B9BD5" w:themeColor="accent1"/>
+          <w:rFonts w:ascii="宋体" w:eastAsia="宋体" w:hAnsi="宋体" w:cs="Times New Roman" w:hint="eastAsia"/>
         </w:rPr>
         <w:t>，包括从彩色图像获得的焦点区域，以及从点云数据获得的</w:t>
       </w:r>
       <w:r>
         <w:rPr>
-          <w:rFonts w:hint="eastAsia"/>
-          <w:color w:val="5B9BD5" w:themeColor="accent1"/>
+          <w:rFonts w:ascii="宋体" w:eastAsia="宋体" w:hAnsi="宋体" w:cs="Times New Roman" w:hint="eastAsia"/>
         </w:rPr>
         <w:t>平面</w:t>
       </w:r>
       <w:r>
         <w:rPr>
-          <w:rFonts w:hint="eastAsia"/>
-          <w:color w:val="5B9BD5" w:themeColor="accent1"/>
-        </w:rPr>
-        <w:t>背景结构</w:t>
-      </w:r>
-      <w:r>
-        <w:rPr>
-          <w:rFonts w:hint="eastAsia"/>
-          <w:color w:val="5B9BD5" w:themeColor="accent1"/>
-        </w:rPr>
-        <w:t>。</w:t>
-      </w:r>
-      <w:r>
-        <w:rPr>
-          <w:rFonts w:hint="eastAsia"/>
-          <w:color w:val="5B9BD5" w:themeColor="accent1"/>
+          <w:rFonts w:ascii="宋体" w:eastAsia="宋体" w:hAnsi="宋体" w:cs="Times New Roman" w:hint="eastAsia"/>
+        </w:rPr>
+        <w:t>背景结构。</w:t>
+      </w:r>
+      <w:r>
+        <w:rPr>
+          <w:rFonts w:ascii="宋体" w:eastAsia="宋体" w:hAnsi="宋体" w:cs="Times New Roman" w:hint="eastAsia"/>
         </w:rPr>
         <w:t>因此，通过</w:t>
       </w:r>
       <w:r>
         <w:rPr>
-          <w:rFonts w:hint="eastAsia"/>
-          <w:color w:val="5B9BD5" w:themeColor="accent1"/>
+          <w:rFonts w:ascii="宋体" w:eastAsia="宋体" w:hAnsi="宋体" w:cs="Times New Roman" w:hint="eastAsia"/>
         </w:rPr>
         <w:t>融合场景中颜色数据、深度数据和点云数据产生新的显著性图。</w:t>
       </w:r>
       <w:r>
         <w:rPr>
-          <w:rFonts w:hint="eastAsia"/>
-          <w:color w:val="5B9BD5" w:themeColor="accent1"/>
+          <w:rFonts w:ascii="宋体" w:eastAsia="宋体" w:hAnsi="宋体" w:cs="Times New Roman" w:hint="eastAsia"/>
         </w:rPr>
         <w:t>实验中</w:t>
       </w:r>
       <w:r>
         <w:rPr>
-          <w:rFonts w:hint="eastAsia"/>
-          <w:color w:val="5B9BD5" w:themeColor="accent1"/>
+          <w:rFonts w:ascii="宋体" w:eastAsia="宋体" w:hAnsi="宋体" w:cs="Times New Roman" w:hint="eastAsia"/>
         </w:rPr>
         <w:t>，我们将所提出的方法与最前沿的方法进行了深入</w:t>
       </w:r>
       <w:r>
         <w:rPr>
-          <w:rFonts w:hint="eastAsia"/>
-          <w:color w:val="5B9BD5" w:themeColor="accent1"/>
+          <w:rFonts w:ascii="宋体" w:eastAsia="宋体" w:hAnsi="宋体" w:cs="Times New Roman" w:hint="eastAsia"/>
         </w:rPr>
         <w:t>的比较，并且我们还将所提出的方法应用于真实的机器人系统以检测感兴趣的对象。实验结果表明，</w:t>
       </w:r>
       <w:r>
         <w:rPr>
-          <w:rFonts w:hint="eastAsia"/>
-          <w:color w:val="5B9BD5" w:themeColor="accent1"/>
+          <w:rFonts w:ascii="宋体" w:eastAsia="宋体" w:hAnsi="宋体" w:cs="Times New Roman" w:hint="eastAsia"/>
         </w:rPr>
         <w:t>本文提出的方法</w:t>
       </w:r>
       <w:r>
         <w:rPr>
-          <w:rFonts w:hint="eastAsia"/>
-          <w:color w:val="5B9BD5" w:themeColor="accent1"/>
+          <w:rFonts w:ascii="宋体" w:eastAsia="宋体" w:hAnsi="宋体" w:cs="Times New Roman" w:hint="eastAsia"/>
         </w:rPr>
         <w:t>在精度和召回率方面优于其他方法。</w:t>
       </w:r>
@@ -405,6 +341,7 @@
         </w:rPr>
         <w:t>。自从</w:t>
       </w:r>
+      <w:proofErr w:type="spellStart"/>
       <w:r>
         <w:rPr>
           <w:rFonts w:hint="eastAsia"/>
@@ -412,6 +349,7 @@
         </w:rPr>
         <w:t>Itti</w:t>
       </w:r>
+      <w:proofErr w:type="spellEnd"/>
       <w:r>
         <w:rPr>
           <w:color w:val="5B9BD5" w:themeColor="accent1"/>
@@ -599,7 +537,6 @@
           <w:rFonts w:hint="eastAsia"/>
           <w:color w:val="5B9BD5" w:themeColor="accent1"/>
         </w:rPr>
-        <w:lastRenderedPageBreak/>
         <w:t>当采用视觉显著性进行</w:t>
       </w:r>
       <w:r>
@@ -818,7 +755,15 @@
           <w:rFonts w:hint="eastAsia"/>
           <w:color w:val="5B9BD5" w:themeColor="accent1"/>
         </w:rPr>
-        <w:t>计算基于区域的显著性。提出的方法首先精确</w:t>
+        <w:t>计</w:t>
+      </w:r>
+      <w:r>
+        <w:rPr>
+          <w:rFonts w:hint="eastAsia"/>
+          <w:color w:val="5B9BD5" w:themeColor="accent1"/>
+        </w:rPr>
+        <w:lastRenderedPageBreak/>
+        <w:t>算基于区域的显著性。提出的方法首先精确</w:t>
       </w:r>
       <w:r>
         <w:rPr>
@@ -1231,7 +1176,6 @@
         <w:rPr>
           <w:rFonts w:hint="eastAsia"/>
         </w:rPr>
-        <w:lastRenderedPageBreak/>
         <w:t>3.2 相关工作</w:t>
       </w:r>
     </w:p>
@@ -1314,7 +1258,15 @@
           <w:rFonts w:hint="eastAsia"/>
           <w:color w:val="5B9BD5" w:themeColor="accent1"/>
         </w:rPr>
-        <w:t>，以及基于区域的显著性检测方法</w:t>
+        <w:t>，以</w:t>
+      </w:r>
+      <w:r>
+        <w:rPr>
+          <w:rFonts w:hint="eastAsia"/>
+          <w:color w:val="5B9BD5" w:themeColor="accent1"/>
+        </w:rPr>
+        <w:lastRenderedPageBreak/>
+        <w:t>及基于区域的显著性检测方法</w:t>
       </w:r>
       <w:r>
         <w:rPr>
@@ -1624,7 +1576,6 @@
         <w:rPr>
           <w:noProof/>
         </w:rPr>
-        <w:lastRenderedPageBreak/>
         <w:drawing>
           <wp:inline distT="0" distB="0" distL="0" distR="0" wp14:anchorId="2364595E" wp14:editId="5097E701">
             <wp:extent cx="3468414" cy="2706308"/>
@@ -1701,7 +1652,15 @@
           <w:rFonts w:hint="eastAsia"/>
           <w:color w:val="5B9BD5" w:themeColor="accent1"/>
         </w:rPr>
-        <w:t>最近，越来越多的基于区域的显著性检测方法被研究人员提出来。这是因为当旨在解决显著对象检测问题时，区域一致显著性能获得更好的对象检测结果。文献</w:t>
+        <w:t>最近，越来越多的基于区域的显著性检测方法被研究人员提出来。这是因为</w:t>
+      </w:r>
+      <w:r>
+        <w:rPr>
+          <w:rFonts w:hint="eastAsia"/>
+          <w:color w:val="5B9BD5" w:themeColor="accent1"/>
+        </w:rPr>
+        <w:lastRenderedPageBreak/>
+        <w:t>当旨在解决显著对象检测问题时，区域一致显著性能获得更好的对象检测结果。文献</w:t>
       </w:r>
       <w:r>
         <w:rPr>
@@ -1826,12 +1785,21 @@
         </w:rPr>
         <w:t>最近，</w:t>
       </w:r>
-      <w:r>
-        <w:rPr>
-          <w:rFonts w:hint="eastAsia"/>
-          <w:color w:val="5B9BD5" w:themeColor="accent1"/>
-        </w:rPr>
-        <w:t>Niu等人</w:t>
+      <w:proofErr w:type="spellStart"/>
+      <w:r>
+        <w:rPr>
+          <w:rFonts w:hint="eastAsia"/>
+          <w:color w:val="5B9BD5" w:themeColor="accent1"/>
+        </w:rPr>
+        <w:t>Niu</w:t>
+      </w:r>
+      <w:proofErr w:type="spellEnd"/>
+      <w:r>
+        <w:rPr>
+          <w:rFonts w:hint="eastAsia"/>
+          <w:color w:val="5B9BD5" w:themeColor="accent1"/>
+        </w:rPr>
+        <w:t>等人</w:t>
       </w:r>
       <w:r>
         <w:rPr>
@@ -1857,7 +1825,23 @@
           <w:rFonts w:hint="eastAsia"/>
           <w:color w:val="5B9BD5" w:themeColor="accent1"/>
         </w:rPr>
-        <w:t>中的方法，其中提出结合二维图像到过分割图像中得到视差图，并且利用视差对比和领域知识去计算区域显著性值。然而，Niu等人提出的方法丢弃了图像信息</w:t>
+        <w:t>中的方法，其中提出结合二维图像到过分割图像中得到视差图，并且利用视差对比和领域知识去计算区域显著性值。然而，</w:t>
+      </w:r>
+      <w:proofErr w:type="spellStart"/>
+      <w:r>
+        <w:rPr>
+          <w:rFonts w:hint="eastAsia"/>
+          <w:color w:val="5B9BD5" w:themeColor="accent1"/>
+        </w:rPr>
+        <w:t>Niu</w:t>
+      </w:r>
+      <w:proofErr w:type="spellEnd"/>
+      <w:r>
+        <w:rPr>
+          <w:rFonts w:hint="eastAsia"/>
+          <w:color w:val="5B9BD5" w:themeColor="accent1"/>
+        </w:rPr>
+        <w:t>等人提出的方法丢弃了图像信息</w:t>
       </w:r>
       <w:r>
         <w:rPr>
@@ -1887,15 +1871,7 @@
           <w:color w:val="5B9BD5" w:themeColor="accent1"/>
         </w:rPr>
         <w:tab/>
-        <w:t>所有上述提到的方法没有考虑背景信息。但是，背景也是显著性检测的一个重要的信息。最近，一些学者利用背景先验去计算显著性值并且获得了最好的性</w:t>
-      </w:r>
-      <w:r>
-        <w:rPr>
-          <w:rFonts w:hint="eastAsia"/>
-          <w:color w:val="5B9BD5" w:themeColor="accent1"/>
-        </w:rPr>
-        <w:lastRenderedPageBreak/>
-        <w:t>能</w:t>
+        <w:t>所有上述提到的方法没有考虑背景信息。但是，背景也是显著性检测的一个重要的信息。最近，一些学者利用背景先验去计算显著性值并且获得了最好的性能</w:t>
       </w:r>
       <w:r>
         <w:rPr>
@@ -2033,7 +2009,15 @@
           <w:color w:val="5B9BD5" w:themeColor="accent1"/>
         </w:rPr>
         <w:tab/>
-        <w:t>跟已有方法不同的是，我们提出的方法利用了多模态信息的优势，比如，从二维图像中提取前景先验，从三维点云数据中计算背景先验信息，以及利用二维图像和三维信息的互补效果产生更加精确的过分割区域。</w:t>
+        <w:t>跟已有方法不同的是，我们提出的方法利用了多模态信息的优势，比如，从二维图像中提取前景先验，从三维点云数据中计算背景先验信息，以及利用二维</w:t>
+      </w:r>
+      <w:r>
+        <w:rPr>
+          <w:rFonts w:hint="eastAsia"/>
+          <w:color w:val="5B9BD5" w:themeColor="accent1"/>
+        </w:rPr>
+        <w:lastRenderedPageBreak/>
+        <w:t>图像和三维信息的互补效果产生更加精确的过分割区域。</w:t>
       </w:r>
     </w:p>
     <w:p>
@@ -7721,6 +7705,8 @@
         </w:rPr>
         <w:t>中提出的算法，定义如下：</w:t>
       </w:r>
+      <w:bookmarkStart w:id="2" w:name="_GoBack"/>
+      <w:bookmarkEnd w:id="2"/>
     </w:p>
     <w:p>
       <w:pPr>
@@ -9105,9 +9091,481 @@
         </w:rPr>
         <w:tab/>
       </w:r>
-      <w:bookmarkStart w:id="2" w:name="_GoBack"/>
-      <w:bookmarkEnd w:id="2"/>
+      <w:r>
+        <w:rPr>
+          <w:rFonts w:hint="eastAsia"/>
+        </w:rPr>
+        <w:t>我们评估</w:t>
+      </w:r>
+      <w:r>
+        <w:rPr>
+          <w:rFonts w:hint="eastAsia"/>
+        </w:rPr>
+        <w:t>多模态过分割区域和颜色图像过分割区域的对象边缘对齐的准确性。从两个数据集中选择1000幅彩色图像和对应的深度图作为测试数据。因为在这两个数据集中只有表示感兴趣对象的边界框，我们给所有物体增加了边缘轮廓，如图6中第一列显示的例子。我们利用过分割区域和数据集提供的Ground Truth之间的重合度来评估准确性。</w:t>
+      </w:r>
+      <w:r>
+        <w:rPr>
+          <w:rFonts w:hint="eastAsia"/>
+        </w:rPr>
+        <w:t>准确度正式的定义如下：</w:t>
+      </w:r>
     </w:p>
+    <w:p>
+      <w:pPr>
+        <w:rPr>
+          <w:i/>
+        </w:rPr>
+      </w:pPr>
+      <m:oMathPara>
+        <m:oMath>
+          <m:r>
+            <m:rPr>
+              <m:sty m:val="p"/>
+            </m:rPr>
+            <w:rPr>
+              <w:rFonts w:ascii="Cambria Math" w:hAnsi="Cambria Math"/>
+            </w:rPr>
+            <m:t>acc</m:t>
+          </m:r>
+          <m:r>
+            <w:rPr>
+              <w:rFonts w:ascii="Cambria Math" w:hAnsi="Cambria Math"/>
+            </w:rPr>
+            <m:t>=</m:t>
+          </m:r>
+          <m:f>
+            <m:fPr>
+              <m:ctrlPr>
+                <w:rPr>
+                  <w:rFonts w:ascii="Cambria Math" w:hAnsi="Cambria Math"/>
+                  <w:i/>
+                </w:rPr>
+              </m:ctrlPr>
+            </m:fPr>
+            <m:num>
+              <m:r>
+                <w:rPr>
+                  <w:rFonts w:ascii="Cambria Math" w:hAnsi="Cambria Math"/>
+                </w:rPr>
+                <m:t>1</m:t>
+              </m:r>
+            </m:num>
+            <m:den>
+              <m:r>
+                <w:rPr>
+                  <w:rFonts w:ascii="Cambria Math" w:hAnsi="Cambria Math"/>
+                </w:rPr>
+                <m:t>N</m:t>
+              </m:r>
+            </m:den>
+          </m:f>
+          <m:nary>
+            <m:naryPr>
+              <m:chr m:val="∑"/>
+              <m:limLoc m:val="undOvr"/>
+              <m:ctrlPr>
+                <w:rPr>
+                  <w:rFonts w:ascii="Cambria Math" w:hAnsi="Cambria Math"/>
+                  <w:i/>
+                </w:rPr>
+              </m:ctrlPr>
+            </m:naryPr>
+            <m:sub>
+              <m:r>
+                <w:rPr>
+                  <w:rFonts w:ascii="Cambria Math" w:hAnsi="Cambria Math"/>
+                </w:rPr>
+                <m:t>j=1</m:t>
+              </m:r>
+            </m:sub>
+            <m:sup>
+              <m:r>
+                <w:rPr>
+                  <w:rFonts w:ascii="Cambria Math" w:hAnsi="Cambria Math"/>
+                </w:rPr>
+                <m:t>N</m:t>
+              </m:r>
+            </m:sup>
+            <m:e>
+              <m:f>
+                <m:fPr>
+                  <m:ctrlPr>
+                    <w:rPr>
+                      <w:rFonts w:ascii="Cambria Math" w:hAnsi="Cambria Math"/>
+                      <w:i/>
+                    </w:rPr>
+                  </m:ctrlPr>
+                </m:fPr>
+                <m:num>
+                  <m:r>
+                    <w:rPr>
+                      <w:rFonts w:ascii="Cambria Math" w:hAnsi="Cambria Math"/>
+                    </w:rPr>
+                    <m:t>|∪</m:t>
+                  </m:r>
+                  <m:sSub>
+                    <m:sSubPr>
+                      <m:ctrlPr>
+                        <w:rPr>
+                          <w:rFonts w:ascii="Cambria Math" w:hAnsi="Cambria Math"/>
+                          <w:i/>
+                        </w:rPr>
+                      </m:ctrlPr>
+                    </m:sSubPr>
+                    <m:e>
+                      <m:r>
+                        <w:rPr>
+                          <w:rFonts w:ascii="Cambria Math" w:hAnsi="Cambria Math"/>
+                        </w:rPr>
+                        <m:t>r</m:t>
+                      </m:r>
+                    </m:e>
+                    <m:sub>
+                      <m:r>
+                        <w:rPr>
+                          <w:rFonts w:ascii="Cambria Math" w:hAnsi="Cambria Math"/>
+                        </w:rPr>
+                        <m:t>i</m:t>
+                      </m:r>
+                    </m:sub>
+                  </m:sSub>
+                  <m:r>
+                    <w:rPr>
+                      <w:rFonts w:ascii="Cambria Math" w:hAnsi="Cambria Math"/>
+                    </w:rPr>
+                    <m:t>∩</m:t>
+                  </m:r>
+                  <m:sSub>
+                    <m:sSubPr>
+                      <m:ctrlPr>
+                        <w:rPr>
+                          <w:rFonts w:ascii="Cambria Math" w:hAnsi="Cambria Math"/>
+                          <w:i/>
+                        </w:rPr>
+                      </m:ctrlPr>
+                    </m:sSubPr>
+                    <m:e>
+                      <m:r>
+                        <w:rPr>
+                          <w:rFonts w:ascii="Cambria Math" w:hAnsi="Cambria Math"/>
+                        </w:rPr>
+                        <m:t>G</m:t>
+                      </m:r>
+                    </m:e>
+                    <m:sub>
+                      <m:r>
+                        <w:rPr>
+                          <w:rFonts w:ascii="Cambria Math" w:hAnsi="Cambria Math"/>
+                        </w:rPr>
+                        <m:t>j</m:t>
+                      </m:r>
+                    </m:sub>
+                  </m:sSub>
+                  <m:r>
+                    <w:rPr>
+                      <w:rFonts w:ascii="Cambria Math" w:hAnsi="Cambria Math"/>
+                    </w:rPr>
+                    <m:t>|</m:t>
+                  </m:r>
+                </m:num>
+                <m:den>
+                  <m:r>
+                    <w:rPr>
+                      <w:rFonts w:ascii="Cambria Math" w:hAnsi="Cambria Math"/>
+                    </w:rPr>
+                    <m:t>|∪</m:t>
+                  </m:r>
+                  <m:sSub>
+                    <m:sSubPr>
+                      <m:ctrlPr>
+                        <w:rPr>
+                          <w:rFonts w:ascii="Cambria Math" w:hAnsi="Cambria Math"/>
+                          <w:i/>
+                        </w:rPr>
+                      </m:ctrlPr>
+                    </m:sSubPr>
+                    <m:e>
+                      <m:r>
+                        <w:rPr>
+                          <w:rFonts w:ascii="Cambria Math" w:hAnsi="Cambria Math"/>
+                        </w:rPr>
+                        <m:t>r</m:t>
+                      </m:r>
+                    </m:e>
+                    <m:sub>
+                      <m:r>
+                        <w:rPr>
+                          <w:rFonts w:ascii="Cambria Math" w:hAnsi="Cambria Math"/>
+                        </w:rPr>
+                        <m:t>i</m:t>
+                      </m:r>
+                    </m:sub>
+                  </m:sSub>
+                  <m:r>
+                    <w:rPr>
+                      <w:rFonts w:ascii="Cambria Math" w:hAnsi="Cambria Math"/>
+                    </w:rPr>
+                    <m:t>∪</m:t>
+                  </m:r>
+                  <m:sSub>
+                    <m:sSubPr>
+                      <m:ctrlPr>
+                        <w:rPr>
+                          <w:rFonts w:ascii="Cambria Math" w:hAnsi="Cambria Math"/>
+                          <w:i/>
+                        </w:rPr>
+                      </m:ctrlPr>
+                    </m:sSubPr>
+                    <m:e>
+                      <m:r>
+                        <w:rPr>
+                          <w:rFonts w:ascii="Cambria Math" w:hAnsi="Cambria Math"/>
+                        </w:rPr>
+                        <m:t>G</m:t>
+                      </m:r>
+                    </m:e>
+                    <m:sub>
+                      <m:r>
+                        <w:rPr>
+                          <w:rFonts w:ascii="Cambria Math" w:hAnsi="Cambria Math"/>
+                        </w:rPr>
+                        <m:t>j</m:t>
+                      </m:r>
+                    </m:sub>
+                  </m:sSub>
+                  <m:r>
+                    <w:rPr>
+                      <w:rFonts w:ascii="Cambria Math" w:hAnsi="Cambria Math"/>
+                    </w:rPr>
+                    <m:t>|</m:t>
+                  </m:r>
+                </m:den>
+              </m:f>
+            </m:e>
+          </m:nary>
+        </m:oMath>
+      </m:oMathPara>
+    </w:p>
+    <w:p>
+      <w:pPr>
+        <w:rPr>
+          <w:rFonts w:hint="eastAsia"/>
+        </w:rPr>
+      </w:pPr>
+      <w:r>
+        <w:rPr>
+          <w:rFonts w:hint="eastAsia"/>
+        </w:rPr>
+        <w:t>其中N是对象个数，</w:t>
+      </w:r>
+      <m:oMath>
+        <m:sSub>
+          <m:sSubPr>
+            <m:ctrlPr>
+              <w:rPr>
+                <w:rFonts w:ascii="Cambria Math" w:hAnsi="Cambria Math"/>
+                <w:i/>
+              </w:rPr>
+            </m:ctrlPr>
+          </m:sSubPr>
+          <m:e>
+            <m:r>
+              <w:rPr>
+                <w:rFonts w:ascii="Cambria Math" w:hAnsi="Cambria Math"/>
+              </w:rPr>
+              <m:t>G</m:t>
+            </m:r>
+          </m:e>
+          <m:sub>
+            <m:r>
+              <w:rPr>
+                <w:rFonts w:ascii="Cambria Math" w:hAnsi="Cambria Math"/>
+              </w:rPr>
+              <m:t>j</m:t>
+            </m:r>
+          </m:sub>
+        </m:sSub>
+      </m:oMath>
+      <w:r>
+        <w:rPr>
+          <w:rFonts w:hint="eastAsia"/>
+        </w:rPr>
+        <w:t>表示第j个对象的真实值，</w:t>
+      </w:r>
+      <m:oMath>
+        <m:r>
+          <w:rPr>
+            <w:rFonts w:ascii="Cambria Math" w:hAnsi="Cambria Math"/>
+          </w:rPr>
+          <m:t>∪</m:t>
+        </m:r>
+        <m:sSub>
+          <m:sSubPr>
+            <m:ctrlPr>
+              <w:rPr>
+                <w:rFonts w:ascii="Cambria Math" w:hAnsi="Cambria Math"/>
+                <w:i/>
+              </w:rPr>
+            </m:ctrlPr>
+          </m:sSubPr>
+          <m:e>
+            <m:r>
+              <w:rPr>
+                <w:rFonts w:ascii="Cambria Math" w:hAnsi="Cambria Math"/>
+              </w:rPr>
+              <m:t>r</m:t>
+            </m:r>
+          </m:e>
+          <m:sub>
+            <m:r>
+              <w:rPr>
+                <w:rFonts w:ascii="Cambria Math" w:hAnsi="Cambria Math"/>
+              </w:rPr>
+              <m:t>i</m:t>
+            </m:r>
+          </m:sub>
+        </m:sSub>
+      </m:oMath>
+      <w:r>
+        <w:rPr>
+          <w:rFonts w:hint="eastAsia"/>
+        </w:rPr>
+        <w:t>表示对</w:t>
+      </w:r>
+      <m:oMath>
+        <m:sSub>
+          <m:sSubPr>
+            <m:ctrlPr>
+              <w:rPr>
+                <w:rFonts w:ascii="Cambria Math" w:hAnsi="Cambria Math"/>
+                <w:i/>
+              </w:rPr>
+            </m:ctrlPr>
+          </m:sSubPr>
+          <m:e>
+            <m:r>
+              <w:rPr>
+                <w:rFonts w:ascii="Cambria Math" w:hAnsi="Cambria Math"/>
+              </w:rPr>
+              <m:t>G</m:t>
+            </m:r>
+          </m:e>
+          <m:sub>
+            <m:r>
+              <w:rPr>
+                <w:rFonts w:ascii="Cambria Math" w:hAnsi="Cambria Math"/>
+              </w:rPr>
+              <m:t>j</m:t>
+            </m:r>
+          </m:sub>
+        </m:sSub>
+      </m:oMath>
+      <w:r>
+        <w:rPr>
+          <w:rFonts w:hint="eastAsia"/>
+        </w:rPr>
+        <w:t>感兴趣的所有过分割区域的并集</w:t>
+      </w:r>
+      <w:r>
+        <w:rPr>
+          <w:rFonts w:hint="eastAsia"/>
+        </w:rPr>
+        <w:t>。</w:t>
+      </w:r>
+    </w:p>
+    <w:p>
+      <w:pPr>
+        <w:jc w:val="center"/>
+        <w:rPr>
+          <w:rFonts w:hint="eastAsia"/>
+        </w:rPr>
+      </w:pPr>
+      <w:r>
+        <w:rPr>
+          <w:rFonts w:hint="eastAsia"/>
+          <w:noProof/>
+        </w:rPr>
+        <w:lastRenderedPageBreak/>
+        <w:drawing>
+          <wp:inline distT="0" distB="0" distL="0" distR="0" wp14:anchorId="1A4A3121" wp14:editId="5D671333">
+            <wp:extent cx="4897755" cy="4921340"/>
+            <wp:effectExtent l="0" t="0" r="4445" b="6350"/>
+            <wp:docPr id="6" name="图片 6" descr="../../研究成果/小论文1/final/fig6.jpg"/>
+            <wp:cNvGraphicFramePr>
+              <a:graphicFrameLocks xmlns:a="http://schemas.openxmlformats.org/drawingml/2006/main" noChangeAspect="1"/>
+            </wp:cNvGraphicFramePr>
+            <a:graphic xmlns:a="http://schemas.openxmlformats.org/drawingml/2006/main">
+              <a:graphicData uri="http://schemas.openxmlformats.org/drawingml/2006/picture">
+                <pic:pic xmlns:pic="http://schemas.openxmlformats.org/drawingml/2006/picture">
+                  <pic:nvPicPr>
+                    <pic:cNvPr id="0" name="Picture 3" descr="../../研究成果/小论文1/final/fig6.jpg"/>
+                    <pic:cNvPicPr>
+                      <a:picLocks noChangeAspect="1" noChangeArrowheads="1"/>
+                    </pic:cNvPicPr>
+                  </pic:nvPicPr>
+                  <pic:blipFill>
+                    <a:blip r:embed="rId10" cstate="print">
+                      <a:extLst>
+                        <a:ext uri="{28A0092B-C50C-407E-A947-70E740481C1C}">
+                          <a14:useLocalDpi xmlns:a14="http://schemas.microsoft.com/office/drawing/2010/main" val="0"/>
+                        </a:ext>
+                      </a:extLst>
+                    </a:blip>
+                    <a:srcRect/>
+                    <a:stretch>
+                      <a:fillRect/>
+                    </a:stretch>
+                  </pic:blipFill>
+                  <pic:spPr bwMode="auto">
+                    <a:xfrm>
+                      <a:off x="0" y="0"/>
+                      <a:ext cx="4899340" cy="4922933"/>
+                    </a:xfrm>
+                    <a:prstGeom prst="rect">
+                      <a:avLst/>
+                    </a:prstGeom>
+                    <a:noFill/>
+                    <a:ln>
+                      <a:noFill/>
+                    </a:ln>
+                  </pic:spPr>
+                </pic:pic>
+              </a:graphicData>
+            </a:graphic>
+          </wp:inline>
+        </w:drawing>
+      </w:r>
+    </w:p>
+    <w:p>
+      <w:pPr>
+        <w:jc w:val="center"/>
+        <w:rPr>
+          <w:rFonts w:hint="eastAsia"/>
+        </w:rPr>
+      </w:pPr>
+      <w:r>
+        <w:rPr>
+          <w:rFonts w:hint="eastAsia"/>
+        </w:rPr>
+        <w:t>图3.6. 一些过分割的例子。第一列示带有目标ground truth的原图，</w:t>
+      </w:r>
+    </w:p>
+    <w:p>
+      <w:pPr>
+        <w:jc w:val="center"/>
+        <w:rPr>
+          <w:rFonts w:hint="eastAsia"/>
+        </w:rPr>
+      </w:pPr>
+      <w:r>
+        <w:rPr>
+          <w:rFonts w:hint="eastAsia"/>
+        </w:rPr>
+        <w:t>第二列第三列的结果分别表示来自RGBD数据和颜色凸显的过分割结果</w:t>
+      </w:r>
+    </w:p>
+    <w:p/>
+    <w:p/>
     <w:sectPr>
       <w:pgSz w:w="11900" w:h="16840"/>
       <w:pgMar w:top="1440" w:right="1800" w:bottom="1440" w:left="1800" w:header="851" w:footer="992" w:gutter="0"/>

</xml_diff>